<commit_message>
muchos ajustes a los diagramas y al doc
</commit_message>
<xml_diff>
--- a/Patrones _Dis.docx
+++ b/Patrones _Dis.docx
@@ -16,7 +16,7 @@
         <mc:AlternateContent>
           <mc:Choice Requires="wps">
             <w:drawing>
-              <wp:anchor distT="0" distB="0" distL="114300" distR="114300" simplePos="0" relativeHeight="251658240" behindDoc="0" locked="0" layoutInCell="1" allowOverlap="1">
+              <wp:anchor distT="0" distB="0" distL="114300" distR="114300" simplePos="0" relativeHeight="251658240" behindDoc="0" locked="0" layoutInCell="1" allowOverlap="1" wp14:anchorId="0CC545EC" wp14:editId="07181E8B">
                 <wp:simplePos x="0" y="0"/>
                 <wp:positionH relativeFrom="margin">
                   <wp:align>center</wp:align>
@@ -102,7 +102,7 @@
                                       <w:noProof/>
                                     </w:rPr>
                                     <w:drawing>
-                                      <wp:inline distT="0" distB="0" distL="0" distR="0">
+                                      <wp:inline distT="0" distB="0" distL="0" distR="0" wp14:anchorId="25BD445E" wp14:editId="68F48C62">
                                         <wp:extent cx="3065006" cy="3831336"/>
                                         <wp:effectExtent l="0" t="0" r="2540" b="0"/>
                                         <wp:docPr id="3" name="Imagen 3" descr="Una imagen de una carretera de curvas con árboles" title="Carretera"/>
@@ -117,7 +117,7 @@
                                                 <pic:cNvPicPr/>
                                               </pic:nvPicPr>
                                               <pic:blipFill>
-                                                <a:blip r:embed="rId7" cstate="print">
+                                                <a:blip r:embed="rId9" cstate="print">
                                                   <a:extLst>
                                                     <a:ext uri="{28A0092B-C50C-407E-A947-70E740481C1C}">
                                                       <a14:useLocalDpi xmlns:a14="http://schemas.microsoft.com/office/drawing/2010/main" val="0"/>
@@ -158,6 +158,7 @@
                                     <w:dataBinding w:prefixMappings="xmlns:ns0='http://purl.org/dc/elements/1.1/' xmlns:ns1='http://schemas.openxmlformats.org/package/2006/metadata/core-properties' " w:xpath="/ns1:coreProperties[1]/ns0:title[1]" w:storeItemID="{6C3C8BC8-F283-45AE-878A-BAB7291924A1}"/>
                                     <w:text/>
                                   </w:sdtPr>
+                                  <w:sdtEndPr/>
                                   <w:sdtContent>
                                     <w:p>
                                       <w:pPr>
@@ -197,6 +198,7 @@
                                     <w:dataBinding w:prefixMappings="xmlns:ns0='http://purl.org/dc/elements/1.1/' xmlns:ns1='http://schemas.openxmlformats.org/package/2006/metadata/core-properties' " w:xpath="/ns1:coreProperties[1]/ns0:subject[1]" w:storeItemID="{6C3C8BC8-F283-45AE-878A-BAB7291924A1}"/>
                                     <w:text/>
                                   </w:sdtPr>
+                                  <w:sdtEndPr/>
                                   <w:sdtContent>
                                     <w:p>
                                       <w:pPr>
@@ -258,6 +260,7 @@
                                     <w:dataBinding w:prefixMappings="xmlns:ns0='http://schemas.microsoft.com/office/2006/coverPageProps' " w:xpath="/ns0:CoverPageProperties[1]/ns0:Abstract[1]" w:storeItemID="{55AF091B-3C7A-41E3-B477-F2FDAA23CFDA}"/>
                                     <w:text/>
                                   </w:sdtPr>
+                                  <w:sdtEndPr/>
                                   <w:sdtContent>
                                     <w:p>
                                       <w:pPr>
@@ -290,6 +293,7 @@
                                     <w:dataBinding w:prefixMappings="xmlns:ns0='http://purl.org/dc/elements/1.1/' xmlns:ns1='http://schemas.openxmlformats.org/package/2006/metadata/core-properties' " w:xpath="/ns1:coreProperties[1]/ns0:creator[1]" w:storeItemID="{6C3C8BC8-F283-45AE-878A-BAB7291924A1}"/>
                                     <w:text/>
                                   </w:sdtPr>
+                                  <w:sdtEndPr/>
                                   <w:sdtContent>
                                     <w:p>
                                       <w:pPr>
@@ -377,6 +381,7 @@
                                       <w:dataBinding w:prefixMappings="xmlns:ns0='http://purl.org/dc/elements/1.1/' xmlns:ns1='http://schemas.openxmlformats.org/package/2006/metadata/core-properties' " w:xpath="/ns1:coreProperties[1]/ns1:category[1]" w:storeItemID="{6C3C8BC8-F283-45AE-878A-BAB7291924A1}"/>
                                       <w:text/>
                                     </w:sdtPr>
+                                    <w:sdtEndPr/>
                                     <w:sdtContent>
                                       <w:r>
                                         <w:rPr>
@@ -419,7 +424,7 @@
           </mc:Choice>
           <mc:Fallback>
             <w:pict>
-              <v:shapetype id="_x0000_t202" coordsize="21600,21600" o:spt="202" path="m,l,21600r21600,l21600,xe">
+              <v:shapetype w14:anchorId="0CC545EC" id="_x0000_t202" coordsize="21600,21600" o:spt="202" path="m,l,21600r21600,l21600,xe">
                 <v:stroke joinstyle="miter"/>
                 <v:path gradientshapeok="t" o:connecttype="rect"/>
               </v:shapetype>
@@ -463,7 +468,7 @@
                                 <w:noProof/>
                               </w:rPr>
                               <w:drawing>
-                                <wp:inline distT="0" distB="0" distL="0" distR="0">
+                                <wp:inline distT="0" distB="0" distL="0" distR="0" wp14:anchorId="25BD445E" wp14:editId="68F48C62">
                                   <wp:extent cx="3065006" cy="3831336"/>
                                   <wp:effectExtent l="0" t="0" r="2540" b="0"/>
                                   <wp:docPr id="3" name="Imagen 3" descr="Una imagen de una carretera de curvas con árboles" title="Carretera"/>
@@ -478,7 +483,7 @@
                                           <pic:cNvPicPr/>
                                         </pic:nvPicPr>
                                         <pic:blipFill>
-                                          <a:blip r:embed="rId7" cstate="print">
+                                          <a:blip r:embed="rId9" cstate="print">
                                             <a:extLst>
                                               <a:ext uri="{28A0092B-C50C-407E-A947-70E740481C1C}">
                                                 <a14:useLocalDpi xmlns:a14="http://schemas.microsoft.com/office/drawing/2010/main" val="0"/>
@@ -519,6 +524,7 @@
                               <w:dataBinding w:prefixMappings="xmlns:ns0='http://purl.org/dc/elements/1.1/' xmlns:ns1='http://schemas.openxmlformats.org/package/2006/metadata/core-properties' " w:xpath="/ns1:coreProperties[1]/ns0:title[1]" w:storeItemID="{6C3C8BC8-F283-45AE-878A-BAB7291924A1}"/>
                               <w:text/>
                             </w:sdtPr>
+                            <w:sdtEndPr/>
                             <w:sdtContent>
                               <w:p>
                                 <w:pPr>
@@ -558,6 +564,7 @@
                               <w:dataBinding w:prefixMappings="xmlns:ns0='http://purl.org/dc/elements/1.1/' xmlns:ns1='http://schemas.openxmlformats.org/package/2006/metadata/core-properties' " w:xpath="/ns1:coreProperties[1]/ns0:subject[1]" w:storeItemID="{6C3C8BC8-F283-45AE-878A-BAB7291924A1}"/>
                               <w:text/>
                             </w:sdtPr>
+                            <w:sdtEndPr/>
                             <w:sdtContent>
                               <w:p>
                                 <w:pPr>
@@ -619,6 +626,7 @@
                               <w:dataBinding w:prefixMappings="xmlns:ns0='http://schemas.microsoft.com/office/2006/coverPageProps' " w:xpath="/ns0:CoverPageProperties[1]/ns0:Abstract[1]" w:storeItemID="{55AF091B-3C7A-41E3-B477-F2FDAA23CFDA}"/>
                               <w:text/>
                             </w:sdtPr>
+                            <w:sdtEndPr/>
                             <w:sdtContent>
                               <w:p>
                                 <w:pPr>
@@ -651,6 +659,7 @@
                               <w:dataBinding w:prefixMappings="xmlns:ns0='http://purl.org/dc/elements/1.1/' xmlns:ns1='http://schemas.openxmlformats.org/package/2006/metadata/core-properties' " w:xpath="/ns1:coreProperties[1]/ns0:creator[1]" w:storeItemID="{6C3C8BC8-F283-45AE-878A-BAB7291924A1}"/>
                               <w:text/>
                             </w:sdtPr>
+                            <w:sdtEndPr/>
                             <w:sdtContent>
                               <w:p>
                                 <w:pPr>
@@ -738,6 +747,7 @@
                                 <w:dataBinding w:prefixMappings="xmlns:ns0='http://purl.org/dc/elements/1.1/' xmlns:ns1='http://schemas.openxmlformats.org/package/2006/metadata/core-properties' " w:xpath="/ns1:coreProperties[1]/ns1:category[1]" w:storeItemID="{6C3C8BC8-F283-45AE-878A-BAB7291924A1}"/>
                                 <w:text/>
                               </w:sdtPr>
+                              <w:sdtEndPr/>
                               <w:sdtContent>
                                 <w:r>
                                   <w:rPr>
@@ -876,7 +886,7 @@
             </w:rPr>
             <w:fldChar w:fldCharType="separate"/>
           </w:r>
-          <w:hyperlink w:anchor="_Toc42420485" w:history="1">
+          <w:hyperlink w:anchor="_Toc42531457" w:history="1">
             <w:r>
               <w:rPr>
                 <w:rStyle w:val="Hipervnculo"/>
@@ -904,7 +914,7 @@
                 <w:noProof/>
                 <w:webHidden/>
               </w:rPr>
-              <w:instrText xml:space="preserve"> PAGEREF _Toc42420485 \h </w:instrText>
+              <w:instrText xml:space="preserve"> PAGEREF _Toc42531457 \h </w:instrText>
             </w:r>
             <w:r>
               <w:rPr>
@@ -946,7 +956,7 @@
               <w:noProof/>
             </w:rPr>
           </w:pPr>
-          <w:hyperlink w:anchor="_Toc42420486" w:history="1">
+          <w:hyperlink w:anchor="_Toc42531458" w:history="1">
             <w:r>
               <w:rPr>
                 <w:rStyle w:val="Hipervnculo"/>
@@ -974,7 +984,7 @@
                 <w:noProof/>
                 <w:webHidden/>
               </w:rPr>
-              <w:instrText xml:space="preserve"> PAGEREF _Toc42420486 \h </w:instrText>
+              <w:instrText xml:space="preserve"> PAGEREF _Toc42531458 \h </w:instrText>
             </w:r>
             <w:r>
               <w:rPr>
@@ -1016,7 +1026,7 @@
               <w:noProof/>
             </w:rPr>
           </w:pPr>
-          <w:hyperlink w:anchor="_Toc42420487" w:history="1">
+          <w:hyperlink w:anchor="_Toc42531459" w:history="1">
             <w:r>
               <w:rPr>
                 <w:rStyle w:val="Hipervnculo"/>
@@ -1044,7 +1054,7 @@
                 <w:noProof/>
                 <w:webHidden/>
               </w:rPr>
-              <w:instrText xml:space="preserve"> PAGEREF _Toc42420487 \h </w:instrText>
+              <w:instrText xml:space="preserve"> PAGEREF _Toc42531459 \h </w:instrText>
             </w:r>
             <w:r>
               <w:rPr>
@@ -1086,7 +1096,7 @@
               <w:noProof/>
             </w:rPr>
           </w:pPr>
-          <w:hyperlink w:anchor="_Toc42420488" w:history="1">
+          <w:hyperlink w:anchor="_Toc42531460" w:history="1">
             <w:r>
               <w:rPr>
                 <w:rStyle w:val="Hipervnculo"/>
@@ -1114,7 +1124,7 @@
                 <w:noProof/>
                 <w:webHidden/>
               </w:rPr>
-              <w:instrText xml:space="preserve"> PAGEREF _Toc42420488 \h </w:instrText>
+              <w:instrText xml:space="preserve"> PAGEREF _Toc42531460 \h </w:instrText>
             </w:r>
             <w:r>
               <w:rPr>
@@ -1156,7 +1166,7 @@
               <w:noProof/>
             </w:rPr>
           </w:pPr>
-          <w:hyperlink w:anchor="_Toc42420489" w:history="1">
+          <w:hyperlink w:anchor="_Toc42531461" w:history="1">
             <w:r>
               <w:rPr>
                 <w:rStyle w:val="Hipervnculo"/>
@@ -1184,7 +1194,7 @@
                 <w:noProof/>
                 <w:webHidden/>
               </w:rPr>
-              <w:instrText xml:space="preserve"> PAGEREF _Toc42420489 \h </w:instrText>
+              <w:instrText xml:space="preserve"> PAGEREF _Toc42531461 \h </w:instrText>
             </w:r>
             <w:r>
               <w:rPr>
@@ -1226,7 +1236,7 @@
               <w:noProof/>
             </w:rPr>
           </w:pPr>
-          <w:hyperlink w:anchor="_Toc42420490" w:history="1">
+          <w:hyperlink w:anchor="_Toc42531462" w:history="1">
             <w:r>
               <w:rPr>
                 <w:rStyle w:val="Hipervnculo"/>
@@ -1254,7 +1264,7 @@
                 <w:noProof/>
                 <w:webHidden/>
               </w:rPr>
-              <w:instrText xml:space="preserve"> PAGEREF _Toc42420490 \h </w:instrText>
+              <w:instrText xml:space="preserve"> PAGEREF _Toc42531462 \h </w:instrText>
             </w:r>
             <w:r>
               <w:rPr>
@@ -1329,7 +1339,7 @@
           <w:lang w:val="es-MX"/>
         </w:rPr>
       </w:pPr>
-      <w:bookmarkStart w:id="0" w:name="_Toc42420485"/>
+      <w:bookmarkStart w:id="0" w:name="_Toc42531457"/>
       <w:r>
         <w:rPr>
           <w:lang w:val="es-MX"/>
@@ -1362,31 +1372,220 @@
       </w:pPr>
       <w:r>
         <w:rPr>
-          <w:lang w:val="es-MX"/>
-        </w:rPr>
-        <w:t>Diagrama de clases:</w:t>
-      </w:r>
-    </w:p>
-    <w:p>
-      <w:pPr>
-        <w:keepNext/>
-      </w:pPr>
-      <w:r>
-        <w:rPr>
           <w:noProof/>
+        </w:rPr>
+        <mc:AlternateContent>
+          <mc:Choice Requires="wps">
+            <w:drawing>
+              <wp:anchor distT="0" distB="0" distL="114300" distR="114300" simplePos="0" relativeHeight="251670528" behindDoc="0" locked="0" layoutInCell="1" allowOverlap="1" wp14:anchorId="54039CDA" wp14:editId="380D2BCD">
+                <wp:simplePos x="0" y="0"/>
+                <wp:positionH relativeFrom="column">
+                  <wp:posOffset>0</wp:posOffset>
+                </wp:positionH>
+                <wp:positionV relativeFrom="paragraph">
+                  <wp:posOffset>2465705</wp:posOffset>
+                </wp:positionV>
+                <wp:extent cx="5943600" cy="635"/>
+                <wp:effectExtent l="0" t="0" r="0" b="0"/>
+                <wp:wrapTopAndBottom/>
+                <wp:docPr id="7" name="Cuadro de texto 7"/>
+                <wp:cNvGraphicFramePr/>
+                <a:graphic xmlns:a="http://schemas.openxmlformats.org/drawingml/2006/main">
+                  <a:graphicData uri="http://schemas.microsoft.com/office/word/2010/wordprocessingShape">
+                    <wps:wsp>
+                      <wps:cNvSpPr txBox="1"/>
+                      <wps:spPr>
+                        <a:xfrm>
+                          <a:off x="0" y="0"/>
+                          <a:ext cx="5943600" cy="635"/>
+                        </a:xfrm>
+                        <a:prstGeom prst="rect">
+                          <a:avLst/>
+                        </a:prstGeom>
+                        <a:solidFill>
+                          <a:prstClr val="white"/>
+                        </a:solidFill>
+                        <a:ln>
+                          <a:noFill/>
+                        </a:ln>
+                      </wps:spPr>
+                      <wps:txbx>
+                        <w:txbxContent>
+                          <w:p>
+                            <w:pPr>
+                              <w:pStyle w:val="Descripcin"/>
+                              <w:rPr>
+                                <w:noProof/>
+                                <w:color w:val="5A5A5A" w:themeColor="text1" w:themeTint="A5"/>
+                                <w:spacing w:val="15"/>
+                                <w:lang w:val="es-MX"/>
+                              </w:rPr>
+                            </w:pPr>
+                            <w:r>
+                              <w:rPr>
+                                <w:lang w:val="es-MX"/>
+                              </w:rPr>
+                              <w:t xml:space="preserve">Ilustración </w:t>
+                            </w:r>
+                            <w:r>
+                              <w:fldChar w:fldCharType="begin"/>
+                            </w:r>
+                            <w:r>
+                              <w:rPr>
+                                <w:lang w:val="es-MX"/>
+                              </w:rPr>
+                              <w:instrText xml:space="preserve"> SEQ Ilustración \* ARABIC </w:instrText>
+                            </w:r>
+                            <w:r>
+                              <w:fldChar w:fldCharType="separate"/>
+                            </w:r>
+                            <w:r>
+                              <w:rPr>
+                                <w:noProof/>
+                                <w:lang w:val="es-MX"/>
+                              </w:rPr>
+                              <w:t>1</w:t>
+                            </w:r>
+                            <w:r>
+                              <w:fldChar w:fldCharType="end"/>
+                            </w:r>
+                            <w:r>
+                              <w:rPr>
+                                <w:lang w:val="es-MX"/>
+                              </w:rPr>
+                              <w:t xml:space="preserve">. Diagrama de clases del patrón de diseño </w:t>
+                            </w:r>
+                            <w:proofErr w:type="spellStart"/>
+                            <w:r>
+                              <w:rPr>
+                                <w:b/>
+                                <w:bCs/>
+                                <w:lang w:val="es-MX"/>
+                              </w:rPr>
+                              <w:t>Decorator</w:t>
+                            </w:r>
+                            <w:proofErr w:type="spellEnd"/>
+                            <w:r>
+                              <w:rPr>
+                                <w:lang w:val="es-MX"/>
+                              </w:rPr>
+                              <w:t>.</w:t>
+                            </w:r>
+                          </w:p>
+                        </w:txbxContent>
+                      </wps:txbx>
+                      <wps:bodyPr rot="0" spcFirstLastPara="0" vertOverflow="overflow" horzOverflow="overflow" vert="horz" wrap="square" lIns="0" tIns="0" rIns="0" bIns="0" numCol="1" spcCol="0" rtlCol="0" fromWordArt="0" anchor="t" anchorCtr="0" forceAA="0" compatLnSpc="1">
+                        <a:prstTxWarp prst="textNoShape">
+                          <a:avLst/>
+                        </a:prstTxWarp>
+                        <a:spAutoFit/>
+                      </wps:bodyPr>
+                    </wps:wsp>
+                  </a:graphicData>
+                </a:graphic>
+              </wp:anchor>
+            </w:drawing>
+          </mc:Choice>
+          <mc:Fallback>
+            <w:pict>
+              <v:shape w14:anchorId="54039CDA" id="Cuadro de texto 7" o:spid="_x0000_s1027" type="#_x0000_t202" style="position:absolute;margin-left:0;margin-top:194.15pt;width:468pt;height:.05pt;z-index:251670528;visibility:visible;mso-wrap-style:square;mso-wrap-distance-left:9pt;mso-wrap-distance-top:0;mso-wrap-distance-right:9pt;mso-wrap-distance-bottom:0;mso-position-horizontal:absolute;mso-position-horizontal-relative:text;mso-position-vertical:absolute;mso-position-vertical-relative:text;v-text-anchor:top" o:gfxdata="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" stroked="f">
+                <v:textbox style="mso-fit-shape-to-text:t" inset="0,0,0,0">
+                  <w:txbxContent>
+                    <w:p>
+                      <w:pPr>
+                        <w:pStyle w:val="Descripcin"/>
+                        <w:rPr>
+                          <w:noProof/>
+                          <w:color w:val="5A5A5A" w:themeColor="text1" w:themeTint="A5"/>
+                          <w:spacing w:val="15"/>
+                          <w:lang w:val="es-MX"/>
+                        </w:rPr>
+                      </w:pPr>
+                      <w:r>
+                        <w:rPr>
+                          <w:lang w:val="es-MX"/>
+                        </w:rPr>
+                        <w:t xml:space="preserve">Ilustración </w:t>
+                      </w:r>
+                      <w:r>
+                        <w:fldChar w:fldCharType="begin"/>
+                      </w:r>
+                      <w:r>
+                        <w:rPr>
+                          <w:lang w:val="es-MX"/>
+                        </w:rPr>
+                        <w:instrText xml:space="preserve"> SEQ Ilustración \* ARABIC </w:instrText>
+                      </w:r>
+                      <w:r>
+                        <w:fldChar w:fldCharType="separate"/>
+                      </w:r>
+                      <w:r>
+                        <w:rPr>
+                          <w:noProof/>
+                          <w:lang w:val="es-MX"/>
+                        </w:rPr>
+                        <w:t>1</w:t>
+                      </w:r>
+                      <w:r>
+                        <w:fldChar w:fldCharType="end"/>
+                      </w:r>
+                      <w:r>
+                        <w:rPr>
+                          <w:lang w:val="es-MX"/>
+                        </w:rPr>
+                        <w:t xml:space="preserve">. Diagrama de clases del patrón de diseño </w:t>
+                      </w:r>
+                      <w:proofErr w:type="spellStart"/>
+                      <w:r>
+                        <w:rPr>
+                          <w:b/>
+                          <w:bCs/>
+                          <w:lang w:val="es-MX"/>
+                        </w:rPr>
+                        <w:t>Decorator</w:t>
+                      </w:r>
+                      <w:proofErr w:type="spellEnd"/>
+                      <w:r>
+                        <w:rPr>
+                          <w:lang w:val="es-MX"/>
+                        </w:rPr>
+                        <w:t>.</w:t>
+                      </w:r>
+                    </w:p>
+                  </w:txbxContent>
+                </v:textbox>
+                <w10:wrap type="topAndBottom"/>
+              </v:shape>
+            </w:pict>
+          </mc:Fallback>
+        </mc:AlternateContent>
+      </w:r>
+      <w:r>
+        <w:rPr>
+          <w:noProof/>
           <w:lang w:val="es-MX"/>
         </w:rPr>
         <w:drawing>
-          <wp:inline distT="0" distB="0" distL="0" distR="0">
-            <wp:extent cx="5219700" cy="2831799"/>
-            <wp:effectExtent l="0" t="0" r="0" b="6985"/>
-            <wp:docPr id="2" name="Imagen 2" descr="Diagrama UML, implementación del patron Decorator">
-              <a:extLst xmlns:a="http://schemas.openxmlformats.org/drawingml/2006/main">
-                <a:ext uri="{C183D7F6-B498-43B3-948B-1728B52AA6E4}">
-                  <adec:decorative xmlns:adec="http://schemas.microsoft.com/office/drawing/2017/decorative" val="0"/>
-                </a:ext>
-              </a:extLst>
-            </wp:docPr>
+          <wp:anchor distT="0" distB="0" distL="114300" distR="114300" simplePos="0" relativeHeight="251668480" behindDoc="1" locked="0" layoutInCell="1" allowOverlap="1" wp14:anchorId="53FBF8A5" wp14:editId="0CC0FABC">
+            <wp:simplePos x="0" y="0"/>
+            <wp:positionH relativeFrom="margin">
+              <wp:align>center</wp:align>
+            </wp:positionH>
+            <wp:positionV relativeFrom="paragraph">
+              <wp:posOffset>215138</wp:posOffset>
+            </wp:positionV>
+            <wp:extent cx="5943600" cy="2194306"/>
+            <wp:effectExtent l="0" t="0" r="0" b="0"/>
+            <wp:wrapTight wrapText="bothSides">
+              <wp:wrapPolygon edited="0">
+                <wp:start x="0" y="0"/>
+                <wp:lineTo x="0" y="21381"/>
+                <wp:lineTo x="21531" y="21381"/>
+                <wp:lineTo x="21531" y="0"/>
+                <wp:lineTo x="0" y="0"/>
+              </wp:wrapPolygon>
+            </wp:wrapTight>
+            <wp:docPr id="12" name="Imagen 12"/>
             <wp:cNvGraphicFramePr>
               <a:graphicFrameLocks xmlns:a="http://schemas.openxmlformats.org/drawingml/2006/main" noChangeAspect="1"/>
             </wp:cNvGraphicFramePr>
@@ -1394,11 +1593,11 @@
               <a:graphicData uri="http://schemas.openxmlformats.org/drawingml/2006/picture">
                 <pic:pic xmlns:pic="http://schemas.openxmlformats.org/drawingml/2006/picture">
                   <pic:nvPicPr>
-                    <pic:cNvPr id="2" name="Decorator.png"/>
+                    <pic:cNvPr id="12" name="Decorator.png"/>
                     <pic:cNvPicPr/>
                   </pic:nvPicPr>
                   <pic:blipFill>
-                    <a:blip r:embed="rId8" cstate="print">
+                    <a:blip r:embed="rId10" cstate="print">
                       <a:extLst>
                         <a:ext uri="{28A0092B-C50C-407E-A947-70E740481C1C}">
                           <a14:useLocalDpi xmlns:a14="http://schemas.microsoft.com/office/drawing/2010/main" val="0"/>
@@ -1412,7 +1611,7 @@
                   <pic:spPr>
                     <a:xfrm>
                       <a:off x="0" y="0"/>
-                      <a:ext cx="5225341" cy="2834859"/>
+                      <a:ext cx="5943600" cy="2194306"/>
                     </a:xfrm>
                     <a:prstGeom prst="rect">
                       <a:avLst/>
@@ -1421,31 +1620,19 @@
                 </pic:pic>
               </a:graphicData>
             </a:graphic>
-          </wp:inline>
+          </wp:anchor>
         </w:drawing>
       </w:r>
-    </w:p>
-    <w:p>
-      <w:pPr>
-        <w:pStyle w:val="Descripcin"/>
-        <w:rPr>
-          <w:lang w:val="es-MX"/>
-        </w:rPr>
-      </w:pPr>
-      <w:r>
-        <w:t xml:space="preserve">DiagramaUML1. </w:t>
-      </w:r>
-      <w:proofErr w:type="spellStart"/>
-      <w:r>
-        <w:t>Implementación</w:t>
-      </w:r>
-      <w:proofErr w:type="spellEnd"/>
-      <w:r>
-        <w:t xml:space="preserve"> patron Decorator</w:t>
-      </w:r>
-    </w:p>
-    <w:p>
-      <w:pPr>
+      <w:r>
+        <w:rPr>
+          <w:lang w:val="es-MX"/>
+        </w:rPr>
+        <w:t>Diagrama de clases:</w:t>
+      </w:r>
+    </w:p>
+    <w:p>
+      <w:pPr>
+        <w:keepNext/>
         <w:rPr>
           <w:lang w:val="es-MX"/>
         </w:rPr>
@@ -1460,25 +1647,180 @@
       </w:pPr>
       <w:r>
         <w:rPr>
-          <w:lang w:val="es-MX"/>
-        </w:rPr>
-        <w:t>Diagrama de secuencia:</w:t>
-      </w:r>
-    </w:p>
-    <w:p>
-      <w:pPr>
-        <w:keepNext/>
-      </w:pPr>
-      <w:r>
-        <w:rPr>
           <w:noProof/>
+        </w:rPr>
+        <mc:AlternateContent>
+          <mc:Choice Requires="wps">
+            <w:drawing>
+              <wp:anchor distT="0" distB="0" distL="114300" distR="114300" simplePos="0" relativeHeight="251672576" behindDoc="0" locked="0" layoutInCell="1" allowOverlap="1" wp14:anchorId="003CA044" wp14:editId="4A10B3C7">
+                <wp:simplePos x="0" y="0"/>
+                <wp:positionH relativeFrom="column">
+                  <wp:posOffset>299720</wp:posOffset>
+                </wp:positionH>
+                <wp:positionV relativeFrom="paragraph">
+                  <wp:posOffset>3347720</wp:posOffset>
+                </wp:positionV>
+                <wp:extent cx="5345430" cy="635"/>
+                <wp:effectExtent l="0" t="0" r="0" b="0"/>
+                <wp:wrapTopAndBottom/>
+                <wp:docPr id="1" name="Cuadro de texto 1"/>
+                <wp:cNvGraphicFramePr/>
+                <a:graphic xmlns:a="http://schemas.openxmlformats.org/drawingml/2006/main">
+                  <a:graphicData uri="http://schemas.microsoft.com/office/word/2010/wordprocessingShape">
+                    <wps:wsp>
+                      <wps:cNvSpPr txBox="1"/>
+                      <wps:spPr>
+                        <a:xfrm>
+                          <a:off x="0" y="0"/>
+                          <a:ext cx="5345430" cy="635"/>
+                        </a:xfrm>
+                        <a:prstGeom prst="rect">
+                          <a:avLst/>
+                        </a:prstGeom>
+                        <a:solidFill>
+                          <a:prstClr val="white"/>
+                        </a:solidFill>
+                        <a:ln>
+                          <a:noFill/>
+                        </a:ln>
+                      </wps:spPr>
+                      <wps:txbx>
+                        <w:txbxContent>
+                          <w:p>
+                            <w:pPr>
+                              <w:pStyle w:val="Descripcin"/>
+                              <w:rPr>
+                                <w:noProof/>
+                                <w:color w:val="5A5A5A" w:themeColor="text1" w:themeTint="A5"/>
+                                <w:spacing w:val="15"/>
+                                <w:lang w:val="es-MX"/>
+                              </w:rPr>
+                            </w:pPr>
+                            <w:r>
+                              <w:rPr>
+                                <w:lang w:val="es-MX"/>
+                              </w:rPr>
+                              <w:t xml:space="preserve">Ilustración </w:t>
+                            </w:r>
+                            <w:r>
+                              <w:fldChar w:fldCharType="begin"/>
+                            </w:r>
+                            <w:r>
+                              <w:rPr>
+                                <w:lang w:val="es-MX"/>
+                              </w:rPr>
+                              <w:instrText xml:space="preserve"> SEQ Ilustración \* ARABIC </w:instrText>
+                            </w:r>
+                            <w:r>
+                              <w:fldChar w:fldCharType="separate"/>
+                            </w:r>
+                            <w:r>
+                              <w:rPr>
+                                <w:noProof/>
+                                <w:lang w:val="es-MX"/>
+                              </w:rPr>
+                              <w:t>2</w:t>
+                            </w:r>
+                            <w:r>
+                              <w:fldChar w:fldCharType="end"/>
+                            </w:r>
+                            <w:r>
+                              <w:rPr>
+                                <w:lang w:val="es-MX"/>
+                              </w:rPr>
+                              <w:t>. Diagrama de secuencia para el cálculo del precio de un paquete de artículos.</w:t>
+                            </w:r>
+                          </w:p>
+                        </w:txbxContent>
+                      </wps:txbx>
+                      <wps:bodyPr rot="0" spcFirstLastPara="0" vertOverflow="overflow" horzOverflow="overflow" vert="horz" wrap="square" lIns="0" tIns="0" rIns="0" bIns="0" numCol="1" spcCol="0" rtlCol="0" fromWordArt="0" anchor="t" anchorCtr="0" forceAA="0" compatLnSpc="1">
+                        <a:prstTxWarp prst="textNoShape">
+                          <a:avLst/>
+                        </a:prstTxWarp>
+                        <a:spAutoFit/>
+                      </wps:bodyPr>
+                    </wps:wsp>
+                  </a:graphicData>
+                </a:graphic>
+              </wp:anchor>
+            </w:drawing>
+          </mc:Choice>
+          <mc:Fallback>
+            <w:pict>
+              <v:shape w14:anchorId="003CA044" id="Cuadro de texto 1" o:spid="_x0000_s1028" type="#_x0000_t202" style="position:absolute;margin-left:23.6pt;margin-top:263.6pt;width:420.9pt;height:.05pt;z-index:251672576;visibility:visible;mso-wrap-style:square;mso-wrap-distance-left:9pt;mso-wrap-distance-top:0;mso-wrap-distance-right:9pt;mso-wrap-distance-bottom:0;mso-position-horizontal:absolute;mso-position-horizontal-relative:text;mso-position-vertical:absolute;mso-position-vertical-relative:text;v-text-anchor:top" o:gfxdata="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" stroked="f">
+                <v:textbox style="mso-fit-shape-to-text:t" inset="0,0,0,0">
+                  <w:txbxContent>
+                    <w:p>
+                      <w:pPr>
+                        <w:pStyle w:val="Descripcin"/>
+                        <w:rPr>
+                          <w:noProof/>
+                          <w:color w:val="5A5A5A" w:themeColor="text1" w:themeTint="A5"/>
+                          <w:spacing w:val="15"/>
+                          <w:lang w:val="es-MX"/>
+                        </w:rPr>
+                      </w:pPr>
+                      <w:r>
+                        <w:rPr>
+                          <w:lang w:val="es-MX"/>
+                        </w:rPr>
+                        <w:t xml:space="preserve">Ilustración </w:t>
+                      </w:r>
+                      <w:r>
+                        <w:fldChar w:fldCharType="begin"/>
+                      </w:r>
+                      <w:r>
+                        <w:rPr>
+                          <w:lang w:val="es-MX"/>
+                        </w:rPr>
+                        <w:instrText xml:space="preserve"> SEQ Ilustración \* ARABIC </w:instrText>
+                      </w:r>
+                      <w:r>
+                        <w:fldChar w:fldCharType="separate"/>
+                      </w:r>
+                      <w:r>
+                        <w:rPr>
+                          <w:noProof/>
+                          <w:lang w:val="es-MX"/>
+                        </w:rPr>
+                        <w:t>2</w:t>
+                      </w:r>
+                      <w:r>
+                        <w:fldChar w:fldCharType="end"/>
+                      </w:r>
+                      <w:r>
+                        <w:rPr>
+                          <w:lang w:val="es-MX"/>
+                        </w:rPr>
+                        <w:t>. Diagrama de secuencia para el cálculo del precio de un paquete de artículos.</w:t>
+                      </w:r>
+                    </w:p>
+                  </w:txbxContent>
+                </v:textbox>
+                <w10:wrap type="topAndBottom"/>
+              </v:shape>
+            </w:pict>
+          </mc:Fallback>
+        </mc:AlternateContent>
+      </w:r>
+      <w:r>
+        <w:rPr>
+          <w:noProof/>
           <w:lang w:val="es-MX"/>
         </w:rPr>
         <w:drawing>
-          <wp:inline distT="0" distB="0" distL="0" distR="0">
-            <wp:extent cx="5257800" cy="3525355"/>
-            <wp:effectExtent l="0" t="0" r="0" b="0"/>
-            <wp:docPr id="4" name="Imagen 4"/>
+          <wp:anchor distT="0" distB="0" distL="114300" distR="114300" simplePos="0" relativeHeight="251665408" behindDoc="0" locked="0" layoutInCell="1" allowOverlap="1" wp14:anchorId="064D80BC" wp14:editId="500B4E52">
+            <wp:simplePos x="0" y="0"/>
+            <wp:positionH relativeFrom="margin">
+              <wp:posOffset>299720</wp:posOffset>
+            </wp:positionH>
+            <wp:positionV relativeFrom="paragraph">
+              <wp:posOffset>255270</wp:posOffset>
+            </wp:positionV>
+            <wp:extent cx="5345430" cy="3035300"/>
+            <wp:effectExtent l="0" t="0" r="7620" b="0"/>
+            <wp:wrapTopAndBottom/>
+            <wp:docPr id="2" name="Imagen 2"/>
             <wp:cNvGraphicFramePr>
               <a:graphicFrameLocks xmlns:a="http://schemas.openxmlformats.org/drawingml/2006/main" noChangeAspect="1"/>
             </wp:cNvGraphicFramePr>
@@ -1486,435 +1828,8 @@
               <a:graphicData uri="http://schemas.openxmlformats.org/drawingml/2006/picture">
                 <pic:pic xmlns:pic="http://schemas.openxmlformats.org/drawingml/2006/picture">
                   <pic:nvPicPr>
-                    <pic:cNvPr id="0" name="Picture 2"/>
-                    <pic:cNvPicPr>
-                      <a:picLocks noChangeAspect="1" noChangeArrowheads="1"/>
-                    </pic:cNvPicPr>
-                  </pic:nvPicPr>
-                  <pic:blipFill rotWithShape="1">
-                    <a:blip r:embed="rId9" cstate="print">
-                      <a:extLst>
-                        <a:ext uri="{28A0092B-C50C-407E-A947-70E740481C1C}">
-                          <a14:useLocalDpi xmlns:a14="http://schemas.microsoft.com/office/drawing/2010/main" val="0"/>
-                        </a:ext>
-                      </a:extLst>
-                    </a:blip>
-                    <a:srcRect b="22232"/>
-                    <a:stretch/>
-                  </pic:blipFill>
-                  <pic:spPr bwMode="auto">
-                    <a:xfrm>
-                      <a:off x="0" y="0"/>
-                      <a:ext cx="5270170" cy="3533649"/>
-                    </a:xfrm>
-                    <a:prstGeom prst="rect">
-                      <a:avLst/>
-                    </a:prstGeom>
-                    <a:noFill/>
-                    <a:ln>
-                      <a:noFill/>
-                    </a:ln>
-                    <a:extLst>
-                      <a:ext uri="{53640926-AAD7-44D8-BBD7-CCE9431645EC}">
-                        <a14:shadowObscured xmlns:a14="http://schemas.microsoft.com/office/drawing/2010/main"/>
-                      </a:ext>
-                    </a:extLst>
-                  </pic:spPr>
-                </pic:pic>
-              </a:graphicData>
-            </a:graphic>
-          </wp:inline>
-        </w:drawing>
-      </w:r>
-    </w:p>
-    <w:p>
-      <w:pPr>
-        <w:pStyle w:val="Descripcin"/>
-        <w:rPr>
-          <w:lang w:val="es-MX"/>
-        </w:rPr>
-      </w:pPr>
-      <w:r>
-        <w:rPr>
-          <w:lang w:val="es-MX"/>
-        </w:rPr>
-        <w:t>Diagrama</w:t>
-      </w:r>
-      <w:r>
-        <w:t xml:space="preserve"> de </w:t>
-      </w:r>
-      <w:r>
-        <w:rPr>
-          <w:lang w:val="es-MX"/>
-        </w:rPr>
-        <w:t>secuencia</w:t>
-      </w:r>
-      <w:r>
-        <w:t xml:space="preserve"> Decorator</w:t>
-      </w:r>
-    </w:p>
-    <w:p>
-      <w:pPr>
-        <w:rPr>
-          <w:lang w:val="es-MX"/>
-        </w:rPr>
-      </w:pPr>
-      <w:r>
-        <w:rPr>
-          <w:lang w:val="es-MX"/>
-        </w:rPr>
-        <w:lastRenderedPageBreak/>
-        <w:t>En particular el diagrama de secuencia hace referencia a esta parte del código:</w:t>
-      </w:r>
-    </w:p>
-    <w:p>
-      <w:pPr>
-        <w:rPr>
-          <w:lang w:val="es-MX"/>
-        </w:rPr>
-      </w:pPr>
-      <w:r>
-        <w:rPr>
-          <w:noProof/>
-        </w:rPr>
-        <w:drawing>
-          <wp:inline distT="0" distB="0" distL="0" distR="0">
-            <wp:extent cx="6051091" cy="1743075"/>
-            <wp:effectExtent l="0" t="0" r="6985" b="0"/>
-            <wp:docPr id="1" name="Imagen 1"/>
-            <wp:cNvGraphicFramePr>
-              <a:graphicFrameLocks xmlns:a="http://schemas.openxmlformats.org/drawingml/2006/main" noChangeAspect="1"/>
-            </wp:cNvGraphicFramePr>
-            <a:graphic xmlns:a="http://schemas.openxmlformats.org/drawingml/2006/main">
-              <a:graphicData uri="http://schemas.openxmlformats.org/drawingml/2006/picture">
-                <pic:pic xmlns:pic="http://schemas.openxmlformats.org/drawingml/2006/picture">
-                  <pic:nvPicPr>
-                    <pic:cNvPr id="1" name=""/>
+                    <pic:cNvPr id="2" name="CalcularPrecioPaquete.png"/>
                     <pic:cNvPicPr/>
-                  </pic:nvPicPr>
-                  <pic:blipFill rotWithShape="1">
-                    <a:blip r:embed="rId10"/>
-                    <a:srcRect l="22756" t="27366" r="5662" b="35956"/>
-                    <a:stretch/>
-                  </pic:blipFill>
-                  <pic:spPr bwMode="auto">
-                    <a:xfrm>
-                      <a:off x="0" y="0"/>
-                      <a:ext cx="6058974" cy="1745346"/>
-                    </a:xfrm>
-                    <a:prstGeom prst="rect">
-                      <a:avLst/>
-                    </a:prstGeom>
-                    <a:ln>
-                      <a:noFill/>
-                    </a:ln>
-                    <a:extLst>
-                      <a:ext uri="{53640926-AAD7-44D8-BBD7-CCE9431645EC}">
-                        <a14:shadowObscured xmlns:a14="http://schemas.microsoft.com/office/drawing/2010/main"/>
-                      </a:ext>
-                    </a:extLst>
-                  </pic:spPr>
-                </pic:pic>
-              </a:graphicData>
-            </a:graphic>
-          </wp:inline>
-        </w:drawing>
-      </w:r>
-    </w:p>
-    <w:p>
-      <w:pPr>
-        <w:rPr>
-          <w:lang w:val="es-MX"/>
-        </w:rPr>
-      </w:pPr>
-      <w:r>
-        <w:rPr>
-          <w:lang w:val="es-MX"/>
-        </w:rPr>
-        <w:t>En general para la creación de paquetes se debe generar una lista, para luego añadirle artículos de cualquier tipo, sea sencillo u otro paquete, teniendo estos elementos debemos crear el paquete, añadiéndoles algunas otras características:</w:t>
-      </w:r>
-    </w:p>
-    <w:p>
-      <w:pPr>
-        <w:pStyle w:val="Prrafodelista"/>
-        <w:numPr>
-          <w:ilvl w:val="0"/>
-          <w:numId w:val="2"/>
-        </w:numPr>
-        <w:rPr>
-          <w:lang w:val="es-MX"/>
-        </w:rPr>
-      </w:pPr>
-      <w:r>
-        <w:rPr>
-          <w:lang w:val="es-MX"/>
-        </w:rPr>
-        <w:t>Descripción</w:t>
-      </w:r>
-    </w:p>
-    <w:p>
-      <w:pPr>
-        <w:pStyle w:val="Prrafodelista"/>
-        <w:numPr>
-          <w:ilvl w:val="0"/>
-          <w:numId w:val="2"/>
-        </w:numPr>
-        <w:rPr>
-          <w:lang w:val="es-MX"/>
-        </w:rPr>
-      </w:pPr>
-      <w:r>
-        <w:rPr>
-          <w:lang w:val="es-MX"/>
-        </w:rPr>
-        <w:t>Descuento</w:t>
-      </w:r>
-    </w:p>
-    <w:p>
-      <w:pPr>
-        <w:pStyle w:val="Prrafodelista"/>
-        <w:numPr>
-          <w:ilvl w:val="0"/>
-          <w:numId w:val="2"/>
-        </w:numPr>
-        <w:rPr>
-          <w:lang w:val="es-MX"/>
-        </w:rPr>
-      </w:pPr>
-      <w:r>
-        <w:rPr>
-          <w:lang w:val="es-MX"/>
-        </w:rPr>
-        <w:t>Tienda de referencia</w:t>
-      </w:r>
-    </w:p>
-    <w:p>
-      <w:pPr>
-        <w:pStyle w:val="Prrafodelista"/>
-        <w:numPr>
-          <w:ilvl w:val="0"/>
-          <w:numId w:val="2"/>
-        </w:numPr>
-        <w:rPr>
-          <w:lang w:val="es-MX"/>
-        </w:rPr>
-      </w:pPr>
-      <w:r>
-        <w:rPr>
-          <w:lang w:val="es-MX"/>
-        </w:rPr>
-        <w:t>Identificador</w:t>
-      </w:r>
-    </w:p>
-    <w:p>
-      <w:pPr>
-        <w:rPr>
-          <w:lang w:val="es-MX"/>
-        </w:rPr>
-      </w:pPr>
-      <w:r>
-        <w:rPr>
-          <w:lang w:val="es-MX"/>
-        </w:rPr>
-        <w:t>Etc.</w:t>
-      </w:r>
-    </w:p>
-    <w:p>
-      <w:pPr>
-        <w:pStyle w:val="Subttulo"/>
-        <w:rPr>
-          <w:lang w:val="es-MX"/>
-        </w:rPr>
-      </w:pPr>
-      <w:r>
-        <w:rPr>
-          <w:lang w:val="es-MX"/>
-        </w:rPr>
-        <w:t>Explicación:</w:t>
-      </w:r>
-    </w:p>
-    <w:p>
-      <w:pPr>
-        <w:rPr>
-          <w:lang w:val="es-MX"/>
-        </w:rPr>
-      </w:pPr>
-      <w:r>
-        <w:rPr>
-          <w:lang w:val="es-MX"/>
-        </w:rPr>
-        <w:t>Utilizando el patrón decorador nos permite generar paquetes de artículos e incluso paquetes de paquetes ya que cada paquete es un Articulo</w:t>
-      </w:r>
-    </w:p>
-    <w:p>
-      <w:pPr>
-        <w:rPr>
-          <w:lang w:val="es-MX"/>
-        </w:rPr>
-      </w:pPr>
-      <w:r>
-        <w:rPr>
-          <w:noProof/>
-          <w:lang w:val="es-MX"/>
-        </w:rPr>
-        <w:drawing>
-          <wp:inline distT="0" distB="0" distL="0" distR="0">
-            <wp:extent cx="2713355" cy="1928904"/>
-            <wp:effectExtent l="0" t="0" r="0" b="0"/>
-            <wp:docPr id="5" name="Imagen 5" descr="Diagrama UML, implementación del patron Decorator">
-              <a:extLst xmlns:a="http://schemas.openxmlformats.org/drawingml/2006/main">
-                <a:ext uri="{C183D7F6-B498-43B3-948B-1728B52AA6E4}">
-                  <adec:decorative xmlns:adec="http://schemas.microsoft.com/office/drawing/2017/decorative" val="0"/>
-                </a:ext>
-              </a:extLst>
-            </wp:docPr>
-            <wp:cNvGraphicFramePr>
-              <a:graphicFrameLocks xmlns:a="http://schemas.openxmlformats.org/drawingml/2006/main" noChangeAspect="1"/>
-            </wp:cNvGraphicFramePr>
-            <a:graphic xmlns:a="http://schemas.openxmlformats.org/drawingml/2006/main">
-              <a:graphicData uri="http://schemas.openxmlformats.org/drawingml/2006/picture">
-                <pic:pic xmlns:pic="http://schemas.openxmlformats.org/drawingml/2006/picture">
-                  <pic:nvPicPr>
-                    <pic:cNvPr id="2" name="Decorator.png"/>
-                    <pic:cNvPicPr/>
-                  </pic:nvPicPr>
-                  <pic:blipFill rotWithShape="1">
-                    <a:blip r:embed="rId8" cstate="print">
-                      <a:extLst>
-                        <a:ext uri="{28A0092B-C50C-407E-A947-70E740481C1C}">
-                          <a14:useLocalDpi xmlns:a14="http://schemas.microsoft.com/office/drawing/2010/main" val="0"/>
-                        </a:ext>
-                      </a:extLst>
-                    </a:blip>
-                    <a:srcRect l="48010" t="31875"/>
-                    <a:stretch/>
-                  </pic:blipFill>
-                  <pic:spPr bwMode="auto">
-                    <a:xfrm>
-                      <a:off x="0" y="0"/>
-                      <a:ext cx="2716643" cy="1931241"/>
-                    </a:xfrm>
-                    <a:prstGeom prst="rect">
-                      <a:avLst/>
-                    </a:prstGeom>
-                    <a:ln>
-                      <a:noFill/>
-                    </a:ln>
-                    <a:extLst>
-                      <a:ext uri="{53640926-AAD7-44D8-BBD7-CCE9431645EC}">
-                        <a14:shadowObscured xmlns:a14="http://schemas.microsoft.com/office/drawing/2010/main"/>
-                      </a:ext>
-                    </a:extLst>
-                  </pic:spPr>
-                </pic:pic>
-              </a:graphicData>
-            </a:graphic>
-          </wp:inline>
-        </w:drawing>
-      </w:r>
-    </w:p>
-    <w:p>
-      <w:pPr>
-        <w:rPr>
-          <w:lang w:val="es-MX"/>
-        </w:rPr>
-      </w:pPr>
-      <w:r>
-        <w:rPr>
-          <w:lang w:val="es-MX"/>
-        </w:rPr>
-        <w:t>Así que cada paquete actúa como un articulo y puede ser procesado como tal</w:t>
-      </w:r>
-    </w:p>
-    <w:p>
-      <w:pPr>
-        <w:rPr>
-          <w:lang w:val="es-MX"/>
-        </w:rPr>
-      </w:pPr>
-      <w:r>
-        <w:rPr>
-          <w:lang w:val="es-MX"/>
-        </w:rPr>
-        <w:br w:type="page"/>
-      </w:r>
-    </w:p>
-    <w:p>
-      <w:pPr>
-        <w:pStyle w:val="Ttulo1"/>
-        <w:rPr>
-          <w:lang w:val="es-MX"/>
-        </w:rPr>
-      </w:pPr>
-      <w:bookmarkStart w:id="1" w:name="_Toc42419383"/>
-      <w:bookmarkStart w:id="2" w:name="_Toc42419548"/>
-      <w:bookmarkStart w:id="3" w:name="_Toc42420486"/>
-      <w:r>
-        <w:rPr>
-          <w:lang w:val="es-MX"/>
-        </w:rPr>
-        <w:lastRenderedPageBreak/>
-        <w:t xml:space="preserve">Patrón de diseño: </w:t>
-      </w:r>
-      <w:proofErr w:type="spellStart"/>
-      <w:r>
-        <w:rPr>
-          <w:lang w:val="es-MX"/>
-        </w:rPr>
-        <w:t>Iterator</w:t>
-      </w:r>
-      <w:bookmarkEnd w:id="1"/>
-      <w:bookmarkEnd w:id="2"/>
-      <w:proofErr w:type="spellEnd"/>
-      <w:r>
-        <w:rPr>
-          <w:lang w:val="es-MX"/>
-        </w:rPr>
-        <w:t>.</w:t>
-      </w:r>
-      <w:bookmarkEnd w:id="3"/>
-    </w:p>
-    <w:p>
-      <w:pPr>
-        <w:pStyle w:val="Subttulo"/>
-        <w:rPr>
-          <w:lang w:val="es-MX"/>
-        </w:rPr>
-      </w:pPr>
-      <w:r>
-        <w:rPr>
-          <w:lang w:val="es-MX"/>
-        </w:rPr>
-        <w:t>Diagrama de clases:</w:t>
-      </w:r>
-    </w:p>
-    <w:p>
-      <w:pPr>
-        <w:rPr>
-          <w:lang w:val="es-MX"/>
-        </w:rPr>
-      </w:pPr>
-      <w:r>
-        <w:rPr>
-          <w:noProof/>
-          <w:lang w:val="es-MX"/>
-        </w:rPr>
-        <w:drawing>
-          <wp:inline distT="0" distB="0" distL="0" distR="0">
-            <wp:extent cx="4221956" cy="2838203"/>
-            <wp:effectExtent l="0" t="0" r="7620" b="635"/>
-            <wp:docPr id="6" name="Imagen 6"/>
-            <wp:cNvGraphicFramePr>
-              <a:graphicFrameLocks xmlns:a="http://schemas.openxmlformats.org/drawingml/2006/main" noChangeAspect="1"/>
-            </wp:cNvGraphicFramePr>
-            <a:graphic xmlns:a="http://schemas.openxmlformats.org/drawingml/2006/main">
-              <a:graphicData uri="http://schemas.openxmlformats.org/drawingml/2006/picture">
-                <pic:pic xmlns:pic="http://schemas.openxmlformats.org/drawingml/2006/picture">
-                  <pic:nvPicPr>
-                    <pic:cNvPr id="0" name="Picture 3"/>
-                    <pic:cNvPicPr>
-                      <a:picLocks noChangeAspect="1" noChangeArrowheads="1"/>
-                    </pic:cNvPicPr>
                   </pic:nvPicPr>
                   <pic:blipFill>
                     <a:blip r:embed="rId11">
@@ -1924,37 +1839,37 @@
                         </a:ext>
                       </a:extLst>
                     </a:blip>
-                    <a:srcRect/>
                     <a:stretch>
                       <a:fillRect/>
                     </a:stretch>
                   </pic:blipFill>
-                  <pic:spPr bwMode="auto">
+                  <pic:spPr>
                     <a:xfrm>
                       <a:off x="0" y="0"/>
-                      <a:ext cx="4230924" cy="2844232"/>
+                      <a:ext cx="5345430" cy="3035300"/>
                     </a:xfrm>
                     <a:prstGeom prst="rect">
                       <a:avLst/>
                     </a:prstGeom>
-                    <a:noFill/>
-                    <a:ln>
-                      <a:noFill/>
-                    </a:ln>
                   </pic:spPr>
                 </pic:pic>
               </a:graphicData>
             </a:graphic>
-          </wp:inline>
+            <wp14:sizeRelH relativeFrom="margin">
+              <wp14:pctWidth>0</wp14:pctWidth>
+            </wp14:sizeRelH>
+            <wp14:sizeRelV relativeFrom="margin">
+              <wp14:pctHeight>0</wp14:pctHeight>
+            </wp14:sizeRelV>
+          </wp:anchor>
         </w:drawing>
       </w:r>
-    </w:p>
-    <w:p>
-      <w:pPr>
-        <w:rPr>
-          <w:lang w:val="es-MX"/>
-        </w:rPr>
-      </w:pPr>
+      <w:r>
+        <w:rPr>
+          <w:lang w:val="es-MX"/>
+        </w:rPr>
+        <w:t>Diagrama de secuencia:</w:t>
+      </w:r>
     </w:p>
     <w:p>
       <w:pPr>
@@ -1967,11 +1882,269 @@
         <w:rPr>
           <w:lang w:val="es-MX"/>
         </w:rPr>
-        <w:t>Diagrama de secuencia:</w:t>
-      </w:r>
-    </w:p>
-    <w:p>
-      <w:pPr>
+        <w:t xml:space="preserve"> </w:t>
+      </w:r>
+    </w:p>
+    <w:p>
+      <w:pPr>
+        <w:pStyle w:val="Subttulo"/>
+        <w:rPr>
+          <w:lang w:val="es-MX"/>
+        </w:rPr>
+      </w:pPr>
+      <w:r>
+        <w:rPr>
+          <w:lang w:val="es-MX"/>
+        </w:rPr>
+        <w:t>Observaciones</w:t>
+      </w:r>
+      <w:r>
+        <w:rPr>
+          <w:lang w:val="es-MX"/>
+        </w:rPr>
+        <w:t>:</w:t>
+      </w:r>
+    </w:p>
+    <w:p>
+      <w:pPr>
+        <w:jc w:val="both"/>
+        <w:rPr>
+          <w:sz w:val="20"/>
+          <w:szCs w:val="20"/>
+          <w:lang w:val="es-MX"/>
+        </w:rPr>
+        <w:sectPr>
+          <w:pgSz w:w="12240" w:h="15840"/>
+          <w:pgMar w:top="1440" w:right="1440" w:bottom="1440" w:left="1440" w:header="720" w:footer="720" w:gutter="0"/>
+          <w:cols w:space="720"/>
+          <w:docGrid w:linePitch="360"/>
+        </w:sectPr>
+      </w:pPr>
+      <w:r>
+        <w:rPr>
+          <w:sz w:val="20"/>
+          <w:szCs w:val="20"/>
+          <w:lang w:val="es-MX"/>
+        </w:rPr>
+        <w:t>Para esta situación, el uso del patrón</w:t>
+      </w:r>
+      <w:r>
+        <w:rPr>
+          <w:sz w:val="20"/>
+          <w:szCs w:val="20"/>
+          <w:lang w:val="es-MX"/>
+        </w:rPr>
+        <w:t xml:space="preserve"> </w:t>
+      </w:r>
+      <w:proofErr w:type="spellStart"/>
+      <w:r>
+        <w:rPr>
+          <w:b/>
+          <w:bCs/>
+          <w:sz w:val="20"/>
+          <w:szCs w:val="20"/>
+          <w:lang w:val="es-MX"/>
+        </w:rPr>
+        <w:t>D</w:t>
+      </w:r>
+      <w:r>
+        <w:rPr>
+          <w:b/>
+          <w:bCs/>
+          <w:sz w:val="20"/>
+          <w:szCs w:val="20"/>
+          <w:lang w:val="es-MX"/>
+        </w:rPr>
+        <w:t>ecora</w:t>
+      </w:r>
+      <w:r>
+        <w:rPr>
+          <w:b/>
+          <w:bCs/>
+          <w:sz w:val="20"/>
+          <w:szCs w:val="20"/>
+          <w:lang w:val="es-MX"/>
+        </w:rPr>
+        <w:t>t</w:t>
+      </w:r>
+      <w:r>
+        <w:rPr>
+          <w:b/>
+          <w:bCs/>
+          <w:sz w:val="20"/>
+          <w:szCs w:val="20"/>
+          <w:lang w:val="es-MX"/>
+        </w:rPr>
+        <w:t>or</w:t>
+      </w:r>
+      <w:proofErr w:type="spellEnd"/>
+      <w:r>
+        <w:rPr>
+          <w:sz w:val="20"/>
+          <w:szCs w:val="20"/>
+          <w:lang w:val="es-MX"/>
+        </w:rPr>
+        <w:t xml:space="preserve"> nos</w:t>
+      </w:r>
+      <w:r>
+        <w:rPr>
+          <w:sz w:val="20"/>
+          <w:szCs w:val="20"/>
+          <w:lang w:val="es-MX"/>
+        </w:rPr>
+        <w:t xml:space="preserve"> es muy útil para</w:t>
+      </w:r>
+      <w:r>
+        <w:rPr>
+          <w:sz w:val="20"/>
+          <w:szCs w:val="20"/>
+          <w:lang w:val="es-MX"/>
+        </w:rPr>
+        <w:t xml:space="preserve"> </w:t>
+      </w:r>
+      <w:r>
+        <w:rPr>
+          <w:sz w:val="20"/>
+          <w:szCs w:val="20"/>
+          <w:lang w:val="es-MX"/>
+        </w:rPr>
+        <w:t>crear</w:t>
+      </w:r>
+      <w:r>
+        <w:rPr>
+          <w:sz w:val="20"/>
+          <w:szCs w:val="20"/>
+          <w:lang w:val="es-MX"/>
+        </w:rPr>
+        <w:t xml:space="preserve"> paquetes de artículos e incluso paquetes de paquetes</w:t>
+      </w:r>
+      <w:r>
+        <w:rPr>
+          <w:sz w:val="20"/>
+          <w:szCs w:val="20"/>
+          <w:lang w:val="es-MX"/>
+        </w:rPr>
+        <w:t>,</w:t>
+      </w:r>
+      <w:r>
+        <w:rPr>
+          <w:sz w:val="20"/>
+          <w:szCs w:val="20"/>
+          <w:lang w:val="es-MX"/>
+        </w:rPr>
+        <w:t xml:space="preserve"> ya que cada paquete es un </w:t>
+      </w:r>
+      <w:r>
+        <w:rPr>
+          <w:sz w:val="20"/>
+          <w:szCs w:val="20"/>
+          <w:lang w:val="es-MX"/>
+        </w:rPr>
+        <w:t>a</w:t>
+      </w:r>
+      <w:r>
+        <w:rPr>
+          <w:sz w:val="20"/>
+          <w:szCs w:val="20"/>
+          <w:lang w:val="es-MX"/>
+        </w:rPr>
+        <w:t>rtículo</w:t>
+      </w:r>
+      <w:r>
+        <w:rPr>
+          <w:sz w:val="20"/>
+          <w:szCs w:val="20"/>
+          <w:lang w:val="es-MX"/>
+        </w:rPr>
+        <w:t>.</w:t>
+      </w:r>
+      <w:r>
+        <w:rPr>
+          <w:sz w:val="20"/>
+          <w:szCs w:val="20"/>
+          <w:lang w:val="es-MX"/>
+        </w:rPr>
+        <w:t xml:space="preserve"> De </w:t>
+      </w:r>
+      <w:r>
+        <w:rPr>
+          <w:sz w:val="20"/>
+          <w:szCs w:val="20"/>
+          <w:lang w:val="es-MX"/>
+        </w:rPr>
+        <w:t>igual forma</w:t>
+      </w:r>
+      <w:r>
+        <w:rPr>
+          <w:sz w:val="20"/>
+          <w:szCs w:val="20"/>
+          <w:lang w:val="es-MX"/>
+        </w:rPr>
+        <w:t>, el cálculo del precio para un paquete se puede ejecutar de una manera muy sencilla</w:t>
+      </w:r>
+      <w:r>
+        <w:rPr>
+          <w:sz w:val="20"/>
+          <w:szCs w:val="20"/>
+          <w:lang w:val="es-MX"/>
+        </w:rPr>
+        <w:t xml:space="preserve"> siguiendo el diseño que este patrón nos ofrece</w:t>
+      </w:r>
+      <w:r>
+        <w:rPr>
+          <w:sz w:val="20"/>
+          <w:szCs w:val="20"/>
+          <w:lang w:val="es-MX"/>
+        </w:rPr>
+        <w:t>.</w:t>
+      </w:r>
+      <w:r>
+        <w:rPr>
+          <w:sz w:val="20"/>
+          <w:szCs w:val="20"/>
+          <w:lang w:val="es-MX"/>
+        </w:rPr>
+        <w:tab/>
+      </w:r>
+    </w:p>
+    <w:p>
+      <w:pPr>
+        <w:pStyle w:val="Ttulo1"/>
+        <w:rPr>
+          <w:lang w:val="es-MX"/>
+        </w:rPr>
+      </w:pPr>
+      <w:bookmarkStart w:id="1" w:name="_Toc42419383"/>
+      <w:bookmarkStart w:id="2" w:name="_Toc42419548"/>
+      <w:bookmarkStart w:id="3" w:name="_Toc42531458"/>
+      <w:r>
+        <w:rPr>
+          <w:lang w:val="es-MX"/>
+        </w:rPr>
+        <w:lastRenderedPageBreak/>
+        <w:t xml:space="preserve">Patrón de diseño: </w:t>
+      </w:r>
+      <w:proofErr w:type="spellStart"/>
+      <w:r>
+        <w:rPr>
+          <w:lang w:val="es-MX"/>
+        </w:rPr>
+        <w:t>Iterator</w:t>
+      </w:r>
+      <w:bookmarkEnd w:id="1"/>
+      <w:bookmarkEnd w:id="2"/>
+      <w:proofErr w:type="spellEnd"/>
+      <w:r>
+        <w:rPr>
+          <w:lang w:val="es-MX"/>
+        </w:rPr>
+        <w:t>.</w:t>
+      </w:r>
+      <w:bookmarkEnd w:id="3"/>
+    </w:p>
+    <w:p>
+      <w:pPr>
+        <w:pStyle w:val="Subttulo"/>
         <w:rPr>
           <w:lang w:val="es-MX"/>
         </w:rPr>
@@ -1979,13 +2152,211 @@
       <w:r>
         <w:rPr>
           <w:noProof/>
+        </w:rPr>
+        <mc:AlternateContent>
+          <mc:Choice Requires="wps">
+            <w:drawing>
+              <wp:anchor distT="0" distB="0" distL="114300" distR="114300" simplePos="0" relativeHeight="251675648" behindDoc="0" locked="0" layoutInCell="1" allowOverlap="1" wp14:anchorId="6950A58B" wp14:editId="1B73D39D">
+                <wp:simplePos x="0" y="0"/>
+                <wp:positionH relativeFrom="column">
+                  <wp:posOffset>1150620</wp:posOffset>
+                </wp:positionH>
+                <wp:positionV relativeFrom="paragraph">
+                  <wp:posOffset>2061210</wp:posOffset>
+                </wp:positionV>
+                <wp:extent cx="3642360" cy="635"/>
+                <wp:effectExtent l="0" t="0" r="0" b="0"/>
+                <wp:wrapTopAndBottom/>
+                <wp:docPr id="4" name="Cuadro de texto 4"/>
+                <wp:cNvGraphicFramePr/>
+                <a:graphic xmlns:a="http://schemas.openxmlformats.org/drawingml/2006/main">
+                  <a:graphicData uri="http://schemas.microsoft.com/office/word/2010/wordprocessingShape">
+                    <wps:wsp>
+                      <wps:cNvSpPr txBox="1"/>
+                      <wps:spPr>
+                        <a:xfrm>
+                          <a:off x="0" y="0"/>
+                          <a:ext cx="3642360" cy="635"/>
+                        </a:xfrm>
+                        <a:prstGeom prst="rect">
+                          <a:avLst/>
+                        </a:prstGeom>
+                        <a:solidFill>
+                          <a:prstClr val="white"/>
+                        </a:solidFill>
+                        <a:ln>
+                          <a:noFill/>
+                        </a:ln>
+                      </wps:spPr>
+                      <wps:txbx>
+                        <w:txbxContent>
+                          <w:p>
+                            <w:pPr>
+                              <w:pStyle w:val="Descripcin"/>
+                              <w:rPr>
+                                <w:noProof/>
+                                <w:color w:val="5A5A5A" w:themeColor="text1" w:themeTint="A5"/>
+                                <w:spacing w:val="15"/>
+                                <w:lang w:val="es-MX"/>
+                              </w:rPr>
+                            </w:pPr>
+                            <w:r>
+                              <w:rPr>
+                                <w:lang w:val="es-MX"/>
+                              </w:rPr>
+                              <w:t xml:space="preserve">Ilustración </w:t>
+                            </w:r>
+                            <w:r>
+                              <w:fldChar w:fldCharType="begin"/>
+                            </w:r>
+                            <w:r>
+                              <w:rPr>
+                                <w:lang w:val="es-MX"/>
+                              </w:rPr>
+                              <w:instrText xml:space="preserve"> SEQ Ilustración \* ARABIC </w:instrText>
+                            </w:r>
+                            <w:r>
+                              <w:fldChar w:fldCharType="separate"/>
+                            </w:r>
+                            <w:r>
+                              <w:rPr>
+                                <w:noProof/>
+                                <w:lang w:val="es-MX"/>
+                              </w:rPr>
+                              <w:t>3</w:t>
+                            </w:r>
+                            <w:r>
+                              <w:fldChar w:fldCharType="end"/>
+                            </w:r>
+                            <w:r>
+                              <w:rPr>
+                                <w:lang w:val="es-MX"/>
+                              </w:rPr>
+                              <w:t xml:space="preserve">. Diagrama de clases para el patrón de diseño </w:t>
+                            </w:r>
+                            <w:proofErr w:type="spellStart"/>
+                            <w:r>
+                              <w:rPr>
+                                <w:b/>
+                                <w:bCs/>
+                                <w:lang w:val="es-MX"/>
+                              </w:rPr>
+                              <w:t>Iterator</w:t>
+                            </w:r>
+                            <w:proofErr w:type="spellEnd"/>
+                            <w:r>
+                              <w:rPr>
+                                <w:lang w:val="es-MX"/>
+                              </w:rPr>
+                              <w:t>.</w:t>
+                            </w:r>
+                          </w:p>
+                        </w:txbxContent>
+                      </wps:txbx>
+                      <wps:bodyPr rot="0" spcFirstLastPara="0" vertOverflow="overflow" horzOverflow="overflow" vert="horz" wrap="square" lIns="0" tIns="0" rIns="0" bIns="0" numCol="1" spcCol="0" rtlCol="0" fromWordArt="0" anchor="t" anchorCtr="0" forceAA="0" compatLnSpc="1">
+                        <a:prstTxWarp prst="textNoShape">
+                          <a:avLst/>
+                        </a:prstTxWarp>
+                        <a:spAutoFit/>
+                      </wps:bodyPr>
+                    </wps:wsp>
+                  </a:graphicData>
+                </a:graphic>
+              </wp:anchor>
+            </w:drawing>
+          </mc:Choice>
+          <mc:Fallback>
+            <w:pict>
+              <v:shape w14:anchorId="6950A58B" id="Cuadro de texto 4" o:spid="_x0000_s1029" type="#_x0000_t202" style="position:absolute;margin-left:90.6pt;margin-top:162.3pt;width:286.8pt;height:.05pt;z-index:251675648;visibility:visible;mso-wrap-style:square;mso-wrap-distance-left:9pt;mso-wrap-distance-top:0;mso-wrap-distance-right:9pt;mso-wrap-distance-bottom:0;mso-position-horizontal:absolute;mso-position-horizontal-relative:text;mso-position-vertical:absolute;mso-position-vertical-relative:text;v-text-anchor:top" o:gfxdata="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" stroked="f">
+                <v:textbox style="mso-fit-shape-to-text:t" inset="0,0,0,0">
+                  <w:txbxContent>
+                    <w:p>
+                      <w:pPr>
+                        <w:pStyle w:val="Descripcin"/>
+                        <w:rPr>
+                          <w:noProof/>
+                          <w:color w:val="5A5A5A" w:themeColor="text1" w:themeTint="A5"/>
+                          <w:spacing w:val="15"/>
+                          <w:lang w:val="es-MX"/>
+                        </w:rPr>
+                      </w:pPr>
+                      <w:r>
+                        <w:rPr>
+                          <w:lang w:val="es-MX"/>
+                        </w:rPr>
+                        <w:t xml:space="preserve">Ilustración </w:t>
+                      </w:r>
+                      <w:r>
+                        <w:fldChar w:fldCharType="begin"/>
+                      </w:r>
+                      <w:r>
+                        <w:rPr>
+                          <w:lang w:val="es-MX"/>
+                        </w:rPr>
+                        <w:instrText xml:space="preserve"> SEQ Ilustración \* ARABIC </w:instrText>
+                      </w:r>
+                      <w:r>
+                        <w:fldChar w:fldCharType="separate"/>
+                      </w:r>
+                      <w:r>
+                        <w:rPr>
+                          <w:noProof/>
+                          <w:lang w:val="es-MX"/>
+                        </w:rPr>
+                        <w:t>3</w:t>
+                      </w:r>
+                      <w:r>
+                        <w:fldChar w:fldCharType="end"/>
+                      </w:r>
+                      <w:r>
+                        <w:rPr>
+                          <w:lang w:val="es-MX"/>
+                        </w:rPr>
+                        <w:t xml:space="preserve">. Diagrama de clases para el patrón de diseño </w:t>
+                      </w:r>
+                      <w:proofErr w:type="spellStart"/>
+                      <w:r>
+                        <w:rPr>
+                          <w:b/>
+                          <w:bCs/>
+                          <w:lang w:val="es-MX"/>
+                        </w:rPr>
+                        <w:t>Iterator</w:t>
+                      </w:r>
+                      <w:proofErr w:type="spellEnd"/>
+                      <w:r>
+                        <w:rPr>
+                          <w:lang w:val="es-MX"/>
+                        </w:rPr>
+                        <w:t>.</w:t>
+                      </w:r>
+                    </w:p>
+                  </w:txbxContent>
+                </v:textbox>
+                <w10:wrap type="topAndBottom"/>
+              </v:shape>
+            </w:pict>
+          </mc:Fallback>
+        </mc:AlternateContent>
+      </w:r>
+      <w:r>
+        <w:rPr>
+          <w:noProof/>
           <w:lang w:val="es-MX"/>
         </w:rPr>
         <w:drawing>
-          <wp:inline distT="0" distB="0" distL="0" distR="0">
-            <wp:extent cx="5130140" cy="3991206"/>
+          <wp:anchor distT="0" distB="0" distL="114300" distR="114300" simplePos="0" relativeHeight="251673600" behindDoc="0" locked="0" layoutInCell="1" allowOverlap="1" wp14:anchorId="46B9A77A" wp14:editId="796737C7">
+            <wp:simplePos x="0" y="0"/>
+            <wp:positionH relativeFrom="margin">
+              <wp:align>center</wp:align>
+            </wp:positionH>
+            <wp:positionV relativeFrom="paragraph">
+              <wp:posOffset>266345</wp:posOffset>
+            </wp:positionV>
+            <wp:extent cx="3642970" cy="1738584"/>
             <wp:effectExtent l="0" t="0" r="0" b="0"/>
-            <wp:docPr id="7" name="Imagen 7"/>
+            <wp:wrapTopAndBottom/>
+            <wp:docPr id="13" name="Imagen 13"/>
             <wp:cNvGraphicFramePr>
               <a:graphicFrameLocks xmlns:a="http://schemas.openxmlformats.org/drawingml/2006/main" noChangeAspect="1"/>
             </wp:cNvGraphicFramePr>
@@ -1993,10 +2364,8 @@
               <a:graphicData uri="http://schemas.openxmlformats.org/drawingml/2006/picture">
                 <pic:pic xmlns:pic="http://schemas.openxmlformats.org/drawingml/2006/picture">
                   <pic:nvPicPr>
-                    <pic:cNvPr id="0" name="Picture 4"/>
-                    <pic:cNvPicPr>
-                      <a:picLocks noChangeAspect="1" noChangeArrowheads="1"/>
-                    </pic:cNvPicPr>
+                    <pic:cNvPr id="13" name="DiagramaClases.png"/>
+                    <pic:cNvPicPr/>
                   </pic:nvPicPr>
                   <pic:blipFill>
                     <a:blip r:embed="rId12">
@@ -2006,61 +2375,42 @@
                         </a:ext>
                       </a:extLst>
                     </a:blip>
-                    <a:srcRect/>
                     <a:stretch>
                       <a:fillRect/>
                     </a:stretch>
                   </pic:blipFill>
-                  <pic:spPr bwMode="auto">
+                  <pic:spPr>
                     <a:xfrm>
                       <a:off x="0" y="0"/>
-                      <a:ext cx="5136427" cy="3996097"/>
+                      <a:ext cx="3642970" cy="1738584"/>
                     </a:xfrm>
                     <a:prstGeom prst="rect">
                       <a:avLst/>
                     </a:prstGeom>
-                    <a:noFill/>
-                    <a:ln>
-                      <a:noFill/>
-                    </a:ln>
                   </pic:spPr>
                 </pic:pic>
               </a:graphicData>
             </a:graphic>
-          </wp:inline>
+          </wp:anchor>
         </w:drawing>
       </w:r>
-    </w:p>
-    <w:p>
-      <w:pPr>
-        <w:rPr>
-          <w:lang w:val="es-MX"/>
-        </w:rPr>
-      </w:pPr>
-      <w:r>
-        <w:rPr>
-          <w:lang w:val="es-MX"/>
-        </w:rPr>
-        <w:lastRenderedPageBreak/>
-        <w:t xml:space="preserve">Este diagrama hacer referencia a la clase </w:t>
-      </w:r>
-      <w:proofErr w:type="spellStart"/>
-      <w:r>
-        <w:rPr>
-          <w:lang w:val="es-MX"/>
-        </w:rPr>
-        <w:t>CarritoCompras</w:t>
-      </w:r>
-      <w:proofErr w:type="spellEnd"/>
-      <w:r>
-        <w:rPr>
-          <w:lang w:val="es-MX"/>
-        </w:rPr>
-        <w:t>:</w:t>
-      </w:r>
-    </w:p>
-    <w:p>
-      <w:pPr>
+      <w:r>
+        <w:rPr>
+          <w:lang w:val="es-MX"/>
+        </w:rPr>
+        <w:t>Diagrama de clases:</w:t>
+      </w:r>
+    </w:p>
+    <w:p>
+      <w:pPr>
+        <w:rPr>
+          <w:lang w:val="es-MX"/>
+        </w:rPr>
+      </w:pPr>
+    </w:p>
+    <w:p>
+      <w:pPr>
+        <w:pStyle w:val="Subttulo"/>
         <w:rPr>
           <w:lang w:val="es-MX"/>
         </w:rPr>
@@ -2069,11 +2419,238 @@
         <w:rPr>
           <w:noProof/>
         </w:rPr>
+        <mc:AlternateContent>
+          <mc:Choice Requires="wps">
+            <w:drawing>
+              <wp:anchor distT="0" distB="0" distL="114300" distR="114300" simplePos="0" relativeHeight="251678720" behindDoc="0" locked="0" layoutInCell="1" allowOverlap="1" wp14:anchorId="635D17AE" wp14:editId="5A555DB2">
+                <wp:simplePos x="0" y="0"/>
+                <wp:positionH relativeFrom="column">
+                  <wp:posOffset>148590</wp:posOffset>
+                </wp:positionH>
+                <wp:positionV relativeFrom="paragraph">
+                  <wp:posOffset>3363595</wp:posOffset>
+                </wp:positionV>
+                <wp:extent cx="5647055" cy="635"/>
+                <wp:effectExtent l="0" t="0" r="0" b="0"/>
+                <wp:wrapTopAndBottom/>
+                <wp:docPr id="19" name="Cuadro de texto 19"/>
+                <wp:cNvGraphicFramePr/>
+                <a:graphic xmlns:a="http://schemas.openxmlformats.org/drawingml/2006/main">
+                  <a:graphicData uri="http://schemas.microsoft.com/office/word/2010/wordprocessingShape">
+                    <wps:wsp>
+                      <wps:cNvSpPr txBox="1"/>
+                      <wps:spPr>
+                        <a:xfrm>
+                          <a:off x="0" y="0"/>
+                          <a:ext cx="5647055" cy="635"/>
+                        </a:xfrm>
+                        <a:prstGeom prst="rect">
+                          <a:avLst/>
+                        </a:prstGeom>
+                        <a:solidFill>
+                          <a:prstClr val="white"/>
+                        </a:solidFill>
+                        <a:ln>
+                          <a:noFill/>
+                        </a:ln>
+                      </wps:spPr>
+                      <wps:txbx>
+                        <w:txbxContent>
+                          <w:p>
+                            <w:pPr>
+                              <w:pStyle w:val="Descripcin"/>
+                              <w:rPr>
+                                <w:noProof/>
+                                <w:color w:val="5A5A5A" w:themeColor="text1" w:themeTint="A5"/>
+                                <w:spacing w:val="15"/>
+                                <w:lang w:val="es-MX"/>
+                              </w:rPr>
+                            </w:pPr>
+                            <w:r>
+                              <w:rPr>
+                                <w:lang w:val="es-MX"/>
+                              </w:rPr>
+                              <w:t xml:space="preserve">Ilustración </w:t>
+                            </w:r>
+                            <w:r>
+                              <w:fldChar w:fldCharType="begin"/>
+                            </w:r>
+                            <w:r>
+                              <w:rPr>
+                                <w:lang w:val="es-MX"/>
+                              </w:rPr>
+                              <w:instrText xml:space="preserve"> SEQ Ilustración \* ARABIC </w:instrText>
+                            </w:r>
+                            <w:r>
+                              <w:fldChar w:fldCharType="separate"/>
+                            </w:r>
+                            <w:r>
+                              <w:rPr>
+                                <w:noProof/>
+                                <w:lang w:val="es-MX"/>
+                              </w:rPr>
+                              <w:t>4</w:t>
+                            </w:r>
+                            <w:r>
+                              <w:fldChar w:fldCharType="end"/>
+                            </w:r>
+                            <w:r>
+                              <w:rPr>
+                                <w:lang w:val="es-MX"/>
+                              </w:rPr>
+                              <w:t xml:space="preserve">. Diagrama de secuencia para la creación de objeto de tipo </w:t>
+                            </w:r>
+                            <w:proofErr w:type="spellStart"/>
+                            <w:r>
+                              <w:rPr>
+                                <w:b/>
+                                <w:bCs/>
+                                <w:lang w:val="es-MX"/>
+                              </w:rPr>
+                              <w:t>Enumeration</w:t>
+                            </w:r>
+                            <w:proofErr w:type="spellEnd"/>
+                            <w:r>
+                              <w:rPr>
+                                <w:lang w:val="es-MX"/>
+                              </w:rPr>
+                              <w:t xml:space="preserve">&lt;T&gt; a partir de una </w:t>
+                            </w:r>
+                            <w:proofErr w:type="spellStart"/>
+                            <w:r>
+                              <w:rPr>
+                                <w:lang w:val="es-MX"/>
+                              </w:rPr>
+                              <w:t>List</w:t>
+                            </w:r>
+                            <w:proofErr w:type="spellEnd"/>
+                            <w:r>
+                              <w:rPr>
+                                <w:lang w:val="es-MX"/>
+                              </w:rPr>
+                              <w:t>&lt;T&gt;.</w:t>
+                            </w:r>
+                          </w:p>
+                        </w:txbxContent>
+                      </wps:txbx>
+                      <wps:bodyPr rot="0" spcFirstLastPara="0" vertOverflow="overflow" horzOverflow="overflow" vert="horz" wrap="square" lIns="0" tIns="0" rIns="0" bIns="0" numCol="1" spcCol="0" rtlCol="0" fromWordArt="0" anchor="t" anchorCtr="0" forceAA="0" compatLnSpc="1">
+                        <a:prstTxWarp prst="textNoShape">
+                          <a:avLst/>
+                        </a:prstTxWarp>
+                        <a:spAutoFit/>
+                      </wps:bodyPr>
+                    </wps:wsp>
+                  </a:graphicData>
+                </a:graphic>
+              </wp:anchor>
+            </w:drawing>
+          </mc:Choice>
+          <mc:Fallback>
+            <w:pict>
+              <v:shape w14:anchorId="635D17AE" id="Cuadro de texto 19" o:spid="_x0000_s1030" type="#_x0000_t202" style="position:absolute;margin-left:11.7pt;margin-top:264.85pt;width:444.65pt;height:.05pt;z-index:251678720;visibility:visible;mso-wrap-style:square;mso-wrap-distance-left:9pt;mso-wrap-distance-top:0;mso-wrap-distance-right:9pt;mso-wrap-distance-bottom:0;mso-position-horizontal:absolute;mso-position-horizontal-relative:text;mso-position-vertical:absolute;mso-position-vertical-relative:text;v-text-anchor:top" o:gfxdata="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" stroked="f">
+                <v:textbox style="mso-fit-shape-to-text:t" inset="0,0,0,0">
+                  <w:txbxContent>
+                    <w:p>
+                      <w:pPr>
+                        <w:pStyle w:val="Descripcin"/>
+                        <w:rPr>
+                          <w:noProof/>
+                          <w:color w:val="5A5A5A" w:themeColor="text1" w:themeTint="A5"/>
+                          <w:spacing w:val="15"/>
+                          <w:lang w:val="es-MX"/>
+                        </w:rPr>
+                      </w:pPr>
+                      <w:r>
+                        <w:rPr>
+                          <w:lang w:val="es-MX"/>
+                        </w:rPr>
+                        <w:t xml:space="preserve">Ilustración </w:t>
+                      </w:r>
+                      <w:r>
+                        <w:fldChar w:fldCharType="begin"/>
+                      </w:r>
+                      <w:r>
+                        <w:rPr>
+                          <w:lang w:val="es-MX"/>
+                        </w:rPr>
+                        <w:instrText xml:space="preserve"> SEQ Ilustración \* ARABIC </w:instrText>
+                      </w:r>
+                      <w:r>
+                        <w:fldChar w:fldCharType="separate"/>
+                      </w:r>
+                      <w:r>
+                        <w:rPr>
+                          <w:noProof/>
+                          <w:lang w:val="es-MX"/>
+                        </w:rPr>
+                        <w:t>4</w:t>
+                      </w:r>
+                      <w:r>
+                        <w:fldChar w:fldCharType="end"/>
+                      </w:r>
+                      <w:r>
+                        <w:rPr>
+                          <w:lang w:val="es-MX"/>
+                        </w:rPr>
+                        <w:t xml:space="preserve">. Diagrama de secuencia para la creación de objeto de tipo </w:t>
+                      </w:r>
+                      <w:proofErr w:type="spellStart"/>
+                      <w:r>
+                        <w:rPr>
+                          <w:b/>
+                          <w:bCs/>
+                          <w:lang w:val="es-MX"/>
+                        </w:rPr>
+                        <w:t>Enumeration</w:t>
+                      </w:r>
+                      <w:proofErr w:type="spellEnd"/>
+                      <w:r>
+                        <w:rPr>
+                          <w:lang w:val="es-MX"/>
+                        </w:rPr>
+                        <w:t xml:space="preserve">&lt;T&gt; a partir de una </w:t>
+                      </w:r>
+                      <w:proofErr w:type="spellStart"/>
+                      <w:r>
+                        <w:rPr>
+                          <w:lang w:val="es-MX"/>
+                        </w:rPr>
+                        <w:t>List</w:t>
+                      </w:r>
+                      <w:proofErr w:type="spellEnd"/>
+                      <w:r>
+                        <w:rPr>
+                          <w:lang w:val="es-MX"/>
+                        </w:rPr>
+                        <w:t>&lt;T&gt;.</w:t>
+                      </w:r>
+                    </w:p>
+                  </w:txbxContent>
+                </v:textbox>
+                <w10:wrap type="topAndBottom"/>
+              </v:shape>
+            </w:pict>
+          </mc:Fallback>
+        </mc:AlternateContent>
+      </w:r>
+      <w:r>
+        <w:rPr>
+          <w:noProof/>
+          <w:lang w:val="es-MX"/>
+        </w:rPr>
         <w:drawing>
-          <wp:inline distT="0" distB="0" distL="0" distR="0">
-            <wp:extent cx="5058135" cy="878774"/>
+          <wp:anchor distT="0" distB="0" distL="114300" distR="114300" simplePos="0" relativeHeight="251676672" behindDoc="0" locked="0" layoutInCell="1" allowOverlap="1" wp14:anchorId="66E06F2B" wp14:editId="385EF8FD">
+            <wp:simplePos x="0" y="0"/>
+            <wp:positionH relativeFrom="margin">
+              <wp:align>center</wp:align>
+            </wp:positionH>
+            <wp:positionV relativeFrom="paragraph">
+              <wp:posOffset>308635</wp:posOffset>
+            </wp:positionV>
+            <wp:extent cx="5647055" cy="2997835"/>
             <wp:effectExtent l="0" t="0" r="0" b="0"/>
-            <wp:docPr id="8" name="Imagen 8"/>
+            <wp:wrapTopAndBottom/>
+            <wp:docPr id="17" name="Imagen 17"/>
             <wp:cNvGraphicFramePr>
               <a:graphicFrameLocks xmlns:a="http://schemas.openxmlformats.org/drawingml/2006/main" noChangeAspect="1"/>
             </wp:cNvGraphicFramePr>
@@ -2081,67 +2658,173 @@
               <a:graphicData uri="http://schemas.openxmlformats.org/drawingml/2006/picture">
                 <pic:pic xmlns:pic="http://schemas.openxmlformats.org/drawingml/2006/picture">
                   <pic:nvPicPr>
-                    <pic:cNvPr id="1" name=""/>
+                    <pic:cNvPr id="17" name="DiagramaSecuencia.png"/>
                     <pic:cNvPicPr/>
                   </pic:nvPicPr>
-                  <pic:blipFill rotWithShape="1">
-                    <a:blip r:embed="rId13"/>
-                    <a:srcRect l="23384" t="45861" r="39860" b="42780"/>
-                    <a:stretch/>
+                  <pic:blipFill>
+                    <a:blip r:embed="rId13">
+                      <a:extLst>
+                        <a:ext uri="{28A0092B-C50C-407E-A947-70E740481C1C}">
+                          <a14:useLocalDpi xmlns:a14="http://schemas.microsoft.com/office/drawing/2010/main" val="0"/>
+                        </a:ext>
+                      </a:extLst>
+                    </a:blip>
+                    <a:stretch>
+                      <a:fillRect/>
+                    </a:stretch>
                   </pic:blipFill>
-                  <pic:spPr bwMode="auto">
+                  <pic:spPr>
                     <a:xfrm>
                       <a:off x="0" y="0"/>
-                      <a:ext cx="5098153" cy="885727"/>
+                      <a:ext cx="5647055" cy="2997835"/>
                     </a:xfrm>
                     <a:prstGeom prst="rect">
                       <a:avLst/>
                     </a:prstGeom>
-                    <a:ln>
-                      <a:noFill/>
-                    </a:ln>
-                    <a:extLst>
-                      <a:ext uri="{53640926-AAD7-44D8-BBD7-CCE9431645EC}">
-                        <a14:shadowObscured xmlns:a14="http://schemas.microsoft.com/office/drawing/2010/main"/>
-                      </a:ext>
-                    </a:extLst>
                   </pic:spPr>
                 </pic:pic>
               </a:graphicData>
             </a:graphic>
-          </wp:inline>
+            <wp14:sizeRelH relativeFrom="margin">
+              <wp14:pctWidth>0</wp14:pctWidth>
+            </wp14:sizeRelH>
+            <wp14:sizeRelV relativeFrom="margin">
+              <wp14:pctHeight>0</wp14:pctHeight>
+            </wp14:sizeRelV>
+          </wp:anchor>
         </w:drawing>
       </w:r>
-    </w:p>
-    <w:p>
-      <w:pPr>
-        <w:rPr>
-          <w:lang w:val="es-MX"/>
-        </w:rPr>
-      </w:pPr>
-      <w:r>
-        <w:rPr>
-          <w:lang w:val="es-MX"/>
-        </w:rPr>
-        <w:t xml:space="preserve">En donde </w:t>
+      <w:r>
+        <w:rPr>
+          <w:lang w:val="es-MX"/>
+        </w:rPr>
+        <w:t>Diagrama de secuencia:</w:t>
+      </w:r>
+    </w:p>
+    <w:p>
+      <w:pPr>
+        <w:rPr>
+          <w:lang w:val="es-MX"/>
+        </w:rPr>
+      </w:pPr>
+    </w:p>
+    <w:p>
+      <w:pPr>
+        <w:pStyle w:val="Subttulo"/>
+        <w:rPr>
+          <w:lang w:val="es-MX"/>
+        </w:rPr>
+      </w:pPr>
+      <w:r>
+        <w:rPr>
+          <w:lang w:val="es-MX"/>
+        </w:rPr>
+        <w:t>Explicación:</w:t>
+      </w:r>
+    </w:p>
+    <w:p>
+      <w:pPr>
+        <w:jc w:val="both"/>
+        <w:rPr>
+          <w:lang w:val="es-MX"/>
+        </w:rPr>
+      </w:pPr>
+      <w:r>
+        <w:rPr>
+          <w:lang w:val="es-MX"/>
+        </w:rPr>
+        <w:t xml:space="preserve">Los objectos </w:t>
       </w:r>
       <w:proofErr w:type="spellStart"/>
       <w:r>
         <w:rPr>
-          <w:lang w:val="es-MX"/>
-        </w:rPr>
-        <w:t>FactoryEnumeration</w:t>
+          <w:b/>
+          <w:bCs/>
+          <w:lang w:val="es-MX"/>
+        </w:rPr>
+        <w:t>Enumeration</w:t>
       </w:r>
       <w:proofErr w:type="spellEnd"/>
       <w:r>
         <w:rPr>
           <w:lang w:val="es-MX"/>
         </w:rPr>
-        <w:t xml:space="preserve"> ejecuta estas operaciones:</w:t>
-      </w:r>
-    </w:p>
-    <w:p>
-      <w:pPr>
+        <w:t xml:space="preserve">&lt;T&gt; son utilizados para recorrer una colección de elementos en algún orden no especificado. Para nuestro caso, estos objectos se usan </w:t>
+      </w:r>
+      <w:r>
+        <w:rPr>
+          <w:lang w:val="es-MX"/>
+        </w:rPr>
+        <w:t xml:space="preserve">para iterar sobre algún conjunto de datos </w:t>
+      </w:r>
+      <w:r>
+        <w:rPr>
+          <w:lang w:val="es-MX"/>
+        </w:rPr>
+        <w:t xml:space="preserve">(clientes o artículos) </w:t>
+      </w:r>
+      <w:r>
+        <w:rPr>
+          <w:lang w:val="es-MX"/>
+        </w:rPr>
+        <w:t>y posteriormente ir mostrándolos en pantalla</w:t>
+      </w:r>
+      <w:r>
+        <w:rPr>
+          <w:lang w:val="es-MX"/>
+        </w:rPr>
+        <w:t xml:space="preserve"> (tablas o listas)</w:t>
+      </w:r>
+      <w:r>
+        <w:rPr>
+          <w:lang w:val="es-MX"/>
+        </w:rPr>
+        <w:t>.</w:t>
+      </w:r>
+    </w:p>
+    <w:p>
+      <w:pPr>
+        <w:rPr>
+          <w:lang w:val="es-MX"/>
+        </w:rPr>
+        <w:sectPr>
+          <w:pgSz w:w="12240" w:h="15840"/>
+          <w:pgMar w:top="1440" w:right="1440" w:bottom="1440" w:left="1440" w:header="720" w:footer="720" w:gutter="0"/>
+          <w:cols w:space="720"/>
+          <w:docGrid w:linePitch="360"/>
+        </w:sectPr>
+      </w:pPr>
+      <w:bookmarkStart w:id="4" w:name="_Toc42419384"/>
+      <w:bookmarkStart w:id="5" w:name="_Toc42419549"/>
+    </w:p>
+    <w:p>
+      <w:pPr>
+        <w:pStyle w:val="Ttulo1"/>
+        <w:rPr>
+          <w:lang w:val="es-MX"/>
+        </w:rPr>
+      </w:pPr>
+      <w:bookmarkStart w:id="6" w:name="_Toc42531459"/>
+      <w:r>
+        <w:rPr>
+          <w:lang w:val="es-MX"/>
+        </w:rPr>
+        <w:lastRenderedPageBreak/>
+        <w:t>Patrón de diseño: Factory</w:t>
+      </w:r>
+      <w:bookmarkEnd w:id="4"/>
+      <w:bookmarkEnd w:id="5"/>
+      <w:r>
+        <w:rPr>
+          <w:lang w:val="es-MX"/>
+        </w:rPr>
+        <w:t>.</w:t>
+      </w:r>
+      <w:bookmarkEnd w:id="6"/>
+    </w:p>
+    <w:p>
+      <w:pPr>
+        <w:pStyle w:val="Subttulo"/>
         <w:rPr>
           <w:lang w:val="es-MX"/>
         </w:rPr>
@@ -2151,160 +2834,68 @@
           <w:noProof/>
           <w:lang w:val="es-MX"/>
         </w:rPr>
-        <mc:AlternateContent>
-          <mc:Choice Requires="wpg">
-            <w:drawing>
-              <wp:anchor distT="0" distB="0" distL="114300" distR="114300" simplePos="0" relativeHeight="251661312" behindDoc="0" locked="0" layoutInCell="1" allowOverlap="1">
-                <wp:simplePos x="0" y="0"/>
-                <wp:positionH relativeFrom="column">
-                  <wp:posOffset>103367</wp:posOffset>
-                </wp:positionH>
-                <wp:positionV relativeFrom="paragraph">
-                  <wp:posOffset>25621</wp:posOffset>
-                </wp:positionV>
-                <wp:extent cx="4199890" cy="3751607"/>
-                <wp:effectExtent l="0" t="0" r="0" b="1270"/>
-                <wp:wrapSquare wrapText="bothSides"/>
-                <wp:docPr id="11" name="Grupo 11"/>
-                <wp:cNvGraphicFramePr/>
-                <a:graphic xmlns:a="http://schemas.openxmlformats.org/drawingml/2006/main">
-                  <a:graphicData uri="http://schemas.microsoft.com/office/word/2010/wordprocessingGroup">
-                    <wpg:wgp>
-                      <wpg:cNvGrpSpPr/>
-                      <wpg:grpSpPr>
-                        <a:xfrm>
-                          <a:off x="0" y="0"/>
-                          <a:ext cx="4199890" cy="3751607"/>
-                          <a:chOff x="0" y="0"/>
-                          <a:chExt cx="4199890" cy="3751607"/>
-                        </a:xfrm>
-                      </wpg:grpSpPr>
-                      <pic:pic xmlns:pic="http://schemas.openxmlformats.org/drawingml/2006/picture">
-                        <pic:nvPicPr>
-                          <pic:cNvPr id="10" name="Imagen 10"/>
-                          <pic:cNvPicPr>
-                            <a:picLocks noChangeAspect="1"/>
-                          </pic:cNvPicPr>
-                        </pic:nvPicPr>
-                        <pic:blipFill rotWithShape="1">
-                          <a:blip r:embed="rId14">
-                            <a:extLst>
-                              <a:ext uri="{28A0092B-C50C-407E-A947-70E740481C1C}">
-                                <a14:useLocalDpi xmlns:a14="http://schemas.microsoft.com/office/drawing/2010/main" val="0"/>
-                              </a:ext>
-                            </a:extLst>
-                          </a:blip>
-                          <a:srcRect l="22213" t="16895" r="7055" b="31455"/>
-                          <a:stretch/>
-                        </pic:blipFill>
-                        <pic:spPr bwMode="auto">
-                          <a:xfrm>
-                            <a:off x="0" y="2027582"/>
-                            <a:ext cx="4199890" cy="1724025"/>
-                          </a:xfrm>
-                          <a:prstGeom prst="rect">
-                            <a:avLst/>
-                          </a:prstGeom>
-                          <a:ln>
-                            <a:noFill/>
-                          </a:ln>
-                          <a:extLst>
-                            <a:ext uri="{53640926-AAD7-44D8-BBD7-CCE9431645EC}">
-                              <a14:shadowObscured xmlns:a14="http://schemas.microsoft.com/office/drawing/2010/main"/>
-                            </a:ext>
-                          </a:extLst>
-                        </pic:spPr>
-                      </pic:pic>
-                      <pic:pic xmlns:pic="http://schemas.openxmlformats.org/drawingml/2006/picture">
-                        <pic:nvPicPr>
-                          <pic:cNvPr id="9" name="Imagen 9"/>
-                          <pic:cNvPicPr>
-                            <a:picLocks noChangeAspect="1"/>
-                          </pic:cNvPicPr>
-                        </pic:nvPicPr>
-                        <pic:blipFill rotWithShape="1">
-                          <a:blip r:embed="rId15">
-                            <a:extLst>
-                              <a:ext uri="{28A0092B-C50C-407E-A947-70E740481C1C}">
-                                <a14:useLocalDpi xmlns:a14="http://schemas.microsoft.com/office/drawing/2010/main" val="0"/>
-                              </a:ext>
-                            </a:extLst>
-                          </a:blip>
-                          <a:srcRect l="22615" r="6693" b="39226"/>
-                          <a:stretch/>
-                        </pic:blipFill>
-                        <pic:spPr bwMode="auto">
-                          <a:xfrm>
-                            <a:off x="0" y="0"/>
-                            <a:ext cx="4199890" cy="2030095"/>
-                          </a:xfrm>
-                          <a:prstGeom prst="rect">
-                            <a:avLst/>
-                          </a:prstGeom>
-                          <a:ln>
-                            <a:noFill/>
-                          </a:ln>
-                          <a:extLst>
-                            <a:ext uri="{53640926-AAD7-44D8-BBD7-CCE9431645EC}">
-                              <a14:shadowObscured xmlns:a14="http://schemas.microsoft.com/office/drawing/2010/main"/>
-                            </a:ext>
-                          </a:extLst>
-                        </pic:spPr>
-                      </pic:pic>
-                    </wpg:wgp>
-                  </a:graphicData>
-                </a:graphic>
-              </wp:anchor>
-            </w:drawing>
-          </mc:Choice>
-          <mc:Fallback>
-            <w:pict>
-              <v:group id="Grupo 11" o:spid="_x0000_s1026" style="position:absolute;margin-left:8.15pt;margin-top:2pt;width:330.7pt;height:295.4pt;z-index:251661312" coordsize="41998,37516" o:gfxdata="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">
-                <v:shapetype id="_x0000_t75" coordsize="21600,21600" o:spt="75" o:preferrelative="t" path="m@4@5l@4@11@9@11@9@5xe" filled="f" stroked="f">
-                  <v:stroke joinstyle="miter"/>
-                  <v:formulas>
-                    <v:f eqn="if lineDrawn pixelLineWidth 0"/>
-                    <v:f eqn="sum @0 1 0"/>
-                    <v:f eqn="sum 0 0 @1"/>
-                    <v:f eqn="prod @2 1 2"/>
-                    <v:f eqn="prod @3 21600 pixelWidth"/>
-                    <v:f eqn="prod @3 21600 pixelHeight"/>
-                    <v:f eqn="sum @0 0 1"/>
-                    <v:f eqn="prod @6 1 2"/>
-                    <v:f eqn="prod @7 21600 pixelWidth"/>
-                    <v:f eqn="sum @8 21600 0"/>
-                    <v:f eqn="prod @7 21600 pixelHeight"/>
-                    <v:f eqn="sum @10 21600 0"/>
-                  </v:formulas>
-                  <v:path o:extrusionok="f" gradientshapeok="t" o:connecttype="rect"/>
-                  <o:lock v:ext="edit" aspectratio="t"/>
-                </v:shapetype>
-                <v:shape id="Imagen 10" o:spid="_x0000_s1027" type="#_x0000_t75" style="position:absolute;top:20275;width:41998;height:17241;visibility:visible;mso-wrap-style:square" o:gfxdata="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">
-                  <v:imagedata r:id="rId16" o:title="" croptop="11072f" cropbottom="20614f" cropleft="14558f" cropright="4624f"/>
-                </v:shape>
-                <v:shape id="Imagen 9" o:spid="_x0000_s1028" type="#_x0000_t75" style="position:absolute;width:41998;height:20300;visibility:visible;mso-wrap-style:square" o:gfxdata="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">
-                  <v:imagedata r:id="rId17" o:title="" cropbottom="25707f" cropleft="14821f" cropright="4386f"/>
-                </v:shape>
-                <w10:wrap type="square"/>
-              </v:group>
-            </w:pict>
-          </mc:Fallback>
-        </mc:AlternateContent>
-      </w:r>
-    </w:p>
-    <w:p>
-      <w:pPr>
-        <w:rPr>
-          <w:lang w:val="es-MX"/>
-        </w:rPr>
-      </w:pPr>
-    </w:p>
-    <w:p>
-      <w:pPr>
-        <w:rPr>
-          <w:lang w:val="es-MX"/>
-        </w:rPr>
-      </w:pPr>
+        <w:drawing>
+          <wp:anchor distT="0" distB="0" distL="114300" distR="114300" simplePos="0" relativeHeight="251662336" behindDoc="0" locked="0" layoutInCell="1" allowOverlap="1" wp14:anchorId="6616732A" wp14:editId="3C7B1526">
+            <wp:simplePos x="0" y="0"/>
+            <wp:positionH relativeFrom="margin">
+              <wp:align>center</wp:align>
+            </wp:positionH>
+            <wp:positionV relativeFrom="paragraph">
+              <wp:posOffset>331495</wp:posOffset>
+            </wp:positionV>
+            <wp:extent cx="2533015" cy="2355215"/>
+            <wp:effectExtent l="0" t="0" r="635" b="6985"/>
+            <wp:wrapTopAndBottom/>
+            <wp:docPr id="14" name="Imagen 14"/>
+            <wp:cNvGraphicFramePr>
+              <a:graphicFrameLocks xmlns:a="http://schemas.openxmlformats.org/drawingml/2006/main" noChangeAspect="1"/>
+            </wp:cNvGraphicFramePr>
+            <a:graphic xmlns:a="http://schemas.openxmlformats.org/drawingml/2006/main">
+              <a:graphicData uri="http://schemas.openxmlformats.org/drawingml/2006/picture">
+                <pic:pic xmlns:pic="http://schemas.openxmlformats.org/drawingml/2006/picture">
+                  <pic:nvPicPr>
+                    <pic:cNvPr id="14" name="DiagramaClases.png"/>
+                    <pic:cNvPicPr/>
+                  </pic:nvPicPr>
+                  <pic:blipFill>
+                    <a:blip r:embed="rId14">
+                      <a:extLst>
+                        <a:ext uri="{28A0092B-C50C-407E-A947-70E740481C1C}">
+                          <a14:useLocalDpi xmlns:a14="http://schemas.microsoft.com/office/drawing/2010/main" val="0"/>
+                        </a:ext>
+                      </a:extLst>
+                    </a:blip>
+                    <a:stretch>
+                      <a:fillRect/>
+                    </a:stretch>
+                  </pic:blipFill>
+                  <pic:spPr>
+                    <a:xfrm>
+                      <a:off x="0" y="0"/>
+                      <a:ext cx="2533015" cy="2355215"/>
+                    </a:xfrm>
+                    <a:prstGeom prst="rect">
+                      <a:avLst/>
+                    </a:prstGeom>
+                  </pic:spPr>
+                </pic:pic>
+              </a:graphicData>
+            </a:graphic>
+            <wp14:sizeRelH relativeFrom="margin">
+              <wp14:pctWidth>0</wp14:pctWidth>
+            </wp14:sizeRelH>
+            <wp14:sizeRelV relativeFrom="margin">
+              <wp14:pctHeight>0</wp14:pctHeight>
+            </wp14:sizeRelV>
+          </wp:anchor>
+        </w:drawing>
+      </w:r>
+      <w:r>
+        <w:rPr>
+          <w:lang w:val="es-MX"/>
+        </w:rPr>
+        <w:t>Diagrama de clases:</w:t>
+      </w:r>
     </w:p>
     <w:p>
       <w:pPr>
@@ -2321,6 +2912,26 @@
           <w:lang w:val="es-MX"/>
         </w:rPr>
       </w:pPr>
+      <w:r>
+        <w:rPr>
+          <w:lang w:val="es-MX"/>
+        </w:rPr>
+        <w:t>Diagrama de secuencia:</w:t>
+      </w:r>
+    </w:p>
+    <w:p>
+      <w:pPr>
+        <w:rPr>
+          <w:lang w:val="es-MX"/>
+        </w:rPr>
+      </w:pPr>
+    </w:p>
+    <w:p>
+      <w:pPr>
+        <w:rPr>
+          <w:lang w:val="es-MX"/>
+        </w:rPr>
+      </w:pPr>
     </w:p>
     <w:p>
       <w:pPr>
@@ -2329,169 +2940,11 @@
           <w:lang w:val="es-MX"/>
         </w:rPr>
       </w:pPr>
-    </w:p>
-    <w:p>
-      <w:pPr>
-        <w:pStyle w:val="Subttulo"/>
-        <w:rPr>
-          <w:lang w:val="es-MX"/>
-        </w:rPr>
-      </w:pPr>
-    </w:p>
-    <w:p>
-      <w:pPr>
-        <w:pStyle w:val="Subttulo"/>
-        <w:rPr>
-          <w:lang w:val="es-MX"/>
-        </w:rPr>
-      </w:pPr>
-    </w:p>
-    <w:p>
-      <w:pPr>
-        <w:pStyle w:val="Subttulo"/>
-        <w:rPr>
-          <w:lang w:val="es-MX"/>
-        </w:rPr>
-      </w:pPr>
-    </w:p>
-    <w:p>
-      <w:pPr>
-        <w:pStyle w:val="Subttulo"/>
-        <w:rPr>
-          <w:lang w:val="es-MX"/>
-        </w:rPr>
-      </w:pPr>
-    </w:p>
-    <w:p>
-      <w:pPr>
-        <w:pStyle w:val="Subttulo"/>
-        <w:rPr>
-          <w:lang w:val="es-MX"/>
-        </w:rPr>
-      </w:pPr>
-    </w:p>
-    <w:p>
-      <w:pPr>
-        <w:rPr>
-          <w:lang w:val="es-MX"/>
-        </w:rPr>
-      </w:pPr>
-    </w:p>
-    <w:p>
-      <w:pPr>
-        <w:rPr>
-          <w:lang w:val="es-MX"/>
-        </w:rPr>
-      </w:pPr>
-    </w:p>
-    <w:p>
-      <w:pPr>
-        <w:rPr>
-          <w:lang w:val="es-MX"/>
-        </w:rPr>
-      </w:pPr>
-    </w:p>
-    <w:p>
-      <w:pPr>
-        <w:rPr>
-          <w:lang w:val="es-MX"/>
-        </w:rPr>
-      </w:pPr>
-      <w:r>
-        <w:rPr>
-          <w:lang w:val="es-MX"/>
-        </w:rPr>
-        <w:t xml:space="preserve">En general esta clase utiliza la interfaz </w:t>
-      </w:r>
-      <w:proofErr w:type="spellStart"/>
-      <w:r>
-        <w:rPr>
-          <w:lang w:val="es-MX"/>
-        </w:rPr>
-        <w:t>Enumeration</w:t>
-      </w:r>
-      <w:proofErr w:type="spellEnd"/>
-      <w:r>
-        <w:rPr>
-          <w:lang w:val="es-MX"/>
-        </w:rPr>
-        <w:t xml:space="preserve"> de Java, y utiliza la interfaz </w:t>
-      </w:r>
-      <w:proofErr w:type="spellStart"/>
-      <w:r>
-        <w:rPr>
-          <w:lang w:val="es-MX"/>
-        </w:rPr>
-        <w:t>Iterator</w:t>
-      </w:r>
-      <w:proofErr w:type="spellEnd"/>
-      <w:r>
-        <w:rPr>
-          <w:lang w:val="es-MX"/>
-        </w:rPr>
-        <w:t xml:space="preserve"> creada para implementar el patrón, para crear un objeto </w:t>
-      </w:r>
-      <w:proofErr w:type="spellStart"/>
-      <w:r>
-        <w:rPr>
-          <w:lang w:val="es-MX"/>
-        </w:rPr>
-        <w:t>Enumeration</w:t>
-      </w:r>
-      <w:proofErr w:type="spellEnd"/>
-      <w:r>
-        <w:rPr>
-          <w:lang w:val="es-MX"/>
-        </w:rPr>
-        <w:t>, utilizando una lista.</w:t>
-      </w:r>
-    </w:p>
-    <w:p>
-      <w:pPr>
-        <w:rPr>
-          <w:lang w:val="es-MX"/>
-        </w:rPr>
-      </w:pPr>
-    </w:p>
-    <w:p>
-      <w:pPr>
-        <w:pStyle w:val="Subttulo"/>
-        <w:rPr>
-          <w:lang w:val="es-MX"/>
-        </w:rPr>
-      </w:pPr>
       <w:r>
         <w:rPr>
           <w:lang w:val="es-MX"/>
         </w:rPr>
         <w:t>Explicación:</w:t>
-      </w:r>
-    </w:p>
-    <w:p>
-      <w:pPr>
-        <w:rPr>
-          <w:lang w:val="es-MX"/>
-        </w:rPr>
-      </w:pPr>
-      <w:r>
-        <w:rPr>
-          <w:lang w:val="es-MX"/>
-        </w:rPr>
-        <w:t xml:space="preserve">Básicamente los objetos </w:t>
-      </w:r>
-      <w:proofErr w:type="spellStart"/>
-      <w:r>
-        <w:rPr>
-          <w:lang w:val="es-MX"/>
-        </w:rPr>
-        <w:t>enumeration</w:t>
-      </w:r>
-      <w:proofErr w:type="spellEnd"/>
-      <w:r>
-        <w:rPr>
-          <w:lang w:val="es-MX"/>
-        </w:rPr>
-        <w:t xml:space="preserve"> son utilizados para listar dichos elementos del objeto en listas o tablas, que corresponden a la parte grafica del programa.</w:t>
       </w:r>
     </w:p>
     <w:p>
@@ -2511,8 +2964,8 @@
           <w:lang w:val="es-MX"/>
         </w:rPr>
       </w:pPr>
-      <w:bookmarkStart w:id="4" w:name="_Toc42419384"/>
-      <w:bookmarkStart w:id="5" w:name="_Toc42419549"/>
+      <w:bookmarkStart w:id="7" w:name="_Toc42419385"/>
+      <w:bookmarkStart w:id="8" w:name="_Toc42419550"/>
       <w:r>
         <w:rPr>
           <w:lang w:val="es-MX"/>
@@ -2527,23 +2980,31 @@
           <w:lang w:val="es-MX"/>
         </w:rPr>
       </w:pPr>
-      <w:bookmarkStart w:id="6" w:name="_Toc42420487"/>
+      <w:bookmarkStart w:id="9" w:name="_Toc42531460"/>
       <w:r>
         <w:rPr>
           <w:lang w:val="es-MX"/>
         </w:rPr>
         <w:lastRenderedPageBreak/>
-        <w:t>Patrón de diseño: Factory</w:t>
-      </w:r>
-      <w:bookmarkEnd w:id="4"/>
-      <w:bookmarkEnd w:id="5"/>
+        <w:t xml:space="preserve">Patrón de diseño: </w:t>
+      </w:r>
+      <w:proofErr w:type="spellStart"/>
+      <w:r>
+        <w:rPr>
+          <w:lang w:val="es-MX"/>
+        </w:rPr>
+        <w:t>Singleton</w:t>
+      </w:r>
+      <w:bookmarkEnd w:id="7"/>
+      <w:bookmarkEnd w:id="8"/>
+      <w:proofErr w:type="spellEnd"/>
       <w:r>
         <w:rPr>
           <w:lang w:val="es-MX"/>
         </w:rPr>
         <w:t>.</w:t>
       </w:r>
-      <w:bookmarkEnd w:id="6"/>
+      <w:bookmarkEnd w:id="9"/>
     </w:p>
     <w:p>
       <w:pPr>
@@ -2558,13 +3019,6 @@
         </w:rPr>
         <w:t>Diagrama de clases:</w:t>
       </w:r>
-    </w:p>
-    <w:p>
-      <w:pPr>
-        <w:rPr>
-          <w:lang w:val="es-MX"/>
-        </w:rPr>
-      </w:pPr>
     </w:p>
     <w:p>
       <w:pPr>
@@ -2625,8 +3079,8 @@
           <w:lang w:val="es-MX"/>
         </w:rPr>
       </w:pPr>
-      <w:bookmarkStart w:id="7" w:name="_Toc42419385"/>
-      <w:bookmarkStart w:id="8" w:name="_Toc42419550"/>
+      <w:bookmarkStart w:id="10" w:name="_Toc42419386"/>
+      <w:bookmarkStart w:id="11" w:name="_Toc42419551"/>
       <w:r>
         <w:rPr>
           <w:lang w:val="es-MX"/>
@@ -2641,7 +3095,7 @@
           <w:lang w:val="es-MX"/>
         </w:rPr>
       </w:pPr>
-      <w:bookmarkStart w:id="9" w:name="_Toc42420488"/>
+      <w:bookmarkStart w:id="12" w:name="_Toc42531461"/>
       <w:r>
         <w:rPr>
           <w:lang w:val="es-MX"/>
@@ -2654,10 +3108,10 @@
         <w:rPr>
           <w:lang w:val="es-MX"/>
         </w:rPr>
-        <w:t>Singleton</w:t>
-      </w:r>
-      <w:bookmarkEnd w:id="7"/>
-      <w:bookmarkEnd w:id="8"/>
+        <w:t>State</w:t>
+      </w:r>
+      <w:bookmarkEnd w:id="10"/>
+      <w:bookmarkEnd w:id="11"/>
       <w:proofErr w:type="spellEnd"/>
       <w:r>
         <w:rPr>
@@ -2665,7 +3119,7 @@
         </w:rPr>
         <w:t>.</w:t>
       </w:r>
-      <w:bookmarkEnd w:id="9"/>
+      <w:bookmarkEnd w:id="12"/>
     </w:p>
     <w:p>
       <w:pPr>
@@ -2674,6 +3128,67 @@
           <w:lang w:val="es-MX"/>
         </w:rPr>
       </w:pPr>
+      <w:r>
+        <w:rPr>
+          <w:noProof/>
+          <w:lang w:val="es-MX"/>
+        </w:rPr>
+        <w:drawing>
+          <wp:anchor distT="0" distB="0" distL="114300" distR="114300" simplePos="0" relativeHeight="251663360" behindDoc="0" locked="0" layoutInCell="1" allowOverlap="1" wp14:anchorId="27523DE1" wp14:editId="74459D29">
+            <wp:simplePos x="0" y="0"/>
+            <wp:positionH relativeFrom="margin">
+              <wp:align>center</wp:align>
+            </wp:positionH>
+            <wp:positionV relativeFrom="paragraph">
+              <wp:posOffset>265583</wp:posOffset>
+            </wp:positionV>
+            <wp:extent cx="4194175" cy="3020695"/>
+            <wp:effectExtent l="0" t="0" r="0" b="8255"/>
+            <wp:wrapTopAndBottom/>
+            <wp:docPr id="15" name="Imagen 15"/>
+            <wp:cNvGraphicFramePr>
+              <a:graphicFrameLocks xmlns:a="http://schemas.openxmlformats.org/drawingml/2006/main" noChangeAspect="1"/>
+            </wp:cNvGraphicFramePr>
+            <a:graphic xmlns:a="http://schemas.openxmlformats.org/drawingml/2006/main">
+              <a:graphicData uri="http://schemas.openxmlformats.org/drawingml/2006/picture">
+                <pic:pic xmlns:pic="http://schemas.openxmlformats.org/drawingml/2006/picture">
+                  <pic:nvPicPr>
+                    <pic:cNvPr id="15" name="DiagramaClases.png"/>
+                    <pic:cNvPicPr/>
+                  </pic:nvPicPr>
+                  <pic:blipFill>
+                    <a:blip r:embed="rId15">
+                      <a:extLst>
+                        <a:ext uri="{28A0092B-C50C-407E-A947-70E740481C1C}">
+                          <a14:useLocalDpi xmlns:a14="http://schemas.microsoft.com/office/drawing/2010/main" val="0"/>
+                        </a:ext>
+                      </a:extLst>
+                    </a:blip>
+                    <a:stretch>
+                      <a:fillRect/>
+                    </a:stretch>
+                  </pic:blipFill>
+                  <pic:spPr>
+                    <a:xfrm>
+                      <a:off x="0" y="0"/>
+                      <a:ext cx="4194175" cy="3020695"/>
+                    </a:xfrm>
+                    <a:prstGeom prst="rect">
+                      <a:avLst/>
+                    </a:prstGeom>
+                  </pic:spPr>
+                </pic:pic>
+              </a:graphicData>
+            </a:graphic>
+            <wp14:sizeRelH relativeFrom="margin">
+              <wp14:pctWidth>0</wp14:pctWidth>
+            </wp14:sizeRelH>
+            <wp14:sizeRelV relativeFrom="margin">
+              <wp14:pctHeight>0</wp14:pctHeight>
+            </wp14:sizeRelV>
+          </wp:anchor>
+        </w:drawing>
+      </w:r>
       <w:r>
         <w:rPr>
           <w:lang w:val="es-MX"/>
@@ -2740,121 +3255,6 @@
           <w:lang w:val="es-MX"/>
         </w:rPr>
       </w:pPr>
-      <w:bookmarkStart w:id="10" w:name="_Toc42419386"/>
-      <w:bookmarkStart w:id="11" w:name="_Toc42419551"/>
-      <w:r>
-        <w:rPr>
-          <w:lang w:val="es-MX"/>
-        </w:rPr>
-        <w:br w:type="page"/>
-      </w:r>
-    </w:p>
-    <w:p>
-      <w:pPr>
-        <w:pStyle w:val="Ttulo1"/>
-        <w:rPr>
-          <w:lang w:val="es-MX"/>
-        </w:rPr>
-      </w:pPr>
-      <w:bookmarkStart w:id="12" w:name="_Toc42420489"/>
-      <w:r>
-        <w:rPr>
-          <w:lang w:val="es-MX"/>
-        </w:rPr>
-        <w:lastRenderedPageBreak/>
-        <w:t xml:space="preserve">Patrón de diseño: </w:t>
-      </w:r>
-      <w:proofErr w:type="spellStart"/>
-      <w:r>
-        <w:rPr>
-          <w:lang w:val="es-MX"/>
-        </w:rPr>
-        <w:t>State</w:t>
-      </w:r>
-      <w:bookmarkEnd w:id="10"/>
-      <w:bookmarkEnd w:id="11"/>
-      <w:proofErr w:type="spellEnd"/>
-      <w:r>
-        <w:rPr>
-          <w:lang w:val="es-MX"/>
-        </w:rPr>
-        <w:t>.</w:t>
-      </w:r>
-      <w:bookmarkEnd w:id="12"/>
-    </w:p>
-    <w:p>
-      <w:pPr>
-        <w:pStyle w:val="Subttulo"/>
-        <w:rPr>
-          <w:lang w:val="es-MX"/>
-        </w:rPr>
-      </w:pPr>
-      <w:r>
-        <w:rPr>
-          <w:lang w:val="es-MX"/>
-        </w:rPr>
-        <w:t>Diagrama de clases:</w:t>
-      </w:r>
-    </w:p>
-    <w:p>
-      <w:pPr>
-        <w:rPr>
-          <w:lang w:val="es-MX"/>
-        </w:rPr>
-      </w:pPr>
-    </w:p>
-    <w:p>
-      <w:pPr>
-        <w:pStyle w:val="Subttulo"/>
-        <w:rPr>
-          <w:lang w:val="es-MX"/>
-        </w:rPr>
-      </w:pPr>
-      <w:r>
-        <w:rPr>
-          <w:lang w:val="es-MX"/>
-        </w:rPr>
-        <w:t>Diagrama de secuencia:</w:t>
-      </w:r>
-    </w:p>
-    <w:p>
-      <w:pPr>
-        <w:rPr>
-          <w:lang w:val="es-MX"/>
-        </w:rPr>
-      </w:pPr>
-    </w:p>
-    <w:p>
-      <w:pPr>
-        <w:pStyle w:val="Subttulo"/>
-        <w:rPr>
-          <w:lang w:val="es-MX"/>
-        </w:rPr>
-      </w:pPr>
-      <w:r>
-        <w:rPr>
-          <w:lang w:val="es-MX"/>
-        </w:rPr>
-        <w:t>Explicación:</w:t>
-      </w:r>
-    </w:p>
-    <w:p>
-      <w:pPr>
-        <w:rPr>
-          <w:lang w:val="es-MX"/>
-        </w:rPr>
-      </w:pPr>
-    </w:p>
-    <w:p>
-      <w:pPr>
-        <w:rPr>
-          <w:rFonts w:asciiTheme="majorHAnsi" w:eastAsiaTheme="majorEastAsia" w:hAnsiTheme="majorHAnsi" w:cstheme="majorBidi"/>
-          <w:color w:val="2F5496" w:themeColor="accent1" w:themeShade="BF"/>
-          <w:sz w:val="32"/>
-          <w:szCs w:val="32"/>
-          <w:lang w:val="es-MX"/>
-        </w:rPr>
-      </w:pPr>
       <w:bookmarkStart w:id="13" w:name="_Toc42419387"/>
       <w:bookmarkStart w:id="14" w:name="_Toc42419552"/>
       <w:r>
@@ -2871,7 +3271,7 @@
           <w:lang w:val="es-MX"/>
         </w:rPr>
       </w:pPr>
-      <w:bookmarkStart w:id="15" w:name="_Toc42420490"/>
+      <w:bookmarkStart w:id="15" w:name="_Toc42531462"/>
       <w:r>
         <w:rPr>
           <w:lang w:val="es-MX"/>
@@ -2906,6 +3306,61 @@
       </w:pPr>
       <w:r>
         <w:rPr>
+          <w:noProof/>
+          <w:lang w:val="es-MX"/>
+        </w:rPr>
+        <w:drawing>
+          <wp:anchor distT="0" distB="0" distL="114300" distR="114300" simplePos="0" relativeHeight="251664384" behindDoc="0" locked="0" layoutInCell="1" allowOverlap="1" wp14:anchorId="33AF8188" wp14:editId="797EB3BD">
+            <wp:simplePos x="0" y="0"/>
+            <wp:positionH relativeFrom="margin">
+              <wp:align>center</wp:align>
+            </wp:positionH>
+            <wp:positionV relativeFrom="paragraph">
+              <wp:posOffset>243764</wp:posOffset>
+            </wp:positionV>
+            <wp:extent cx="2816173" cy="2684679"/>
+            <wp:effectExtent l="0" t="0" r="3810" b="1905"/>
+            <wp:wrapTopAndBottom/>
+            <wp:docPr id="16" name="Imagen 16"/>
+            <wp:cNvGraphicFramePr>
+              <a:graphicFrameLocks xmlns:a="http://schemas.openxmlformats.org/drawingml/2006/main" noChangeAspect="1"/>
+            </wp:cNvGraphicFramePr>
+            <a:graphic xmlns:a="http://schemas.openxmlformats.org/drawingml/2006/main">
+              <a:graphicData uri="http://schemas.openxmlformats.org/drawingml/2006/picture">
+                <pic:pic xmlns:pic="http://schemas.openxmlformats.org/drawingml/2006/picture">
+                  <pic:nvPicPr>
+                    <pic:cNvPr id="16" name="DiagramaClases.png"/>
+                    <pic:cNvPicPr/>
+                  </pic:nvPicPr>
+                  <pic:blipFill>
+                    <a:blip r:embed="rId16">
+                      <a:extLst>
+                        <a:ext uri="{28A0092B-C50C-407E-A947-70E740481C1C}">
+                          <a14:useLocalDpi xmlns:a14="http://schemas.microsoft.com/office/drawing/2010/main" val="0"/>
+                        </a:ext>
+                      </a:extLst>
+                    </a:blip>
+                    <a:stretch>
+                      <a:fillRect/>
+                    </a:stretch>
+                  </pic:blipFill>
+                  <pic:spPr>
+                    <a:xfrm>
+                      <a:off x="0" y="0"/>
+                      <a:ext cx="2816173" cy="2684679"/>
+                    </a:xfrm>
+                    <a:prstGeom prst="rect">
+                      <a:avLst/>
+                    </a:prstGeom>
+                  </pic:spPr>
+                </pic:pic>
+              </a:graphicData>
+            </a:graphic>
+          </wp:anchor>
+        </w:drawing>
+      </w:r>
+      <w:r>
+        <w:rPr>
           <w:lang w:val="es-MX"/>
         </w:rPr>
         <w:t>Diagrama de clases:</w:t>
@@ -2950,176 +3405,14 @@
         <w:rPr>
           <w:lang w:val="es-MX"/>
         </w:rPr>
-        <w:t>Explicación:</w:t>
-      </w:r>
-    </w:p>
-    <w:p>
-      <w:pPr>
-        <w:rPr>
-          <w:lang w:val="es-MX"/>
-        </w:rPr>
-      </w:pPr>
-    </w:p>
-    <w:p>
-      <w:pPr>
-        <w:rPr>
-          <w:lang w:val="es-MX"/>
-        </w:rPr>
-      </w:pPr>
-    </w:p>
-    <w:p>
-      <w:pPr>
-        <w:rPr>
-          <w:lang w:val="es-MX"/>
-        </w:rPr>
-      </w:pPr>
-    </w:p>
-    <w:p>
-      <w:pPr>
-        <w:rPr>
-          <w:lang w:val="es-MX"/>
-        </w:rPr>
-      </w:pPr>
-    </w:p>
-    <w:p>
-      <w:pPr>
-        <w:rPr>
-          <w:lang w:val="es-MX"/>
-        </w:rPr>
-      </w:pPr>
-    </w:p>
-    <w:p>
-      <w:pPr>
-        <w:rPr>
-          <w:lang w:val="es-MX"/>
-        </w:rPr>
-      </w:pPr>
-    </w:p>
-    <w:p>
-      <w:pPr>
-        <w:rPr>
-          <w:lang w:val="es-MX"/>
-        </w:rPr>
-      </w:pPr>
-    </w:p>
-    <w:p>
-      <w:pPr>
-        <w:rPr>
-          <w:lang w:val="es-MX"/>
-        </w:rPr>
-      </w:pPr>
-    </w:p>
-    <w:p>
-      <w:pPr>
-        <w:rPr>
-          <w:lang w:val="es-MX"/>
-        </w:rPr>
-      </w:pPr>
-    </w:p>
-    <w:p>
-      <w:pPr>
-        <w:rPr>
-          <w:lang w:val="es-MX"/>
-        </w:rPr>
-      </w:pPr>
-    </w:p>
-    <w:p>
-      <w:pPr>
-        <w:rPr>
-          <w:lang w:val="es-MX"/>
-        </w:rPr>
-      </w:pPr>
-    </w:p>
-    <w:p>
-      <w:pPr>
-        <w:rPr>
-          <w:lang w:val="es-MX"/>
-        </w:rPr>
-      </w:pPr>
-    </w:p>
-    <w:p>
-      <w:pPr>
-        <w:rPr>
-          <w:lang w:val="es-MX"/>
-        </w:rPr>
-      </w:pPr>
-    </w:p>
-    <w:p>
-      <w:pPr>
-        <w:rPr>
-          <w:lang w:val="es-MX"/>
-        </w:rPr>
-      </w:pPr>
-    </w:p>
-    <w:p>
-      <w:pPr>
-        <w:rPr>
-          <w:lang w:val="es-MX"/>
-        </w:rPr>
-      </w:pPr>
-    </w:p>
-    <w:p>
-      <w:pPr>
-        <w:rPr>
-          <w:lang w:val="es-MX"/>
-        </w:rPr>
-      </w:pPr>
-    </w:p>
-    <w:p>
-      <w:pPr>
-        <w:rPr>
-          <w:lang w:val="es-MX"/>
-        </w:rPr>
-      </w:pPr>
-    </w:p>
-    <w:p>
-      <w:pPr>
-        <w:rPr>
-          <w:lang w:val="es-MX"/>
-        </w:rPr>
-      </w:pPr>
-    </w:p>
-    <w:p>
-      <w:pPr>
-        <w:rPr>
-          <w:lang w:val="es-MX"/>
-        </w:rPr>
-      </w:pPr>
-    </w:p>
-    <w:p>
-      <w:pPr>
-        <w:rPr>
-          <w:lang w:val="es-MX"/>
-        </w:rPr>
-      </w:pPr>
-    </w:p>
-    <w:p>
-      <w:pPr>
-        <w:rPr>
-          <w:lang w:val="es-MX"/>
-        </w:rPr>
-      </w:pPr>
-    </w:p>
-    <w:p>
-      <w:pPr>
-        <w:rPr>
-          <w:lang w:val="es-MX"/>
-        </w:rPr>
-      </w:pPr>
-    </w:p>
-    <w:p>
-      <w:pPr>
-        <w:rPr>
-          <w:lang w:val="es-MX"/>
-        </w:rPr>
-      </w:pPr>
-    </w:p>
-    <w:p>
-      <w:pPr>
-        <w:rPr>
-          <w:lang w:val="es-MX"/>
-        </w:rPr>
-      </w:pPr>
+        <w:t>Explicación</w:t>
+      </w:r>
+      <w:r>
+        <w:rPr>
+          <w:lang w:val="es-MX"/>
+        </w:rPr>
+        <w:t>:</w:t>
+      </w:r>
     </w:p>
     <w:p>
       <w:pPr>
@@ -3136,6 +3429,56 @@
     </w:sectPr>
   </w:body>
 </w:document>
+</file>
+
+<file path=word/endnotes.xml><?xml version="1.0" encoding="utf-8"?>
+<w:endnotes xmlns:wpc="http://schemas.microsoft.com/office/word/2010/wordprocessingCanvas" xmlns:cx="http://schemas.microsoft.com/office/drawing/2014/chartex" xmlns:cx1="http://schemas.microsoft.com/office/drawing/2015/9/8/chartex" xmlns:cx2="http://schemas.microsoft.com/office/drawing/2015/10/21/chartex" xmlns:cx3="http://schemas.microsoft.com/office/drawing/2016/5/9/chartex" xmlns:cx4="http://schemas.microsoft.com/office/drawing/2016/5/10/chartex" xmlns:cx5="http://schemas.microsoft.com/office/drawing/2016/5/11/chartex" xmlns:cx6="http://schemas.microsoft.com/office/drawing/2016/5/12/chartex" xmlns:cx7="http://schemas.microsoft.com/office/drawing/2016/5/13/chartex" xmlns:cx8="http://schemas.microsoft.com/office/drawing/2016/5/14/chartex" xmlns:mc="http://schemas.openxmlformats.org/markup-compatibility/2006" xmlns:aink="http://schemas.microsoft.com/office/drawing/2016/ink" xmlns:am3d="http://schemas.microsoft.com/office/drawing/2017/model3d" xmlns:o="urn:schemas-microsoft-com:office:office" xmlns:r="http://schemas.openxmlformats.org/officeDocument/2006/relationships" xmlns:m="http://schemas.openxmlformats.org/officeDocument/2006/math" xmlns:v="urn:schemas-microsoft-com:vml" xmlns:wp14="http://schemas.microsoft.com/office/word/2010/wordprocessingDrawing" xmlns:wp="http://schemas.openxmlformats.org/drawingml/2006/wordprocessingDrawing" xmlns:w10="urn:schemas-microsoft-com:office:word" xmlns:w="http://schemas.openxmlformats.org/wordprocessingml/2006/main" xmlns:w14="http://schemas.microsoft.com/office/word/2010/wordml" xmlns:w15="http://schemas.microsoft.com/office/word/2012/wordml" xmlns:w16cex="http://schemas.microsoft.com/office/word/2018/wordml/cex" xmlns:w16cid="http://schemas.microsoft.com/office/word/2016/wordml/cid" xmlns:w16="http://schemas.microsoft.com/office/word/2018/wordml" xmlns:w16se="http://schemas.microsoft.com/office/word/2015/wordml/symex" xmlns:wpg="http://schemas.microsoft.com/office/word/2010/wordprocessingGroup" xmlns:wpi="http://schemas.microsoft.com/office/word/2010/wordprocessingInk" xmlns:wne="http://schemas.microsoft.com/office/word/2006/wordml" xmlns:wps="http://schemas.microsoft.com/office/word/2010/wordprocessingShape" mc:Ignorable="w14 w15 w16se w16cid w16 w16cex wp14">
+  <w:endnote w:type="separator" w:id="-1">
+    <w:p>
+      <w:pPr>
+        <w:spacing w:after="0" w:line="240" w:lineRule="auto"/>
+      </w:pPr>
+      <w:r>
+        <w:separator/>
+      </w:r>
+    </w:p>
+  </w:endnote>
+  <w:endnote w:type="continuationSeparator" w:id="0">
+    <w:p>
+      <w:pPr>
+        <w:spacing w:after="0" w:line="240" w:lineRule="auto"/>
+      </w:pPr>
+      <w:r>
+        <w:continuationSeparator/>
+      </w:r>
+    </w:p>
+  </w:endnote>
+</w:endnotes>
+</file>
+
+<file path=word/footnotes.xml><?xml version="1.0" encoding="utf-8"?>
+<w:footnotes xmlns:wpc="http://schemas.microsoft.com/office/word/2010/wordprocessingCanvas" xmlns:cx="http://schemas.microsoft.com/office/drawing/2014/chartex" xmlns:cx1="http://schemas.microsoft.com/office/drawing/2015/9/8/chartex" xmlns:cx2="http://schemas.microsoft.com/office/drawing/2015/10/21/chartex" xmlns:cx3="http://schemas.microsoft.com/office/drawing/2016/5/9/chartex" xmlns:cx4="http://schemas.microsoft.com/office/drawing/2016/5/10/chartex" xmlns:cx5="http://schemas.microsoft.com/office/drawing/2016/5/11/chartex" xmlns:cx6="http://schemas.microsoft.com/office/drawing/2016/5/12/chartex" xmlns:cx7="http://schemas.microsoft.com/office/drawing/2016/5/13/chartex" xmlns:cx8="http://schemas.microsoft.com/office/drawing/2016/5/14/chartex" xmlns:mc="http://schemas.openxmlformats.org/markup-compatibility/2006" xmlns:aink="http://schemas.microsoft.com/office/drawing/2016/ink" xmlns:am3d="http://schemas.microsoft.com/office/drawing/2017/model3d" xmlns:o="urn:schemas-microsoft-com:office:office" xmlns:r="http://schemas.openxmlformats.org/officeDocument/2006/relationships" xmlns:m="http://schemas.openxmlformats.org/officeDocument/2006/math" xmlns:v="urn:schemas-microsoft-com:vml" xmlns:wp14="http://schemas.microsoft.com/office/word/2010/wordprocessingDrawing" xmlns:wp="http://schemas.openxmlformats.org/drawingml/2006/wordprocessingDrawing" xmlns:w10="urn:schemas-microsoft-com:office:word" xmlns:w="http://schemas.openxmlformats.org/wordprocessingml/2006/main" xmlns:w14="http://schemas.microsoft.com/office/word/2010/wordml" xmlns:w15="http://schemas.microsoft.com/office/word/2012/wordml" xmlns:w16cex="http://schemas.microsoft.com/office/word/2018/wordml/cex" xmlns:w16cid="http://schemas.microsoft.com/office/word/2016/wordml/cid" xmlns:w16="http://schemas.microsoft.com/office/word/2018/wordml" xmlns:w16se="http://schemas.microsoft.com/office/word/2015/wordml/symex" xmlns:wpg="http://schemas.microsoft.com/office/word/2010/wordprocessingGroup" xmlns:wpi="http://schemas.microsoft.com/office/word/2010/wordprocessingInk" xmlns:wne="http://schemas.microsoft.com/office/word/2006/wordml" xmlns:wps="http://schemas.microsoft.com/office/word/2010/wordprocessingShape" mc:Ignorable="w14 w15 w16se w16cid w16 w16cex wp14">
+  <w:footnote w:type="separator" w:id="-1">
+    <w:p>
+      <w:pPr>
+        <w:spacing w:after="0" w:line="240" w:lineRule="auto"/>
+      </w:pPr>
+      <w:r>
+        <w:separator/>
+      </w:r>
+    </w:p>
+  </w:footnote>
+  <w:footnote w:type="continuationSeparator" w:id="0">
+    <w:p>
+      <w:pPr>
+        <w:spacing w:after="0" w:line="240" w:lineRule="auto"/>
+      </w:pPr>
+      <w:r>
+        <w:continuationSeparator/>
+      </w:r>
+    </w:p>
+  </w:footnote>
+</w:footnotes>
 </file>
 
 <file path=word/numbering.xml><?xml version="1.0" encoding="utf-8"?>
@@ -3945,6 +4288,84 @@
       <w:contextualSpacing/>
     </w:pPr>
   </w:style>
+  <w:style w:type="paragraph" w:styleId="Textonotaalfinal">
+    <w:name w:val="endnote text"/>
+    <w:basedOn w:val="Normal"/>
+    <w:link w:val="TextonotaalfinalCar"/>
+    <w:uiPriority w:val="99"/>
+    <w:semiHidden/>
+    <w:unhideWhenUsed/>
+    <w:rsid w:val="00ED696D"/>
+    <w:pPr>
+      <w:spacing w:after="0" w:line="240" w:lineRule="auto"/>
+    </w:pPr>
+    <w:rPr>
+      <w:sz w:val="20"/>
+      <w:szCs w:val="20"/>
+    </w:rPr>
+  </w:style>
+  <w:style w:type="character" w:customStyle="1" w:styleId="TextonotaalfinalCar">
+    <w:name w:val="Texto nota al final Car"/>
+    <w:basedOn w:val="Fuentedeprrafopredeter"/>
+    <w:link w:val="Textonotaalfinal"/>
+    <w:uiPriority w:val="99"/>
+    <w:semiHidden/>
+    <w:rsid w:val="00ED696D"/>
+    <w:rPr>
+      <w:sz w:val="20"/>
+      <w:szCs w:val="20"/>
+    </w:rPr>
+  </w:style>
+  <w:style w:type="character" w:styleId="Refdenotaalfinal">
+    <w:name w:val="endnote reference"/>
+    <w:basedOn w:val="Fuentedeprrafopredeter"/>
+    <w:uiPriority w:val="99"/>
+    <w:semiHidden/>
+    <w:unhideWhenUsed/>
+    <w:rsid w:val="00ED696D"/>
+    <w:rPr>
+      <w:vertAlign w:val="superscript"/>
+    </w:rPr>
+  </w:style>
+  <w:style w:type="paragraph" w:styleId="Textonotapie">
+    <w:name w:val="footnote text"/>
+    <w:basedOn w:val="Normal"/>
+    <w:link w:val="TextonotapieCar"/>
+    <w:uiPriority w:val="99"/>
+    <w:semiHidden/>
+    <w:unhideWhenUsed/>
+    <w:rsid w:val="00ED696D"/>
+    <w:pPr>
+      <w:spacing w:after="0" w:line="240" w:lineRule="auto"/>
+    </w:pPr>
+    <w:rPr>
+      <w:sz w:val="20"/>
+      <w:szCs w:val="20"/>
+    </w:rPr>
+  </w:style>
+  <w:style w:type="character" w:customStyle="1" w:styleId="TextonotapieCar">
+    <w:name w:val="Texto nota pie Car"/>
+    <w:basedOn w:val="Fuentedeprrafopredeter"/>
+    <w:link w:val="Textonotapie"/>
+    <w:uiPriority w:val="99"/>
+    <w:semiHidden/>
+    <w:rsid w:val="00ED696D"/>
+    <w:rPr>
+      <w:sz w:val="20"/>
+      <w:szCs w:val="20"/>
+    </w:rPr>
+  </w:style>
+  <w:style w:type="character" w:styleId="Refdenotaalpie">
+    <w:name w:val="footnote reference"/>
+    <w:basedOn w:val="Fuentedeprrafopredeter"/>
+    <w:uiPriority w:val="99"/>
+    <w:semiHidden/>
+    <w:unhideWhenUsed/>
+    <w:rsid w:val="00ED696D"/>
+    <w:rPr>
+      <w:vertAlign w:val="superscript"/>
+    </w:rPr>
+  </w:style>
 </w:styles>
 </file>
 

</xml_diff>

<commit_message>
Docs modificados Clase main modificada, para demostrar el uso del patron observer
</commit_message>
<xml_diff>
--- a/Patrones _Dis.docx
+++ b/Patrones _Dis.docx
@@ -16,7 +16,7 @@
         <mc:AlternateContent>
           <mc:Choice Requires="wps">
             <w:drawing>
-              <wp:anchor distT="0" distB="0" distL="114300" distR="114300" simplePos="0" relativeHeight="251658240" behindDoc="0" locked="0" layoutInCell="1" allowOverlap="1" wp14:anchorId="0CC545EC" wp14:editId="07181E8B">
+              <wp:anchor distT="0" distB="0" distL="114300" distR="114300" simplePos="0" relativeHeight="251658240" behindDoc="0" locked="0" layoutInCell="1" allowOverlap="1">
                 <wp:simplePos x="0" y="0"/>
                 <wp:positionH relativeFrom="margin">
                   <wp:align>center</wp:align>
@@ -102,7 +102,7 @@
                                       <w:noProof/>
                                     </w:rPr>
                                     <w:drawing>
-                                      <wp:inline distT="0" distB="0" distL="0" distR="0" wp14:anchorId="25BD445E" wp14:editId="68F48C62">
+                                      <wp:inline distT="0" distB="0" distL="0" distR="0">
                                         <wp:extent cx="3065006" cy="3831336"/>
                                         <wp:effectExtent l="0" t="0" r="2540" b="0"/>
                                         <wp:docPr id="3" name="Imagen 3" descr="Una imagen de una carretera de curvas con árboles" title="Carretera"/>
@@ -158,7 +158,6 @@
                                     <w:dataBinding w:prefixMappings="xmlns:ns0='http://purl.org/dc/elements/1.1/' xmlns:ns1='http://schemas.openxmlformats.org/package/2006/metadata/core-properties' " w:xpath="/ns1:coreProperties[1]/ns0:title[1]" w:storeItemID="{6C3C8BC8-F283-45AE-878A-BAB7291924A1}"/>
                                     <w:text/>
                                   </w:sdtPr>
-                                  <w:sdtEndPr/>
                                   <w:sdtContent>
                                     <w:p>
                                       <w:pPr>
@@ -198,7 +197,6 @@
                                     <w:dataBinding w:prefixMappings="xmlns:ns0='http://purl.org/dc/elements/1.1/' xmlns:ns1='http://schemas.openxmlformats.org/package/2006/metadata/core-properties' " w:xpath="/ns1:coreProperties[1]/ns0:subject[1]" w:storeItemID="{6C3C8BC8-F283-45AE-878A-BAB7291924A1}"/>
                                     <w:text/>
                                   </w:sdtPr>
-                                  <w:sdtEndPr/>
                                   <w:sdtContent>
                                     <w:p>
                                       <w:pPr>
@@ -260,7 +258,6 @@
                                     <w:dataBinding w:prefixMappings="xmlns:ns0='http://schemas.microsoft.com/office/2006/coverPageProps' " w:xpath="/ns0:CoverPageProperties[1]/ns0:Abstract[1]" w:storeItemID="{55AF091B-3C7A-41E3-B477-F2FDAA23CFDA}"/>
                                     <w:text/>
                                   </w:sdtPr>
-                                  <w:sdtEndPr/>
                                   <w:sdtContent>
                                     <w:p>
                                       <w:pPr>
@@ -293,7 +290,6 @@
                                     <w:dataBinding w:prefixMappings="xmlns:ns0='http://purl.org/dc/elements/1.1/' xmlns:ns1='http://schemas.openxmlformats.org/package/2006/metadata/core-properties' " w:xpath="/ns1:coreProperties[1]/ns0:creator[1]" w:storeItemID="{6C3C8BC8-F283-45AE-878A-BAB7291924A1}"/>
                                     <w:text/>
                                   </w:sdtPr>
-                                  <w:sdtEndPr/>
                                   <w:sdtContent>
                                     <w:p>
                                       <w:pPr>
@@ -381,7 +377,6 @@
                                       <w:dataBinding w:prefixMappings="xmlns:ns0='http://purl.org/dc/elements/1.1/' xmlns:ns1='http://schemas.openxmlformats.org/package/2006/metadata/core-properties' " w:xpath="/ns1:coreProperties[1]/ns1:category[1]" w:storeItemID="{6C3C8BC8-F283-45AE-878A-BAB7291924A1}"/>
                                       <w:text/>
                                     </w:sdtPr>
-                                    <w:sdtEndPr/>
                                     <w:sdtContent>
                                       <w:r>
                                         <w:rPr>
@@ -424,7 +419,7 @@
           </mc:Choice>
           <mc:Fallback>
             <w:pict>
-              <v:shapetype w14:anchorId="0CC545EC" id="_x0000_t202" coordsize="21600,21600" o:spt="202" path="m,l,21600r21600,l21600,xe">
+              <v:shapetype id="_x0000_t202" coordsize="21600,21600" o:spt="202" path="m,l,21600r21600,l21600,xe">
                 <v:stroke joinstyle="miter"/>
                 <v:path gradientshapeok="t" o:connecttype="rect"/>
               </v:shapetype>
@@ -468,7 +463,7 @@
                                 <w:noProof/>
                               </w:rPr>
                               <w:drawing>
-                                <wp:inline distT="0" distB="0" distL="0" distR="0" wp14:anchorId="25BD445E" wp14:editId="68F48C62">
+                                <wp:inline distT="0" distB="0" distL="0" distR="0">
                                   <wp:extent cx="3065006" cy="3831336"/>
                                   <wp:effectExtent l="0" t="0" r="2540" b="0"/>
                                   <wp:docPr id="3" name="Imagen 3" descr="Una imagen de una carretera de curvas con árboles" title="Carretera"/>
@@ -524,7 +519,6 @@
                               <w:dataBinding w:prefixMappings="xmlns:ns0='http://purl.org/dc/elements/1.1/' xmlns:ns1='http://schemas.openxmlformats.org/package/2006/metadata/core-properties' " w:xpath="/ns1:coreProperties[1]/ns0:title[1]" w:storeItemID="{6C3C8BC8-F283-45AE-878A-BAB7291924A1}"/>
                               <w:text/>
                             </w:sdtPr>
-                            <w:sdtEndPr/>
                             <w:sdtContent>
                               <w:p>
                                 <w:pPr>
@@ -564,7 +558,6 @@
                               <w:dataBinding w:prefixMappings="xmlns:ns0='http://purl.org/dc/elements/1.1/' xmlns:ns1='http://schemas.openxmlformats.org/package/2006/metadata/core-properties' " w:xpath="/ns1:coreProperties[1]/ns0:subject[1]" w:storeItemID="{6C3C8BC8-F283-45AE-878A-BAB7291924A1}"/>
                               <w:text/>
                             </w:sdtPr>
-                            <w:sdtEndPr/>
                             <w:sdtContent>
                               <w:p>
                                 <w:pPr>
@@ -626,7 +619,6 @@
                               <w:dataBinding w:prefixMappings="xmlns:ns0='http://schemas.microsoft.com/office/2006/coverPageProps' " w:xpath="/ns0:CoverPageProperties[1]/ns0:Abstract[1]" w:storeItemID="{55AF091B-3C7A-41E3-B477-F2FDAA23CFDA}"/>
                               <w:text/>
                             </w:sdtPr>
-                            <w:sdtEndPr/>
                             <w:sdtContent>
                               <w:p>
                                 <w:pPr>
@@ -659,7 +651,6 @@
                               <w:dataBinding w:prefixMappings="xmlns:ns0='http://purl.org/dc/elements/1.1/' xmlns:ns1='http://schemas.openxmlformats.org/package/2006/metadata/core-properties' " w:xpath="/ns1:coreProperties[1]/ns0:creator[1]" w:storeItemID="{6C3C8BC8-F283-45AE-878A-BAB7291924A1}"/>
                               <w:text/>
                             </w:sdtPr>
-                            <w:sdtEndPr/>
                             <w:sdtContent>
                               <w:p>
                                 <w:pPr>
@@ -747,7 +738,6 @@
                                 <w:dataBinding w:prefixMappings="xmlns:ns0='http://purl.org/dc/elements/1.1/' xmlns:ns1='http://schemas.openxmlformats.org/package/2006/metadata/core-properties' " w:xpath="/ns1:coreProperties[1]/ns1:category[1]" w:storeItemID="{6C3C8BC8-F283-45AE-878A-BAB7291924A1}"/>
                                 <w:text/>
                               </w:sdtPr>
-                              <w:sdtEndPr/>
                               <w:sdtContent>
                                 <w:r>
                                   <w:rPr>
@@ -1377,7 +1367,7 @@
         <mc:AlternateContent>
           <mc:Choice Requires="wps">
             <w:drawing>
-              <wp:anchor distT="0" distB="0" distL="114300" distR="114300" simplePos="0" relativeHeight="251670528" behindDoc="0" locked="0" layoutInCell="1" allowOverlap="1" wp14:anchorId="54039CDA" wp14:editId="380D2BCD">
+              <wp:anchor distT="0" distB="0" distL="114300" distR="114300" simplePos="0" relativeHeight="251670528" behindDoc="0" locked="0" layoutInCell="1" allowOverlap="1">
                 <wp:simplePos x="0" y="0"/>
                 <wp:positionH relativeFrom="column">
                   <wp:posOffset>0</wp:posOffset>
@@ -1566,7 +1556,7 @@
           <w:lang w:val="es-MX"/>
         </w:rPr>
         <w:drawing>
-          <wp:anchor distT="0" distB="0" distL="114300" distR="114300" simplePos="0" relativeHeight="251668480" behindDoc="1" locked="0" layoutInCell="1" allowOverlap="1" wp14:anchorId="53FBF8A5" wp14:editId="0CC0FABC">
+          <wp:anchor distT="0" distB="0" distL="114300" distR="114300" simplePos="0" relativeHeight="251668480" behindDoc="1" locked="0" layoutInCell="1" allowOverlap="1">
             <wp:simplePos x="0" y="0"/>
             <wp:positionH relativeFrom="margin">
               <wp:align>center</wp:align>
@@ -1652,7 +1642,7 @@
         <mc:AlternateContent>
           <mc:Choice Requires="wps">
             <w:drawing>
-              <wp:anchor distT="0" distB="0" distL="114300" distR="114300" simplePos="0" relativeHeight="251672576" behindDoc="0" locked="0" layoutInCell="1" allowOverlap="1" wp14:anchorId="003CA044" wp14:editId="4A10B3C7">
+              <wp:anchor distT="0" distB="0" distL="114300" distR="114300" simplePos="0" relativeHeight="251672576" behindDoc="0" locked="0" layoutInCell="1" allowOverlap="1">
                 <wp:simplePos x="0" y="0"/>
                 <wp:positionH relativeFrom="column">
                   <wp:posOffset>299720</wp:posOffset>
@@ -1809,7 +1799,7 @@
           <w:lang w:val="es-MX"/>
         </w:rPr>
         <w:drawing>
-          <wp:anchor distT="0" distB="0" distL="114300" distR="114300" simplePos="0" relativeHeight="251665408" behindDoc="0" locked="0" layoutInCell="1" allowOverlap="1" wp14:anchorId="064D80BC" wp14:editId="500B4E52">
+          <wp:anchor distT="0" distB="0" distL="114300" distR="114300" simplePos="0" relativeHeight="251665408" behindDoc="0" locked="0" layoutInCell="1" allowOverlap="1">
             <wp:simplePos x="0" y="0"/>
             <wp:positionH relativeFrom="margin">
               <wp:posOffset>299720</wp:posOffset>
@@ -1896,13 +1886,7 @@
         <w:rPr>
           <w:lang w:val="es-MX"/>
         </w:rPr>
-        <w:t>Observaciones</w:t>
-      </w:r>
-      <w:r>
-        <w:rPr>
-          <w:lang w:val="es-MX"/>
-        </w:rPr>
-        <w:t>:</w:t>
+        <w:t>Observaciones:</w:t>
       </w:r>
     </w:p>
     <w:p>
@@ -1926,15 +1910,7 @@
           <w:szCs w:val="20"/>
           <w:lang w:val="es-MX"/>
         </w:rPr>
-        <w:t>Para esta situación, el uso del patrón</w:t>
-      </w:r>
-      <w:r>
-        <w:rPr>
-          <w:sz w:val="20"/>
-          <w:szCs w:val="20"/>
-          <w:lang w:val="es-MX"/>
-        </w:rPr>
-        <w:t xml:space="preserve"> </w:t>
+        <w:t xml:space="preserve">Para esta situación, el uso del patrón </w:t>
       </w:r>
       <w:proofErr w:type="spellStart"/>
       <w:r>
@@ -1945,158 +1921,16 @@
           <w:szCs w:val="20"/>
           <w:lang w:val="es-MX"/>
         </w:rPr>
-        <w:t>D</w:t>
-      </w:r>
-      <w:r>
-        <w:rPr>
-          <w:b/>
-          <w:bCs/>
+        <w:t>Decorator</w:t>
+      </w:r>
+      <w:proofErr w:type="spellEnd"/>
+      <w:r>
+        <w:rPr>
           <w:sz w:val="20"/>
           <w:szCs w:val="20"/>
           <w:lang w:val="es-MX"/>
         </w:rPr>
-        <w:t>ecora</w:t>
-      </w:r>
-      <w:r>
-        <w:rPr>
-          <w:b/>
-          <w:bCs/>
-          <w:sz w:val="20"/>
-          <w:szCs w:val="20"/>
-          <w:lang w:val="es-MX"/>
-        </w:rPr>
-        <w:t>t</w:t>
-      </w:r>
-      <w:r>
-        <w:rPr>
-          <w:b/>
-          <w:bCs/>
-          <w:sz w:val="20"/>
-          <w:szCs w:val="20"/>
-          <w:lang w:val="es-MX"/>
-        </w:rPr>
-        <w:t>or</w:t>
-      </w:r>
-      <w:proofErr w:type="spellEnd"/>
-      <w:r>
-        <w:rPr>
-          <w:sz w:val="20"/>
-          <w:szCs w:val="20"/>
-          <w:lang w:val="es-MX"/>
-        </w:rPr>
-        <w:t xml:space="preserve"> nos</w:t>
-      </w:r>
-      <w:r>
-        <w:rPr>
-          <w:sz w:val="20"/>
-          <w:szCs w:val="20"/>
-          <w:lang w:val="es-MX"/>
-        </w:rPr>
-        <w:t xml:space="preserve"> es muy útil para</w:t>
-      </w:r>
-      <w:r>
-        <w:rPr>
-          <w:sz w:val="20"/>
-          <w:szCs w:val="20"/>
-          <w:lang w:val="es-MX"/>
-        </w:rPr>
-        <w:t xml:space="preserve"> </w:t>
-      </w:r>
-      <w:r>
-        <w:rPr>
-          <w:sz w:val="20"/>
-          <w:szCs w:val="20"/>
-          <w:lang w:val="es-MX"/>
-        </w:rPr>
-        <w:t>crear</w:t>
-      </w:r>
-      <w:r>
-        <w:rPr>
-          <w:sz w:val="20"/>
-          <w:szCs w:val="20"/>
-          <w:lang w:val="es-MX"/>
-        </w:rPr>
-        <w:t xml:space="preserve"> paquetes de artículos e incluso paquetes de paquetes</w:t>
-      </w:r>
-      <w:r>
-        <w:rPr>
-          <w:sz w:val="20"/>
-          <w:szCs w:val="20"/>
-          <w:lang w:val="es-MX"/>
-        </w:rPr>
-        <w:t>,</w:t>
-      </w:r>
-      <w:r>
-        <w:rPr>
-          <w:sz w:val="20"/>
-          <w:szCs w:val="20"/>
-          <w:lang w:val="es-MX"/>
-        </w:rPr>
-        <w:t xml:space="preserve"> ya que cada paquete es un </w:t>
-      </w:r>
-      <w:r>
-        <w:rPr>
-          <w:sz w:val="20"/>
-          <w:szCs w:val="20"/>
-          <w:lang w:val="es-MX"/>
-        </w:rPr>
-        <w:t>a</w:t>
-      </w:r>
-      <w:r>
-        <w:rPr>
-          <w:sz w:val="20"/>
-          <w:szCs w:val="20"/>
-          <w:lang w:val="es-MX"/>
-        </w:rPr>
-        <w:t>rtículo</w:t>
-      </w:r>
-      <w:r>
-        <w:rPr>
-          <w:sz w:val="20"/>
-          <w:szCs w:val="20"/>
-          <w:lang w:val="es-MX"/>
-        </w:rPr>
-        <w:t>.</w:t>
-      </w:r>
-      <w:r>
-        <w:rPr>
-          <w:sz w:val="20"/>
-          <w:szCs w:val="20"/>
-          <w:lang w:val="es-MX"/>
-        </w:rPr>
-        <w:t xml:space="preserve"> De </w:t>
-      </w:r>
-      <w:r>
-        <w:rPr>
-          <w:sz w:val="20"/>
-          <w:szCs w:val="20"/>
-          <w:lang w:val="es-MX"/>
-        </w:rPr>
-        <w:t>igual forma</w:t>
-      </w:r>
-      <w:r>
-        <w:rPr>
-          <w:sz w:val="20"/>
-          <w:szCs w:val="20"/>
-          <w:lang w:val="es-MX"/>
-        </w:rPr>
-        <w:t>, el cálculo del precio para un paquete se puede ejecutar de una manera muy sencilla</w:t>
-      </w:r>
-      <w:r>
-        <w:rPr>
-          <w:sz w:val="20"/>
-          <w:szCs w:val="20"/>
-          <w:lang w:val="es-MX"/>
-        </w:rPr>
-        <w:t xml:space="preserve"> siguiendo el diseño que este patrón nos ofrece</w:t>
-      </w:r>
-      <w:r>
-        <w:rPr>
-          <w:sz w:val="20"/>
-          <w:szCs w:val="20"/>
-          <w:lang w:val="es-MX"/>
-        </w:rPr>
-        <w:t>.</w:t>
+        <w:t xml:space="preserve"> nos es muy útil para crear paquetes de artículos e incluso paquetes de paquetes, ya que cada paquete es un artículo. De igual forma, el precio para un paquete se puede calcular de una manera muy sencilla siguiendo el diseño que este patrón nos ofrece.</w:t>
       </w:r>
       <w:r>
         <w:rPr>
@@ -2156,7 +1990,7 @@
         <mc:AlternateContent>
           <mc:Choice Requires="wps">
             <w:drawing>
-              <wp:anchor distT="0" distB="0" distL="114300" distR="114300" simplePos="0" relativeHeight="251675648" behindDoc="0" locked="0" layoutInCell="1" allowOverlap="1" wp14:anchorId="6950A58B" wp14:editId="1B73D39D">
+              <wp:anchor distT="0" distB="0" distL="114300" distR="114300" simplePos="0" relativeHeight="251675648" behindDoc="0" locked="0" layoutInCell="1" allowOverlap="1">
                 <wp:simplePos x="0" y="0"/>
                 <wp:positionH relativeFrom="column">
                   <wp:posOffset>1150620</wp:posOffset>
@@ -2345,7 +2179,7 @@
           <w:lang w:val="es-MX"/>
         </w:rPr>
         <w:drawing>
-          <wp:anchor distT="0" distB="0" distL="114300" distR="114300" simplePos="0" relativeHeight="251673600" behindDoc="0" locked="0" layoutInCell="1" allowOverlap="1" wp14:anchorId="46B9A77A" wp14:editId="796737C7">
+          <wp:anchor distT="0" distB="0" distL="114300" distR="114300" simplePos="0" relativeHeight="251673600" behindDoc="0" locked="0" layoutInCell="1" allowOverlap="1">
             <wp:simplePos x="0" y="0"/>
             <wp:positionH relativeFrom="margin">
               <wp:align>center</wp:align>
@@ -2422,7 +2256,7 @@
         <mc:AlternateContent>
           <mc:Choice Requires="wps">
             <w:drawing>
-              <wp:anchor distT="0" distB="0" distL="114300" distR="114300" simplePos="0" relativeHeight="251678720" behindDoc="0" locked="0" layoutInCell="1" allowOverlap="1" wp14:anchorId="635D17AE" wp14:editId="5A555DB2">
+              <wp:anchor distT="0" distB="0" distL="114300" distR="114300" simplePos="0" relativeHeight="251678720" behindDoc="0" locked="0" layoutInCell="1" allowOverlap="1">
                 <wp:simplePos x="0" y="0"/>
                 <wp:positionH relativeFrom="column">
                   <wp:posOffset>148590</wp:posOffset>
@@ -2639,7 +2473,7 @@
           <w:lang w:val="es-MX"/>
         </w:rPr>
         <w:drawing>
-          <wp:anchor distT="0" distB="0" distL="114300" distR="114300" simplePos="0" relativeHeight="251676672" behindDoc="0" locked="0" layoutInCell="1" allowOverlap="1" wp14:anchorId="66E06F2B" wp14:editId="385EF8FD">
+          <wp:anchor distT="0" distB="0" distL="114300" distR="114300" simplePos="0" relativeHeight="251676672" behindDoc="0" locked="0" layoutInCell="1" allowOverlap="1">
             <wp:simplePos x="0" y="0"/>
             <wp:positionH relativeFrom="margin">
               <wp:align>center</wp:align>
@@ -2749,37 +2583,7 @@
         <w:rPr>
           <w:lang w:val="es-MX"/>
         </w:rPr>
-        <w:t xml:space="preserve">&lt;T&gt; son utilizados para recorrer una colección de elementos en algún orden no especificado. Para nuestro caso, estos objectos se usan </w:t>
-      </w:r>
-      <w:r>
-        <w:rPr>
-          <w:lang w:val="es-MX"/>
-        </w:rPr>
-        <w:t xml:space="preserve">para iterar sobre algún conjunto de datos </w:t>
-      </w:r>
-      <w:r>
-        <w:rPr>
-          <w:lang w:val="es-MX"/>
-        </w:rPr>
-        <w:t xml:space="preserve">(clientes o artículos) </w:t>
-      </w:r>
-      <w:r>
-        <w:rPr>
-          <w:lang w:val="es-MX"/>
-        </w:rPr>
-        <w:t>y posteriormente ir mostrándolos en pantalla</w:t>
-      </w:r>
-      <w:r>
-        <w:rPr>
-          <w:lang w:val="es-MX"/>
-        </w:rPr>
-        <w:t xml:space="preserve"> (tablas o listas)</w:t>
-      </w:r>
-      <w:r>
-        <w:rPr>
-          <w:lang w:val="es-MX"/>
-        </w:rPr>
-        <w:t>.</w:t>
+        <w:t>&lt;T&gt; son utilizados para recorrer una colección de elementos en algún orden no especificado. Para nuestro caso, estos objectos se usan para iterar sobre algún conjunto de datos (clientes o artículos) y posteriormente ir mostrándolos en pantalla (tablas o listas).</w:t>
       </w:r>
     </w:p>
     <w:p>
@@ -2835,7 +2639,7 @@
           <w:lang w:val="es-MX"/>
         </w:rPr>
         <w:drawing>
-          <wp:anchor distT="0" distB="0" distL="114300" distR="114300" simplePos="0" relativeHeight="251662336" behindDoc="0" locked="0" layoutInCell="1" allowOverlap="1" wp14:anchorId="6616732A" wp14:editId="3C7B1526">
+          <wp:anchor distT="0" distB="0" distL="114300" distR="114300" simplePos="0" relativeHeight="251662336" behindDoc="0" locked="0" layoutInCell="1" allowOverlap="1">
             <wp:simplePos x="0" y="0"/>
             <wp:positionH relativeFrom="margin">
               <wp:align>center</wp:align>
@@ -2925,13 +2729,60 @@
           <w:lang w:val="es-MX"/>
         </w:rPr>
       </w:pPr>
-    </w:p>
-    <w:p>
-      <w:pPr>
-        <w:rPr>
-          <w:lang w:val="es-MX"/>
-        </w:rPr>
-      </w:pPr>
+      <w:r>
+        <w:rPr>
+          <w:noProof/>
+          <w:lang w:val="es-MX"/>
+        </w:rPr>
+        <w:drawing>
+          <wp:inline distT="0" distB="0" distL="0" distR="0">
+            <wp:extent cx="4553559" cy="4408098"/>
+            <wp:effectExtent l="0" t="0" r="0" b="0"/>
+            <wp:docPr id="8" name="Imagen 8"/>
+            <wp:cNvGraphicFramePr>
+              <a:graphicFrameLocks xmlns:a="http://schemas.openxmlformats.org/drawingml/2006/main" noChangeAspect="1"/>
+            </wp:cNvGraphicFramePr>
+            <a:graphic xmlns:a="http://schemas.openxmlformats.org/drawingml/2006/main">
+              <a:graphicData uri="http://schemas.openxmlformats.org/drawingml/2006/picture">
+                <pic:pic xmlns:pic="http://schemas.openxmlformats.org/drawingml/2006/picture">
+                  <pic:nvPicPr>
+                    <pic:cNvPr id="0" name="Picture 3"/>
+                    <pic:cNvPicPr>
+                      <a:picLocks noChangeAspect="1" noChangeArrowheads="1"/>
+                    </pic:cNvPicPr>
+                  </pic:nvPicPr>
+                  <pic:blipFill>
+                    <a:blip r:embed="rId15">
+                      <a:extLst>
+                        <a:ext uri="{28A0092B-C50C-407E-A947-70E740481C1C}">
+                          <a14:useLocalDpi xmlns:a14="http://schemas.microsoft.com/office/drawing/2010/main" val="0"/>
+                        </a:ext>
+                      </a:extLst>
+                    </a:blip>
+                    <a:srcRect/>
+                    <a:stretch>
+                      <a:fillRect/>
+                    </a:stretch>
+                  </pic:blipFill>
+                  <pic:spPr bwMode="auto">
+                    <a:xfrm>
+                      <a:off x="0" y="0"/>
+                      <a:ext cx="4557124" cy="4411550"/>
+                    </a:xfrm>
+                    <a:prstGeom prst="rect">
+                      <a:avLst/>
+                    </a:prstGeom>
+                    <a:noFill/>
+                    <a:ln>
+                      <a:noFill/>
+                    </a:ln>
+                  </pic:spPr>
+                </pic:pic>
+              </a:graphicData>
+            </a:graphic>
+          </wp:inline>
+        </w:drawing>
+      </w:r>
     </w:p>
     <w:p>
       <w:pPr>
@@ -2944,7 +2795,75 @@
         <w:rPr>
           <w:lang w:val="es-MX"/>
         </w:rPr>
+        <w:lastRenderedPageBreak/>
         <w:t>Explicación:</w:t>
+      </w:r>
+    </w:p>
+    <w:p>
+      <w:pPr>
+        <w:rPr>
+          <w:lang w:val="es-MX"/>
+        </w:rPr>
+      </w:pPr>
+      <w:r>
+        <w:rPr>
+          <w:lang w:val="es-MX"/>
+        </w:rPr>
+        <w:t xml:space="preserve">Por razones de practicidad este patrón es utilizado en el método </w:t>
+      </w:r>
+      <w:proofErr w:type="spellStart"/>
+      <w:r>
+        <w:rPr>
+          <w:lang w:val="es-MX"/>
+        </w:rPr>
+        <w:t>main</w:t>
+      </w:r>
+      <w:proofErr w:type="spellEnd"/>
+      <w:r>
+        <w:rPr>
+          <w:lang w:val="es-MX"/>
+        </w:rPr>
+        <w:t>.</w:t>
+      </w:r>
+    </w:p>
+    <w:p>
+      <w:pPr>
+        <w:rPr>
+          <w:lang w:val="es-MX"/>
+        </w:rPr>
+      </w:pPr>
+      <w:r>
+        <w:rPr>
+          <w:lang w:val="es-MX"/>
+        </w:rPr>
+        <w:t xml:space="preserve">La clase </w:t>
+      </w:r>
+      <w:proofErr w:type="spellStart"/>
+      <w:r>
+        <w:rPr>
+          <w:lang w:val="es-MX"/>
+        </w:rPr>
+        <w:t>CFactoryTienda</w:t>
+      </w:r>
+      <w:proofErr w:type="spellEnd"/>
+      <w:r>
+        <w:rPr>
+          <w:lang w:val="es-MX"/>
+        </w:rPr>
+        <w:t xml:space="preserve"> nos permite generar tiendas sin necesidad de conocer cosas innecesarias, solo importa pasarle un identificador de alguna tienda, y este se encargará de crearla.</w:t>
+      </w:r>
+    </w:p>
+    <w:p>
+      <w:pPr>
+        <w:rPr>
+          <w:lang w:val="es-MX"/>
+        </w:rPr>
+      </w:pPr>
+      <w:r>
+        <w:rPr>
+          <w:lang w:val="es-MX"/>
+        </w:rPr>
+        <w:t>Esté patrón solo es utilizado en esos momentos, aunque en un futuro si se requiriera agregar nuevas tiendas, se podría agregar muy fácilmente.</w:t>
       </w:r>
     </w:p>
     <w:p>
@@ -3134,7 +3053,7 @@
           <w:lang w:val="es-MX"/>
         </w:rPr>
         <w:drawing>
-          <wp:anchor distT="0" distB="0" distL="114300" distR="114300" simplePos="0" relativeHeight="251663360" behindDoc="0" locked="0" layoutInCell="1" allowOverlap="1" wp14:anchorId="27523DE1" wp14:editId="74459D29">
+          <wp:anchor distT="0" distB="0" distL="114300" distR="114300" simplePos="0" relativeHeight="251663360" behindDoc="0" locked="0" layoutInCell="1" allowOverlap="1">
             <wp:simplePos x="0" y="0"/>
             <wp:positionH relativeFrom="margin">
               <wp:align>center</wp:align>
@@ -3157,7 +3076,7 @@
                     <pic:cNvPicPr/>
                   </pic:nvPicPr>
                   <pic:blipFill>
-                    <a:blip r:embed="rId15">
+                    <a:blip r:embed="rId16">
                       <a:extLst>
                         <a:ext uri="{28A0092B-C50C-407E-A947-70E740481C1C}">
                           <a14:useLocalDpi xmlns:a14="http://schemas.microsoft.com/office/drawing/2010/main" val="0"/>
@@ -3310,7 +3229,7 @@
           <w:lang w:val="es-MX"/>
         </w:rPr>
         <w:drawing>
-          <wp:anchor distT="0" distB="0" distL="114300" distR="114300" simplePos="0" relativeHeight="251664384" behindDoc="0" locked="0" layoutInCell="1" allowOverlap="1" wp14:anchorId="33AF8188" wp14:editId="797EB3BD">
+          <wp:anchor distT="0" distB="0" distL="114300" distR="114300" simplePos="0" relativeHeight="251664384" behindDoc="0" locked="0" layoutInCell="1" allowOverlap="1">
             <wp:simplePos x="0" y="0"/>
             <wp:positionH relativeFrom="margin">
               <wp:align>center</wp:align>
@@ -3333,7 +3252,7 @@
                     <pic:cNvPicPr/>
                   </pic:nvPicPr>
                   <pic:blipFill>
-                    <a:blip r:embed="rId16">
+                    <a:blip r:embed="rId17">
                       <a:extLst>
                         <a:ext uri="{28A0092B-C50C-407E-A947-70E740481C1C}">
                           <a14:useLocalDpi xmlns:a14="http://schemas.microsoft.com/office/drawing/2010/main" val="0"/>
@@ -3393,6 +3312,60 @@
           <w:lang w:val="es-MX"/>
         </w:rPr>
       </w:pPr>
+      <w:r>
+        <w:rPr>
+          <w:noProof/>
+          <w:lang w:val="es-MX"/>
+        </w:rPr>
+        <w:drawing>
+          <wp:inline distT="0" distB="0" distL="0" distR="0">
+            <wp:extent cx="5598543" cy="4363394"/>
+            <wp:effectExtent l="0" t="0" r="2540" b="0"/>
+            <wp:docPr id="6" name="Imagen 6"/>
+            <wp:cNvGraphicFramePr>
+              <a:graphicFrameLocks xmlns:a="http://schemas.openxmlformats.org/drawingml/2006/main" noChangeAspect="1"/>
+            </wp:cNvGraphicFramePr>
+            <a:graphic xmlns:a="http://schemas.openxmlformats.org/drawingml/2006/main">
+              <a:graphicData uri="http://schemas.openxmlformats.org/drawingml/2006/picture">
+                <pic:pic xmlns:pic="http://schemas.openxmlformats.org/drawingml/2006/picture">
+                  <pic:nvPicPr>
+                    <pic:cNvPr id="0" name="Picture 2"/>
+                    <pic:cNvPicPr>
+                      <a:picLocks noChangeAspect="1" noChangeArrowheads="1"/>
+                    </pic:cNvPicPr>
+                  </pic:nvPicPr>
+                  <pic:blipFill>
+                    <a:blip r:embed="rId18">
+                      <a:extLst>
+                        <a:ext uri="{28A0092B-C50C-407E-A947-70E740481C1C}">
+                          <a14:useLocalDpi xmlns:a14="http://schemas.microsoft.com/office/drawing/2010/main" val="0"/>
+                        </a:ext>
+                      </a:extLst>
+                    </a:blip>
+                    <a:srcRect/>
+                    <a:stretch>
+                      <a:fillRect/>
+                    </a:stretch>
+                  </pic:blipFill>
+                  <pic:spPr bwMode="auto">
+                    <a:xfrm>
+                      <a:off x="0" y="0"/>
+                      <a:ext cx="5599478" cy="4364123"/>
+                    </a:xfrm>
+                    <a:prstGeom prst="rect">
+                      <a:avLst/>
+                    </a:prstGeom>
+                    <a:noFill/>
+                    <a:ln>
+                      <a:noFill/>
+                    </a:ln>
+                  </pic:spPr>
+                </pic:pic>
+              </a:graphicData>
+            </a:graphic>
+          </wp:inline>
+        </w:drawing>
+      </w:r>
     </w:p>
     <w:p>
       <w:pPr>
@@ -3405,14 +3378,73 @@
         <w:rPr>
           <w:lang w:val="es-MX"/>
         </w:rPr>
-        <w:t>Explicación</w:t>
-      </w:r>
-      <w:r>
-        <w:rPr>
-          <w:lang w:val="es-MX"/>
-        </w:rPr>
-        <w:t>:</w:t>
-      </w:r>
+        <w:lastRenderedPageBreak/>
+        <w:t>Explicación:</w:t>
+      </w:r>
+    </w:p>
+    <w:p>
+      <w:pPr>
+        <w:rPr>
+          <w:lang w:val="es-MX"/>
+        </w:rPr>
+      </w:pPr>
+      <w:r>
+        <w:rPr>
+          <w:lang w:val="es-MX"/>
+        </w:rPr>
+        <w:t xml:space="preserve">La manera de implementar este patrón es muy </w:t>
+      </w:r>
+      <w:r>
+        <w:rPr>
+          <w:lang w:val="es-MX"/>
+        </w:rPr>
+        <w:t>sencilla</w:t>
+      </w:r>
+      <w:r>
+        <w:rPr>
+          <w:lang w:val="es-MX"/>
+        </w:rPr>
+        <w:t>, debemos tener dos clases que estarán mutuamente relacionadas</w:t>
+      </w:r>
+      <w:r>
+        <w:rPr>
+          <w:lang w:val="es-MX"/>
+        </w:rPr>
+        <w:t xml:space="preserve"> Observador y Observado</w:t>
+      </w:r>
+    </w:p>
+    <w:p>
+      <w:pPr>
+        <w:rPr>
+          <w:lang w:val="es-MX"/>
+        </w:rPr>
+      </w:pPr>
+      <w:r>
+        <w:rPr>
+          <w:lang w:val="es-MX"/>
+        </w:rPr>
+        <w:t>Observador es una interfaz que definirá métodos, los cuales se enfocarán en mostrar como una clase reaccionará ante las acciones de un Observado.</w:t>
+      </w:r>
+    </w:p>
+    <w:p>
+      <w:pPr>
+        <w:rPr>
+          <w:lang w:val="es-MX"/>
+        </w:rPr>
+      </w:pPr>
+      <w:r>
+        <w:rPr>
+          <w:lang w:val="es-MX"/>
+        </w:rPr>
+        <w:t>Observado es una clase abstracta que contiene objetos Observadores dentro de él, ya que mediante el un método notificara a los Observadores de algún cambio dentro de él.</w:t>
+      </w:r>
+    </w:p>
+    <w:p>
+      <w:pPr>
+        <w:rPr>
+          <w:lang w:val="es-MX"/>
+        </w:rPr>
+      </w:pPr>
     </w:p>
     <w:p>
       <w:pPr>
@@ -4295,7 +4327,6 @@
     <w:uiPriority w:val="99"/>
     <w:semiHidden/>
     <w:unhideWhenUsed/>
-    <w:rsid w:val="00ED696D"/>
     <w:pPr>
       <w:spacing w:after="0" w:line="240" w:lineRule="auto"/>
     </w:pPr>
@@ -4310,7 +4341,6 @@
     <w:link w:val="Textonotaalfinal"/>
     <w:uiPriority w:val="99"/>
     <w:semiHidden/>
-    <w:rsid w:val="00ED696D"/>
     <w:rPr>
       <w:sz w:val="20"/>
       <w:szCs w:val="20"/>
@@ -4322,7 +4352,6 @@
     <w:uiPriority w:val="99"/>
     <w:semiHidden/>
     <w:unhideWhenUsed/>
-    <w:rsid w:val="00ED696D"/>
     <w:rPr>
       <w:vertAlign w:val="superscript"/>
     </w:rPr>
@@ -4334,7 +4363,6 @@
     <w:uiPriority w:val="99"/>
     <w:semiHidden/>
     <w:unhideWhenUsed/>
-    <w:rsid w:val="00ED696D"/>
     <w:pPr>
       <w:spacing w:after="0" w:line="240" w:lineRule="auto"/>
     </w:pPr>
@@ -4349,7 +4377,6 @@
     <w:link w:val="Textonotapie"/>
     <w:uiPriority w:val="99"/>
     <w:semiHidden/>
-    <w:rsid w:val="00ED696D"/>
     <w:rPr>
       <w:sz w:val="20"/>
       <w:szCs w:val="20"/>
@@ -4361,7 +4388,6 @@
     <w:uiPriority w:val="99"/>
     <w:semiHidden/>
     <w:unhideWhenUsed/>
-    <w:rsid w:val="00ED696D"/>
     <w:rPr>
       <w:vertAlign w:val="superscript"/>
     </w:rPr>

</xml_diff>

<commit_message>
Docs modificados If del estado Lleno eliminado--inecesario Ahora se puede cancelar un carrito, después de solicitarlo
</commit_message>
<xml_diff>
--- a/Patrones _Dis.docx
+++ b/Patrones _Dis.docx
@@ -1478,7 +1478,7 @@
           </mc:Choice>
           <mc:Fallback>
             <w:pict>
-              <v:shape w14:anchorId="54039CDA" id="Cuadro de texto 7" o:spid="_x0000_s1027" type="#_x0000_t202" style="position:absolute;margin-left:0;margin-top:194.15pt;width:468pt;height:.05pt;z-index:251670528;visibility:visible;mso-wrap-style:square;mso-wrap-distance-left:9pt;mso-wrap-distance-top:0;mso-wrap-distance-right:9pt;mso-wrap-distance-bottom:0;mso-position-horizontal:absolute;mso-position-horizontal-relative:text;mso-position-vertical:absolute;mso-position-vertical-relative:text;v-text-anchor:top" o:gfxdata="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" stroked="f">
+              <v:shape id="Cuadro de texto 7" o:spid="_x0000_s1027" type="#_x0000_t202" style="position:absolute;margin-left:0;margin-top:194.15pt;width:468pt;height:.05pt;z-index:251670528;visibility:visible;mso-wrap-style:square;mso-wrap-distance-left:9pt;mso-wrap-distance-top:0;mso-wrap-distance-right:9pt;mso-wrap-distance-bottom:0;mso-position-horizontal:absolute;mso-position-horizontal-relative:text;mso-position-vertical:absolute;mso-position-vertical-relative:text;v-text-anchor:top" o:gfxdata="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" stroked="f">
                 <v:textbox style="mso-fit-shape-to-text:t" inset="0,0,0,0">
                   <w:txbxContent>
                     <w:p>
@@ -1737,7 +1737,7 @@
           </mc:Choice>
           <mc:Fallback>
             <w:pict>
-              <v:shape w14:anchorId="003CA044" id="Cuadro de texto 1" o:spid="_x0000_s1028" type="#_x0000_t202" style="position:absolute;margin-left:23.6pt;margin-top:263.6pt;width:420.9pt;height:.05pt;z-index:251672576;visibility:visible;mso-wrap-style:square;mso-wrap-distance-left:9pt;mso-wrap-distance-top:0;mso-wrap-distance-right:9pt;mso-wrap-distance-bottom:0;mso-position-horizontal:absolute;mso-position-horizontal-relative:text;mso-position-vertical:absolute;mso-position-vertical-relative:text;v-text-anchor:top" o:gfxdata="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" stroked="f">
+              <v:shape id="Cuadro de texto 1" o:spid="_x0000_s1028" type="#_x0000_t202" style="position:absolute;margin-left:23.6pt;margin-top:263.6pt;width:420.9pt;height:.05pt;z-index:251672576;visibility:visible;mso-wrap-style:square;mso-wrap-distance-left:9pt;mso-wrap-distance-top:0;mso-wrap-distance-right:9pt;mso-wrap-distance-bottom:0;mso-position-horizontal:absolute;mso-position-horizontal-relative:text;mso-position-vertical:absolute;mso-position-vertical-relative:text;v-text-anchor:top" o:gfxdata="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" stroked="f">
                 <v:textbox style="mso-fit-shape-to-text:t" inset="0,0,0,0">
                   <w:txbxContent>
                     <w:p>
@@ -2101,7 +2101,7 @@
           </mc:Choice>
           <mc:Fallback>
             <w:pict>
-              <v:shape w14:anchorId="6950A58B" id="Cuadro de texto 4" o:spid="_x0000_s1029" type="#_x0000_t202" style="position:absolute;margin-left:90.6pt;margin-top:162.3pt;width:286.8pt;height:.05pt;z-index:251675648;visibility:visible;mso-wrap-style:square;mso-wrap-distance-left:9pt;mso-wrap-distance-top:0;mso-wrap-distance-right:9pt;mso-wrap-distance-bottom:0;mso-position-horizontal:absolute;mso-position-horizontal-relative:text;mso-position-vertical:absolute;mso-position-vertical-relative:text;v-text-anchor:top" o:gfxdata="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" stroked="f">
+              <v:shape id="Cuadro de texto 4" o:spid="_x0000_s1029" type="#_x0000_t202" style="position:absolute;margin-left:90.6pt;margin-top:162.3pt;width:286.8pt;height:.05pt;z-index:251675648;visibility:visible;mso-wrap-style:square;mso-wrap-distance-left:9pt;mso-wrap-distance-top:0;mso-wrap-distance-right:9pt;mso-wrap-distance-bottom:0;mso-position-horizontal:absolute;mso-position-horizontal-relative:text;mso-position-vertical:absolute;mso-position-vertical-relative:text;v-text-anchor:top" o:gfxdata="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" stroked="f">
                 <v:textbox style="mso-fit-shape-to-text:t" inset="0,0,0,0">
                   <w:txbxContent>
                     <w:p>
@@ -2381,7 +2381,7 @@
           </mc:Choice>
           <mc:Fallback>
             <w:pict>
-              <v:shape w14:anchorId="635D17AE" id="Cuadro de texto 19" o:spid="_x0000_s1030" type="#_x0000_t202" style="position:absolute;margin-left:11.7pt;margin-top:264.85pt;width:444.65pt;height:.05pt;z-index:251678720;visibility:visible;mso-wrap-style:square;mso-wrap-distance-left:9pt;mso-wrap-distance-top:0;mso-wrap-distance-right:9pt;mso-wrap-distance-bottom:0;mso-position-horizontal:absolute;mso-position-horizontal-relative:text;mso-position-vertical:absolute;mso-position-vertical-relative:text;v-text-anchor:top" o:gfxdata="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" stroked="f">
+              <v:shape id="Cuadro de texto 19" o:spid="_x0000_s1030" type="#_x0000_t202" style="position:absolute;margin-left:11.7pt;margin-top:264.85pt;width:444.65pt;height:.05pt;z-index:251678720;visibility:visible;mso-wrap-style:square;mso-wrap-distance-left:9pt;mso-wrap-distance-top:0;mso-wrap-distance-right:9pt;mso-wrap-distance-bottom:0;mso-position-horizontal:absolute;mso-position-horizontal-relative:text;mso-position-vertical:absolute;mso-position-vertical-relative:text;v-text-anchor:top" o:gfxdata="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" stroked="f">
                 <v:textbox style="mso-fit-shape-to-text:t" inset="0,0,0,0">
                   <w:txbxContent>
                     <w:p>
@@ -2863,7 +2863,7 @@
         <w:rPr>
           <w:lang w:val="es-MX"/>
         </w:rPr>
-        <w:t>Esté patrón solo es utilizado en esos momentos, aunque en un futuro si se requiriera agregar nuevas tiendas, se podría agregar muy fácilmente.</w:t>
+        <w:t>Esté patrón solo es utilizado en esos momentos, aunque en un futuro si se requiriera agregar nuevas tiendas, podría agregarse muy fácilmente.</w:t>
       </w:r>
     </w:p>
     <w:p>
@@ -2945,6 +2945,67 @@
           <w:lang w:val="es-MX"/>
         </w:rPr>
       </w:pPr>
+      <w:r>
+        <w:rPr>
+          <w:noProof/>
+          <w:lang w:val="es-MX"/>
+        </w:rPr>
+        <w:drawing>
+          <wp:inline distT="0" distB="0" distL="0" distR="0">
+            <wp:extent cx="5943600" cy="5374005"/>
+            <wp:effectExtent l="0" t="0" r="0" b="0"/>
+            <wp:docPr id="5" name="Imagen 5"/>
+            <wp:cNvGraphicFramePr>
+              <a:graphicFrameLocks xmlns:a="http://schemas.openxmlformats.org/drawingml/2006/main" noChangeAspect="1"/>
+            </wp:cNvGraphicFramePr>
+            <a:graphic xmlns:a="http://schemas.openxmlformats.org/drawingml/2006/main">
+              <a:graphicData uri="http://schemas.openxmlformats.org/drawingml/2006/picture">
+                <pic:pic xmlns:pic="http://schemas.openxmlformats.org/drawingml/2006/picture">
+                  <pic:nvPicPr>
+                    <pic:cNvPr id="0" name="Picture 1"/>
+                    <pic:cNvPicPr>
+                      <a:picLocks noChangeAspect="1" noChangeArrowheads="1"/>
+                    </pic:cNvPicPr>
+                  </pic:nvPicPr>
+                  <pic:blipFill>
+                    <a:blip r:embed="rId16">
+                      <a:extLst>
+                        <a:ext uri="{28A0092B-C50C-407E-A947-70E740481C1C}">
+                          <a14:useLocalDpi xmlns:a14="http://schemas.microsoft.com/office/drawing/2010/main" val="0"/>
+                        </a:ext>
+                      </a:extLst>
+                    </a:blip>
+                    <a:srcRect/>
+                    <a:stretch>
+                      <a:fillRect/>
+                    </a:stretch>
+                  </pic:blipFill>
+                  <pic:spPr bwMode="auto">
+                    <a:xfrm>
+                      <a:off x="0" y="0"/>
+                      <a:ext cx="5943600" cy="5374005"/>
+                    </a:xfrm>
+                    <a:prstGeom prst="rect">
+                      <a:avLst/>
+                    </a:prstGeom>
+                    <a:noFill/>
+                    <a:ln>
+                      <a:noFill/>
+                    </a:ln>
+                  </pic:spPr>
+                </pic:pic>
+              </a:graphicData>
+            </a:graphic>
+          </wp:inline>
+        </w:drawing>
+      </w:r>
+    </w:p>
+    <w:p>
+      <w:pPr>
+        <w:rPr>
+          <w:lang w:val="es-MX"/>
+        </w:rPr>
+      </w:pPr>
     </w:p>
     <w:p>
       <w:pPr>
@@ -2966,6 +3027,68 @@
           <w:lang w:val="es-MX"/>
         </w:rPr>
       </w:pPr>
+      <w:r>
+        <w:rPr>
+          <w:noProof/>
+          <w:lang w:val="es-MX"/>
+        </w:rPr>
+        <w:lastRenderedPageBreak/>
+        <w:drawing>
+          <wp:inline distT="0" distB="0" distL="0" distR="0">
+            <wp:extent cx="5909310" cy="3381375"/>
+            <wp:effectExtent l="0" t="0" r="0" b="9525"/>
+            <wp:docPr id="9" name="Imagen 9"/>
+            <wp:cNvGraphicFramePr>
+              <a:graphicFrameLocks xmlns:a="http://schemas.openxmlformats.org/drawingml/2006/main" noChangeAspect="1"/>
+            </wp:cNvGraphicFramePr>
+            <a:graphic xmlns:a="http://schemas.openxmlformats.org/drawingml/2006/main">
+              <a:graphicData uri="http://schemas.openxmlformats.org/drawingml/2006/picture">
+                <pic:pic xmlns:pic="http://schemas.openxmlformats.org/drawingml/2006/picture">
+                  <pic:nvPicPr>
+                    <pic:cNvPr id="0" name="Picture 2"/>
+                    <pic:cNvPicPr>
+                      <a:picLocks noChangeAspect="1" noChangeArrowheads="1"/>
+                    </pic:cNvPicPr>
+                  </pic:nvPicPr>
+                  <pic:blipFill>
+                    <a:blip r:embed="rId17">
+                      <a:extLst>
+                        <a:ext uri="{28A0092B-C50C-407E-A947-70E740481C1C}">
+                          <a14:useLocalDpi xmlns:a14="http://schemas.microsoft.com/office/drawing/2010/main" val="0"/>
+                        </a:ext>
+                      </a:extLst>
+                    </a:blip>
+                    <a:srcRect/>
+                    <a:stretch>
+                      <a:fillRect/>
+                    </a:stretch>
+                  </pic:blipFill>
+                  <pic:spPr bwMode="auto">
+                    <a:xfrm>
+                      <a:off x="0" y="0"/>
+                      <a:ext cx="5909310" cy="3381375"/>
+                    </a:xfrm>
+                    <a:prstGeom prst="rect">
+                      <a:avLst/>
+                    </a:prstGeom>
+                    <a:noFill/>
+                    <a:ln>
+                      <a:noFill/>
+                    </a:ln>
+                  </pic:spPr>
+                </pic:pic>
+              </a:graphicData>
+            </a:graphic>
+          </wp:inline>
+        </w:drawing>
+      </w:r>
+    </w:p>
+    <w:p>
+      <w:pPr>
+        <w:rPr>
+          <w:lang w:val="es-MX"/>
+        </w:rPr>
+      </w:pPr>
     </w:p>
     <w:p>
       <w:pPr>
@@ -2979,6 +3102,47 @@
           <w:lang w:val="es-MX"/>
         </w:rPr>
         <w:t>Explicación:</w:t>
+      </w:r>
+    </w:p>
+    <w:p>
+      <w:pPr>
+        <w:rPr>
+          <w:lang w:val="es-MX"/>
+        </w:rPr>
+      </w:pPr>
+      <w:r>
+        <w:rPr>
+          <w:lang w:val="es-MX"/>
+        </w:rPr>
+        <w:t xml:space="preserve">Este patrón es utilizado para generar una única instancia de las clases </w:t>
+      </w:r>
+      <w:proofErr w:type="spellStart"/>
+      <w:r>
+        <w:rPr>
+          <w:lang w:val="es-MX"/>
+        </w:rPr>
+        <w:t>CFactory</w:t>
+      </w:r>
+      <w:proofErr w:type="spellEnd"/>
+      <w:r>
+        <w:rPr>
+          <w:lang w:val="es-MX"/>
+        </w:rPr>
+        <w:t xml:space="preserve"> y </w:t>
+      </w:r>
+      <w:proofErr w:type="spellStart"/>
+      <w:r>
+        <w:rPr>
+          <w:lang w:val="es-MX"/>
+        </w:rPr>
+        <w:t>CajaRegistradora</w:t>
+      </w:r>
+      <w:proofErr w:type="spellEnd"/>
+      <w:r>
+        <w:rPr>
+          <w:lang w:val="es-MX"/>
+        </w:rPr>
+        <w:t xml:space="preserve"> de esta manera no se crearán más objetos de estas clases, ya que estas clases no necesitan ser modificadas porque brindan métodos que no necesitan cambios internos de su clase.</w:t>
       </w:r>
     </w:p>
     <w:p>
@@ -3056,13 +3220,13 @@
           <wp:anchor distT="0" distB="0" distL="114300" distR="114300" simplePos="0" relativeHeight="251663360" behindDoc="0" locked="0" layoutInCell="1" allowOverlap="1">
             <wp:simplePos x="0" y="0"/>
             <wp:positionH relativeFrom="margin">
-              <wp:align>center</wp:align>
+              <wp:posOffset>871220</wp:posOffset>
             </wp:positionH>
             <wp:positionV relativeFrom="paragraph">
-              <wp:posOffset>265583</wp:posOffset>
+              <wp:posOffset>266700</wp:posOffset>
             </wp:positionV>
-            <wp:extent cx="4194175" cy="3020695"/>
-            <wp:effectExtent l="0" t="0" r="0" b="8255"/>
+            <wp:extent cx="4933950" cy="3552825"/>
+            <wp:effectExtent l="0" t="0" r="0" b="9525"/>
             <wp:wrapTopAndBottom/>
             <wp:docPr id="15" name="Imagen 15"/>
             <wp:cNvGraphicFramePr>
@@ -3076,7 +3240,7 @@
                     <pic:cNvPicPr/>
                   </pic:nvPicPr>
                   <pic:blipFill>
-                    <a:blip r:embed="rId16">
+                    <a:blip r:embed="rId18">
                       <a:extLst>
                         <a:ext uri="{28A0092B-C50C-407E-A947-70E740481C1C}">
                           <a14:useLocalDpi xmlns:a14="http://schemas.microsoft.com/office/drawing/2010/main" val="0"/>
@@ -3090,7 +3254,7 @@
                   <pic:spPr>
                     <a:xfrm>
                       <a:off x="0" y="0"/>
-                      <a:ext cx="4194175" cy="3020695"/>
+                      <a:ext cx="4933950" cy="3552825"/>
                     </a:xfrm>
                     <a:prstGeom prst="rect">
                       <a:avLst/>
@@ -3124,6 +3288,106 @@
     </w:p>
     <w:p>
       <w:pPr>
+        <w:rPr>
+          <w:lang w:val="es-MX"/>
+        </w:rPr>
+      </w:pPr>
+    </w:p>
+    <w:p>
+      <w:pPr>
+        <w:rPr>
+          <w:lang w:val="es-MX"/>
+        </w:rPr>
+      </w:pPr>
+    </w:p>
+    <w:p>
+      <w:pPr>
+        <w:rPr>
+          <w:lang w:val="es-MX"/>
+        </w:rPr>
+      </w:pPr>
+    </w:p>
+    <w:p>
+      <w:pPr>
+        <w:rPr>
+          <w:lang w:val="es-MX"/>
+        </w:rPr>
+      </w:pPr>
+    </w:p>
+    <w:p>
+      <w:pPr>
+        <w:rPr>
+          <w:lang w:val="es-MX"/>
+        </w:rPr>
+      </w:pPr>
+    </w:p>
+    <w:p>
+      <w:pPr>
+        <w:rPr>
+          <w:lang w:val="es-MX"/>
+        </w:rPr>
+      </w:pPr>
+    </w:p>
+    <w:p>
+      <w:pPr>
+        <w:rPr>
+          <w:lang w:val="es-MX"/>
+        </w:rPr>
+      </w:pPr>
+    </w:p>
+    <w:p>
+      <w:pPr>
+        <w:rPr>
+          <w:lang w:val="es-MX"/>
+        </w:rPr>
+      </w:pPr>
+    </w:p>
+    <w:p>
+      <w:pPr>
+        <w:rPr>
+          <w:lang w:val="es-MX"/>
+        </w:rPr>
+      </w:pPr>
+    </w:p>
+    <w:p>
+      <w:pPr>
+        <w:rPr>
+          <w:lang w:val="es-MX"/>
+        </w:rPr>
+      </w:pPr>
+    </w:p>
+    <w:p>
+      <w:pPr>
+        <w:rPr>
+          <w:lang w:val="es-MX"/>
+        </w:rPr>
+      </w:pPr>
+    </w:p>
+    <w:p>
+      <w:pPr>
+        <w:rPr>
+          <w:lang w:val="es-MX"/>
+        </w:rPr>
+      </w:pPr>
+    </w:p>
+    <w:p>
+      <w:pPr>
+        <w:tabs>
+          <w:tab w:val="left" w:pos="1834"/>
+        </w:tabs>
+        <w:rPr>
+          <w:lang w:val="es-MX"/>
+        </w:rPr>
+      </w:pPr>
+      <w:r>
+        <w:rPr>
+          <w:lang w:val="es-MX"/>
+        </w:rPr>
+        <w:tab/>
+      </w:r>
+    </w:p>
+    <w:p>
+      <w:pPr>
         <w:pStyle w:val="Subttulo"/>
         <w:rPr>
           <w:lang w:val="es-MX"/>
@@ -3133,11 +3397,83 @@
         <w:rPr>
           <w:lang w:val="es-MX"/>
         </w:rPr>
+        <w:lastRenderedPageBreak/>
         <w:t>Diagrama de secuencia:</w:t>
       </w:r>
     </w:p>
     <w:p>
       <w:pPr>
+        <w:tabs>
+          <w:tab w:val="left" w:pos="1834"/>
+        </w:tabs>
+        <w:rPr>
+          <w:lang w:val="es-MX"/>
+        </w:rPr>
+      </w:pPr>
+    </w:p>
+    <w:p>
+      <w:pPr>
+        <w:rPr>
+          <w:lang w:val="es-MX"/>
+        </w:rPr>
+      </w:pPr>
+      <w:r>
+        <w:rPr>
+          <w:noProof/>
+          <w:lang w:val="es-MX"/>
+        </w:rPr>
+        <w:drawing>
+          <wp:inline distT="0" distB="0" distL="0" distR="0">
+            <wp:extent cx="5771781" cy="5184475"/>
+            <wp:effectExtent l="0" t="0" r="635" b="0"/>
+            <wp:docPr id="10" name="Imagen 10"/>
+            <wp:cNvGraphicFramePr>
+              <a:graphicFrameLocks xmlns:a="http://schemas.openxmlformats.org/drawingml/2006/main" noChangeAspect="1"/>
+            </wp:cNvGraphicFramePr>
+            <a:graphic xmlns:a="http://schemas.openxmlformats.org/drawingml/2006/main">
+              <a:graphicData uri="http://schemas.openxmlformats.org/drawingml/2006/picture">
+                <pic:pic xmlns:pic="http://schemas.openxmlformats.org/drawingml/2006/picture">
+                  <pic:nvPicPr>
+                    <pic:cNvPr id="0" name="Picture 3"/>
+                    <pic:cNvPicPr>
+                      <a:picLocks noChangeAspect="1" noChangeArrowheads="1"/>
+                    </pic:cNvPicPr>
+                  </pic:nvPicPr>
+                  <pic:blipFill>
+                    <a:blip r:embed="rId19">
+                      <a:extLst>
+                        <a:ext uri="{28A0092B-C50C-407E-A947-70E740481C1C}">
+                          <a14:useLocalDpi xmlns:a14="http://schemas.microsoft.com/office/drawing/2010/main" val="0"/>
+                        </a:ext>
+                      </a:extLst>
+                    </a:blip>
+                    <a:srcRect/>
+                    <a:stretch>
+                      <a:fillRect/>
+                    </a:stretch>
+                  </pic:blipFill>
+                  <pic:spPr bwMode="auto">
+                    <a:xfrm>
+                      <a:off x="0" y="0"/>
+                      <a:ext cx="5773876" cy="5186357"/>
+                    </a:xfrm>
+                    <a:prstGeom prst="rect">
+                      <a:avLst/>
+                    </a:prstGeom>
+                    <a:noFill/>
+                    <a:ln>
+                      <a:noFill/>
+                    </a:ln>
+                  </pic:spPr>
+                </pic:pic>
+              </a:graphicData>
+            </a:graphic>
+          </wp:inline>
+        </w:drawing>
+      </w:r>
+    </w:p>
+    <w:p>
+      <w:pPr>
         <w:rPr>
           <w:lang w:val="es-MX"/>
         </w:rPr>
@@ -3150,11 +3486,191 @@
           <w:lang w:val="es-MX"/>
         </w:rPr>
       </w:pPr>
+    </w:p>
+    <w:p>
+      <w:pPr>
+        <w:pStyle w:val="Subttulo"/>
+        <w:rPr>
+          <w:lang w:val="es-MX"/>
+        </w:rPr>
+      </w:pPr>
+    </w:p>
+    <w:p>
+      <w:pPr>
+        <w:pStyle w:val="Subttulo"/>
+        <w:rPr>
+          <w:lang w:val="es-MX"/>
+        </w:rPr>
+      </w:pPr>
+    </w:p>
+    <w:p>
+      <w:pPr>
+        <w:pStyle w:val="Subttulo"/>
+        <w:rPr>
+          <w:lang w:val="es-MX"/>
+        </w:rPr>
+      </w:pPr>
+    </w:p>
+    <w:p>
+      <w:pPr>
+        <w:pStyle w:val="Subttulo"/>
+        <w:rPr>
+          <w:lang w:val="es-MX"/>
+        </w:rPr>
+      </w:pPr>
+    </w:p>
+    <w:p>
+      <w:pPr>
+        <w:pStyle w:val="Subttulo"/>
+        <w:rPr>
+          <w:lang w:val="es-MX"/>
+        </w:rPr>
+      </w:pPr>
+    </w:p>
+    <w:p>
+      <w:pPr>
+        <w:pStyle w:val="Subttulo"/>
+        <w:rPr>
+          <w:lang w:val="es-MX"/>
+        </w:rPr>
+      </w:pPr>
+    </w:p>
+    <w:p>
+      <w:pPr>
+        <w:pStyle w:val="Subttulo"/>
+        <w:rPr>
+          <w:lang w:val="es-MX"/>
+        </w:rPr>
+      </w:pPr>
+      <w:r>
+        <w:rPr>
+          <w:lang w:val="es-MX"/>
+        </w:rPr>
+        <w:lastRenderedPageBreak/>
+        <w:t>Diagrama de estados:</w:t>
+      </w:r>
+    </w:p>
+    <w:p>
+      <w:pPr>
+        <w:rPr>
+          <w:lang w:val="es-MX"/>
+        </w:rPr>
+      </w:pPr>
+      <w:r>
+        <w:rPr>
+          <w:noProof/>
+          <w:lang w:val="es-MX"/>
+        </w:rPr>
+        <w:drawing>
+          <wp:inline distT="0" distB="0" distL="0" distR="0">
+            <wp:extent cx="5943600" cy="2182495"/>
+            <wp:effectExtent l="0" t="0" r="0" b="8255"/>
+            <wp:docPr id="11" name="Imagen 11"/>
+            <wp:cNvGraphicFramePr>
+              <a:graphicFrameLocks xmlns:a="http://schemas.openxmlformats.org/drawingml/2006/main" noChangeAspect="1"/>
+            </wp:cNvGraphicFramePr>
+            <a:graphic xmlns:a="http://schemas.openxmlformats.org/drawingml/2006/main">
+              <a:graphicData uri="http://schemas.openxmlformats.org/drawingml/2006/picture">
+                <pic:pic xmlns:pic="http://schemas.openxmlformats.org/drawingml/2006/picture">
+                  <pic:nvPicPr>
+                    <pic:cNvPr id="0" name="Picture 4"/>
+                    <pic:cNvPicPr>
+                      <a:picLocks noChangeAspect="1" noChangeArrowheads="1"/>
+                    </pic:cNvPicPr>
+                  </pic:nvPicPr>
+                  <pic:blipFill>
+                    <a:blip r:embed="rId20" cstate="print">
+                      <a:extLst>
+                        <a:ext uri="{28A0092B-C50C-407E-A947-70E740481C1C}">
+                          <a14:useLocalDpi xmlns:a14="http://schemas.microsoft.com/office/drawing/2010/main" val="0"/>
+                        </a:ext>
+                      </a:extLst>
+                    </a:blip>
+                    <a:srcRect/>
+                    <a:stretch>
+                      <a:fillRect/>
+                    </a:stretch>
+                  </pic:blipFill>
+                  <pic:spPr bwMode="auto">
+                    <a:xfrm>
+                      <a:off x="0" y="0"/>
+                      <a:ext cx="5943600" cy="2182495"/>
+                    </a:xfrm>
+                    <a:prstGeom prst="rect">
+                      <a:avLst/>
+                    </a:prstGeom>
+                    <a:noFill/>
+                    <a:ln>
+                      <a:noFill/>
+                    </a:ln>
+                  </pic:spPr>
+                </pic:pic>
+              </a:graphicData>
+            </a:graphic>
+          </wp:inline>
+        </w:drawing>
+      </w:r>
+    </w:p>
+    <w:p>
+      <w:pPr>
+        <w:rPr>
+          <w:lang w:val="es-MX"/>
+        </w:rPr>
+      </w:pPr>
+    </w:p>
+    <w:p>
+      <w:pPr>
+        <w:pStyle w:val="Subttulo"/>
+        <w:rPr>
+          <w:lang w:val="es-MX"/>
+        </w:rPr>
+      </w:pPr>
       <w:r>
         <w:rPr>
           <w:lang w:val="es-MX"/>
         </w:rPr>
         <w:t>Explicación:</w:t>
+      </w:r>
+    </w:p>
+    <w:p>
+      <w:pPr>
+        <w:rPr>
+          <w:lang w:val="es-MX"/>
+        </w:rPr>
+      </w:pPr>
+      <w:r>
+        <w:rPr>
+          <w:lang w:val="es-MX"/>
+        </w:rPr>
+        <w:t xml:space="preserve">Este patrón es utilizado para la clase </w:t>
+      </w:r>
+      <w:proofErr w:type="spellStart"/>
+      <w:r>
+        <w:rPr>
+          <w:lang w:val="es-MX"/>
+        </w:rPr>
+        <w:t>CarritoCompras</w:t>
+      </w:r>
+      <w:proofErr w:type="spellEnd"/>
+      <w:r>
+        <w:rPr>
+          <w:lang w:val="es-MX"/>
+        </w:rPr>
+        <w:t xml:space="preserve"> el cuál nos ayuda a procesar los estados que el carrito tiene cuando se ejecuta una acción. Este patrón también es utilizado para la parte gráfica uniéndolo con el patrón </w:t>
+      </w:r>
+      <w:proofErr w:type="spellStart"/>
+      <w:r>
+        <w:rPr>
+          <w:lang w:val="es-MX"/>
+        </w:rPr>
+        <w:t>Observer</w:t>
+      </w:r>
+      <w:proofErr w:type="spellEnd"/>
+      <w:r>
+        <w:rPr>
+          <w:lang w:val="es-MX"/>
+        </w:rPr>
+        <w:t xml:space="preserve"> nos permite actualizar elementos visuales que representan al carrito.</w:t>
       </w:r>
     </w:p>
     <w:p>
@@ -3252,7 +3768,7 @@
                     <pic:cNvPicPr/>
                   </pic:nvPicPr>
                   <pic:blipFill>
-                    <a:blip r:embed="rId17">
+                    <a:blip r:embed="rId21">
                       <a:extLst>
                         <a:ext uri="{28A0092B-C50C-407E-A947-70E740481C1C}">
                           <a14:useLocalDpi xmlns:a14="http://schemas.microsoft.com/office/drawing/2010/main" val="0"/>
@@ -3335,7 +3851,7 @@
                     </pic:cNvPicPr>
                   </pic:nvPicPr>
                   <pic:blipFill>
-                    <a:blip r:embed="rId18">
+                    <a:blip r:embed="rId22">
                       <a:extLst>
                         <a:ext uri="{28A0092B-C50C-407E-A947-70E740481C1C}">
                           <a14:useLocalDpi xmlns:a14="http://schemas.microsoft.com/office/drawing/2010/main" val="0"/>
@@ -3392,25 +3908,7 @@
         <w:rPr>
           <w:lang w:val="es-MX"/>
         </w:rPr>
-        <w:t xml:space="preserve">La manera de implementar este patrón es muy </w:t>
-      </w:r>
-      <w:r>
-        <w:rPr>
-          <w:lang w:val="es-MX"/>
-        </w:rPr>
-        <w:t>sencilla</w:t>
-      </w:r>
-      <w:r>
-        <w:rPr>
-          <w:lang w:val="es-MX"/>
-        </w:rPr>
-        <w:t>, debemos tener dos clases que estarán mutuamente relacionadas</w:t>
-      </w:r>
-      <w:r>
-        <w:rPr>
-          <w:lang w:val="es-MX"/>
-        </w:rPr>
-        <w:t xml:space="preserve"> Observador y Observado</w:t>
+        <w:t>La manera de implementar este patrón es muy sencilla, debemos tener dos clases que estarán mutuamente relacionadas Observador y Observado</w:t>
       </w:r>
     </w:p>
     <w:p>

</xml_diff>

<commit_message>
añadiendo cosas al factory, adiciones al doc y diagramas
</commit_message>
<xml_diff>
--- a/Patrones _Dis.docx
+++ b/Patrones _Dis.docx
@@ -16,7 +16,7 @@
         <mc:AlternateContent>
           <mc:Choice Requires="wps">
             <w:drawing>
-              <wp:anchor distT="0" distB="0" distL="114300" distR="114300" simplePos="0" relativeHeight="251658240" behindDoc="0" locked="0" layoutInCell="1" allowOverlap="1">
+              <wp:anchor distT="0" distB="0" distL="114300" distR="114300" simplePos="0" relativeHeight="251658240" behindDoc="0" locked="0" layoutInCell="1" allowOverlap="1" wp14:anchorId="2216F9EC" wp14:editId="667EA022">
                 <wp:simplePos x="0" y="0"/>
                 <wp:positionH relativeFrom="margin">
                   <wp:align>center</wp:align>
@@ -102,7 +102,7 @@
                                       <w:noProof/>
                                     </w:rPr>
                                     <w:drawing>
-                                      <wp:inline distT="0" distB="0" distL="0" distR="0">
+                                      <wp:inline distT="0" distB="0" distL="0" distR="0" wp14:anchorId="7617D480" wp14:editId="0B402CB6">
                                         <wp:extent cx="3065006" cy="3831336"/>
                                         <wp:effectExtent l="0" t="0" r="2540" b="0"/>
                                         <wp:docPr id="3" name="Imagen 3" descr="Una imagen de una carretera de curvas con árboles" title="Carretera"/>
@@ -158,6 +158,7 @@
                                     <w:dataBinding w:prefixMappings="xmlns:ns0='http://purl.org/dc/elements/1.1/' xmlns:ns1='http://schemas.openxmlformats.org/package/2006/metadata/core-properties' " w:xpath="/ns1:coreProperties[1]/ns0:title[1]" w:storeItemID="{6C3C8BC8-F283-45AE-878A-BAB7291924A1}"/>
                                     <w:text/>
                                   </w:sdtPr>
+                                  <w:sdtEndPr/>
                                   <w:sdtContent>
                                     <w:p>
                                       <w:pPr>
@@ -197,6 +198,7 @@
                                     <w:dataBinding w:prefixMappings="xmlns:ns0='http://purl.org/dc/elements/1.1/' xmlns:ns1='http://schemas.openxmlformats.org/package/2006/metadata/core-properties' " w:xpath="/ns1:coreProperties[1]/ns0:subject[1]" w:storeItemID="{6C3C8BC8-F283-45AE-878A-BAB7291924A1}"/>
                                     <w:text/>
                                   </w:sdtPr>
+                                  <w:sdtEndPr/>
                                   <w:sdtContent>
                                     <w:p>
                                       <w:pPr>
@@ -258,6 +260,7 @@
                                     <w:dataBinding w:prefixMappings="xmlns:ns0='http://schemas.microsoft.com/office/2006/coverPageProps' " w:xpath="/ns0:CoverPageProperties[1]/ns0:Abstract[1]" w:storeItemID="{55AF091B-3C7A-41E3-B477-F2FDAA23CFDA}"/>
                                     <w:text/>
                                   </w:sdtPr>
+                                  <w:sdtEndPr/>
                                   <w:sdtContent>
                                     <w:p>
                                       <w:pPr>
@@ -290,6 +293,7 @@
                                     <w:dataBinding w:prefixMappings="xmlns:ns0='http://purl.org/dc/elements/1.1/' xmlns:ns1='http://schemas.openxmlformats.org/package/2006/metadata/core-properties' " w:xpath="/ns1:coreProperties[1]/ns0:creator[1]" w:storeItemID="{6C3C8BC8-F283-45AE-878A-BAB7291924A1}"/>
                                     <w:text/>
                                   </w:sdtPr>
+                                  <w:sdtEndPr/>
                                   <w:sdtContent>
                                     <w:p>
                                       <w:pPr>
@@ -377,6 +381,7 @@
                                       <w:dataBinding w:prefixMappings="xmlns:ns0='http://purl.org/dc/elements/1.1/' xmlns:ns1='http://schemas.openxmlformats.org/package/2006/metadata/core-properties' " w:xpath="/ns1:coreProperties[1]/ns1:category[1]" w:storeItemID="{6C3C8BC8-F283-45AE-878A-BAB7291924A1}"/>
                                       <w:text/>
                                     </w:sdtPr>
+                                    <w:sdtEndPr/>
                                     <w:sdtContent>
                                       <w:r>
                                         <w:rPr>
@@ -419,7 +424,7 @@
           </mc:Choice>
           <mc:Fallback>
             <w:pict>
-              <v:shapetype id="_x0000_t202" coordsize="21600,21600" o:spt="202" path="m,l,21600r21600,l21600,xe">
+              <v:shapetype w14:anchorId="2216F9EC" id="_x0000_t202" coordsize="21600,21600" o:spt="202" path="m,l,21600r21600,l21600,xe">
                 <v:stroke joinstyle="miter"/>
                 <v:path gradientshapeok="t" o:connecttype="rect"/>
               </v:shapetype>
@@ -463,7 +468,7 @@
                                 <w:noProof/>
                               </w:rPr>
                               <w:drawing>
-                                <wp:inline distT="0" distB="0" distL="0" distR="0">
+                                <wp:inline distT="0" distB="0" distL="0" distR="0" wp14:anchorId="7617D480" wp14:editId="0B402CB6">
                                   <wp:extent cx="3065006" cy="3831336"/>
                                   <wp:effectExtent l="0" t="0" r="2540" b="0"/>
                                   <wp:docPr id="3" name="Imagen 3" descr="Una imagen de una carretera de curvas con árboles" title="Carretera"/>
@@ -519,6 +524,7 @@
                               <w:dataBinding w:prefixMappings="xmlns:ns0='http://purl.org/dc/elements/1.1/' xmlns:ns1='http://schemas.openxmlformats.org/package/2006/metadata/core-properties' " w:xpath="/ns1:coreProperties[1]/ns0:title[1]" w:storeItemID="{6C3C8BC8-F283-45AE-878A-BAB7291924A1}"/>
                               <w:text/>
                             </w:sdtPr>
+                            <w:sdtEndPr/>
                             <w:sdtContent>
                               <w:p>
                                 <w:pPr>
@@ -558,6 +564,7 @@
                               <w:dataBinding w:prefixMappings="xmlns:ns0='http://purl.org/dc/elements/1.1/' xmlns:ns1='http://schemas.openxmlformats.org/package/2006/metadata/core-properties' " w:xpath="/ns1:coreProperties[1]/ns0:subject[1]" w:storeItemID="{6C3C8BC8-F283-45AE-878A-BAB7291924A1}"/>
                               <w:text/>
                             </w:sdtPr>
+                            <w:sdtEndPr/>
                             <w:sdtContent>
                               <w:p>
                                 <w:pPr>
@@ -619,6 +626,7 @@
                               <w:dataBinding w:prefixMappings="xmlns:ns0='http://schemas.microsoft.com/office/2006/coverPageProps' " w:xpath="/ns0:CoverPageProperties[1]/ns0:Abstract[1]" w:storeItemID="{55AF091B-3C7A-41E3-B477-F2FDAA23CFDA}"/>
                               <w:text/>
                             </w:sdtPr>
+                            <w:sdtEndPr/>
                             <w:sdtContent>
                               <w:p>
                                 <w:pPr>
@@ -651,6 +659,7 @@
                               <w:dataBinding w:prefixMappings="xmlns:ns0='http://purl.org/dc/elements/1.1/' xmlns:ns1='http://schemas.openxmlformats.org/package/2006/metadata/core-properties' " w:xpath="/ns1:coreProperties[1]/ns0:creator[1]" w:storeItemID="{6C3C8BC8-F283-45AE-878A-BAB7291924A1}"/>
                               <w:text/>
                             </w:sdtPr>
+                            <w:sdtEndPr/>
                             <w:sdtContent>
                               <w:p>
                                 <w:pPr>
@@ -738,6 +747,7 @@
                                 <w:dataBinding w:prefixMappings="xmlns:ns0='http://purl.org/dc/elements/1.1/' xmlns:ns1='http://schemas.openxmlformats.org/package/2006/metadata/core-properties' " w:xpath="/ns1:coreProperties[1]/ns1:category[1]" w:storeItemID="{6C3C8BC8-F283-45AE-878A-BAB7291924A1}"/>
                                 <w:text/>
                               </w:sdtPr>
+                              <w:sdtEndPr/>
                               <w:sdtContent>
                                 <w:r>
                                   <w:rPr>
@@ -876,7 +886,7 @@
             </w:rPr>
             <w:fldChar w:fldCharType="separate"/>
           </w:r>
-          <w:hyperlink w:anchor="_Toc42531457" w:history="1">
+          <w:hyperlink w:anchor="_Toc42597316" w:history="1">
             <w:r>
               <w:rPr>
                 <w:rStyle w:val="Hipervnculo"/>
@@ -904,7 +914,7 @@
                 <w:noProof/>
                 <w:webHidden/>
               </w:rPr>
-              <w:instrText xml:space="preserve"> PAGEREF _Toc42531457 \h </w:instrText>
+              <w:instrText xml:space="preserve"> PAGEREF _Toc42597316 \h </w:instrText>
             </w:r>
             <w:r>
               <w:rPr>
@@ -946,7 +956,7 @@
               <w:noProof/>
             </w:rPr>
           </w:pPr>
-          <w:hyperlink w:anchor="_Toc42531458" w:history="1">
+          <w:hyperlink w:anchor="_Toc42597317" w:history="1">
             <w:r>
               <w:rPr>
                 <w:rStyle w:val="Hipervnculo"/>
@@ -974,7 +984,7 @@
                 <w:noProof/>
                 <w:webHidden/>
               </w:rPr>
-              <w:instrText xml:space="preserve"> PAGEREF _Toc42531458 \h </w:instrText>
+              <w:instrText xml:space="preserve"> PAGEREF _Toc42597317 \h </w:instrText>
             </w:r>
             <w:r>
               <w:rPr>
@@ -1016,14 +1026,14 @@
               <w:noProof/>
             </w:rPr>
           </w:pPr>
-          <w:hyperlink w:anchor="_Toc42531459" w:history="1">
+          <w:hyperlink w:anchor="_Toc42597318" w:history="1">
             <w:r>
               <w:rPr>
                 <w:rStyle w:val="Hipervnculo"/>
                 <w:noProof/>
                 <w:lang w:val="es-MX"/>
               </w:rPr>
-              <w:t>Patrón de diseño: Factory.</w:t>
+              <w:t>Patrón de diseño: Abstract factory.</w:t>
             </w:r>
             <w:r>
               <w:rPr>
@@ -1044,7 +1054,7 @@
                 <w:noProof/>
                 <w:webHidden/>
               </w:rPr>
-              <w:instrText xml:space="preserve"> PAGEREF _Toc42531459 \h </w:instrText>
+              <w:instrText xml:space="preserve"> PAGEREF _Toc42597318 \h </w:instrText>
             </w:r>
             <w:r>
               <w:rPr>
@@ -1086,7 +1096,7 @@
               <w:noProof/>
             </w:rPr>
           </w:pPr>
-          <w:hyperlink w:anchor="_Toc42531460" w:history="1">
+          <w:hyperlink w:anchor="_Toc42597319" w:history="1">
             <w:r>
               <w:rPr>
                 <w:rStyle w:val="Hipervnculo"/>
@@ -1114,7 +1124,7 @@
                 <w:noProof/>
                 <w:webHidden/>
               </w:rPr>
-              <w:instrText xml:space="preserve"> PAGEREF _Toc42531460 \h </w:instrText>
+              <w:instrText xml:space="preserve"> PAGEREF _Toc42597319 \h </w:instrText>
             </w:r>
             <w:r>
               <w:rPr>
@@ -1156,7 +1166,7 @@
               <w:noProof/>
             </w:rPr>
           </w:pPr>
-          <w:hyperlink w:anchor="_Toc42531461" w:history="1">
+          <w:hyperlink w:anchor="_Toc42597320" w:history="1">
             <w:r>
               <w:rPr>
                 <w:rStyle w:val="Hipervnculo"/>
@@ -1184,7 +1194,7 @@
                 <w:noProof/>
                 <w:webHidden/>
               </w:rPr>
-              <w:instrText xml:space="preserve"> PAGEREF _Toc42531461 \h </w:instrText>
+              <w:instrText xml:space="preserve"> PAGEREF _Toc42597320 \h </w:instrText>
             </w:r>
             <w:r>
               <w:rPr>
@@ -1226,7 +1236,7 @@
               <w:noProof/>
             </w:rPr>
           </w:pPr>
-          <w:hyperlink w:anchor="_Toc42531462" w:history="1">
+          <w:hyperlink w:anchor="_Toc42597321" w:history="1">
             <w:r>
               <w:rPr>
                 <w:rStyle w:val="Hipervnculo"/>
@@ -1254,7 +1264,7 @@
                 <w:noProof/>
                 <w:webHidden/>
               </w:rPr>
-              <w:instrText xml:space="preserve"> PAGEREF _Toc42531462 \h </w:instrText>
+              <w:instrText xml:space="preserve"> PAGEREF _Toc42597321 \h </w:instrText>
             </w:r>
             <w:r>
               <w:rPr>
@@ -1329,7 +1339,7 @@
           <w:lang w:val="es-MX"/>
         </w:rPr>
       </w:pPr>
-      <w:bookmarkStart w:id="0" w:name="_Toc42531457"/>
+      <w:bookmarkStart w:id="0" w:name="_Toc42597316"/>
       <w:r>
         <w:rPr>
           <w:lang w:val="es-MX"/>
@@ -1367,7 +1377,7 @@
         <mc:AlternateContent>
           <mc:Choice Requires="wps">
             <w:drawing>
-              <wp:anchor distT="0" distB="0" distL="114300" distR="114300" simplePos="0" relativeHeight="251670528" behindDoc="0" locked="0" layoutInCell="1" allowOverlap="1">
+              <wp:anchor distT="0" distB="0" distL="114300" distR="114300" simplePos="0" relativeHeight="251670528" behindDoc="0" locked="0" layoutInCell="1" allowOverlap="1" wp14:anchorId="22D22A8B" wp14:editId="73B6E970">
                 <wp:simplePos x="0" y="0"/>
                 <wp:positionH relativeFrom="column">
                   <wp:posOffset>0</wp:posOffset>
@@ -1478,7 +1488,7 @@
           </mc:Choice>
           <mc:Fallback>
             <w:pict>
-              <v:shape w14:anchorId="54039CDA" id="Cuadro de texto 7" o:spid="_x0000_s1027" type="#_x0000_t202" style="position:absolute;margin-left:0;margin-top:194.15pt;width:468pt;height:.05pt;z-index:251670528;visibility:visible;mso-wrap-style:square;mso-wrap-distance-left:9pt;mso-wrap-distance-top:0;mso-wrap-distance-right:9pt;mso-wrap-distance-bottom:0;mso-position-horizontal:absolute;mso-position-horizontal-relative:text;mso-position-vertical:absolute;mso-position-vertical-relative:text;v-text-anchor:top" o:gfxdata="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" stroked="f">
+              <v:shape w14:anchorId="22D22A8B" id="Cuadro de texto 7" o:spid="_x0000_s1027" type="#_x0000_t202" style="position:absolute;margin-left:0;margin-top:194.15pt;width:468pt;height:.05pt;z-index:251670528;visibility:visible;mso-wrap-style:square;mso-wrap-distance-left:9pt;mso-wrap-distance-top:0;mso-wrap-distance-right:9pt;mso-wrap-distance-bottom:0;mso-position-horizontal:absolute;mso-position-horizontal-relative:text;mso-position-vertical:absolute;mso-position-vertical-relative:text;v-text-anchor:top" o:gfxdata="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" stroked="f">
                 <v:textbox style="mso-fit-shape-to-text:t" inset="0,0,0,0">
                   <w:txbxContent>
                     <w:p>
@@ -1556,7 +1566,7 @@
           <w:lang w:val="es-MX"/>
         </w:rPr>
         <w:drawing>
-          <wp:anchor distT="0" distB="0" distL="114300" distR="114300" simplePos="0" relativeHeight="251668480" behindDoc="1" locked="0" layoutInCell="1" allowOverlap="1">
+          <wp:anchor distT="0" distB="0" distL="114300" distR="114300" simplePos="0" relativeHeight="251668480" behindDoc="1" locked="0" layoutInCell="1" allowOverlap="1" wp14:anchorId="4B2670D0" wp14:editId="1CC2B09C">
             <wp:simplePos x="0" y="0"/>
             <wp:positionH relativeFrom="margin">
               <wp:align>center</wp:align>
@@ -1642,7 +1652,7 @@
         <mc:AlternateContent>
           <mc:Choice Requires="wps">
             <w:drawing>
-              <wp:anchor distT="0" distB="0" distL="114300" distR="114300" simplePos="0" relativeHeight="251672576" behindDoc="0" locked="0" layoutInCell="1" allowOverlap="1">
+              <wp:anchor distT="0" distB="0" distL="114300" distR="114300" simplePos="0" relativeHeight="251672576" behindDoc="0" locked="0" layoutInCell="1" allowOverlap="1" wp14:anchorId="73FE0A5D" wp14:editId="73E08CBD">
                 <wp:simplePos x="0" y="0"/>
                 <wp:positionH relativeFrom="column">
                   <wp:posOffset>299720</wp:posOffset>
@@ -1737,7 +1747,7 @@
           </mc:Choice>
           <mc:Fallback>
             <w:pict>
-              <v:shape w14:anchorId="003CA044" id="Cuadro de texto 1" o:spid="_x0000_s1028" type="#_x0000_t202" style="position:absolute;margin-left:23.6pt;margin-top:263.6pt;width:420.9pt;height:.05pt;z-index:251672576;visibility:visible;mso-wrap-style:square;mso-wrap-distance-left:9pt;mso-wrap-distance-top:0;mso-wrap-distance-right:9pt;mso-wrap-distance-bottom:0;mso-position-horizontal:absolute;mso-position-horizontal-relative:text;mso-position-vertical:absolute;mso-position-vertical-relative:text;v-text-anchor:top" o:gfxdata="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" stroked="f">
+              <v:shape w14:anchorId="73FE0A5D" id="Cuadro de texto 1" o:spid="_x0000_s1028" type="#_x0000_t202" style="position:absolute;margin-left:23.6pt;margin-top:263.6pt;width:420.9pt;height:.05pt;z-index:251672576;visibility:visible;mso-wrap-style:square;mso-wrap-distance-left:9pt;mso-wrap-distance-top:0;mso-wrap-distance-right:9pt;mso-wrap-distance-bottom:0;mso-position-horizontal:absolute;mso-position-horizontal-relative:text;mso-position-vertical:absolute;mso-position-vertical-relative:text;v-text-anchor:top" o:gfxdata="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" stroked="f">
                 <v:textbox style="mso-fit-shape-to-text:t" inset="0,0,0,0">
                   <w:txbxContent>
                     <w:p>
@@ -1799,7 +1809,7 @@
           <w:lang w:val="es-MX"/>
         </w:rPr>
         <w:drawing>
-          <wp:anchor distT="0" distB="0" distL="114300" distR="114300" simplePos="0" relativeHeight="251665408" behindDoc="0" locked="0" layoutInCell="1" allowOverlap="1">
+          <wp:anchor distT="0" distB="0" distL="114300" distR="114300" simplePos="0" relativeHeight="251665408" behindDoc="0" locked="0" layoutInCell="1" allowOverlap="1" wp14:anchorId="088431B7" wp14:editId="5273E11E">
             <wp:simplePos x="0" y="0"/>
             <wp:positionH relativeFrom="margin">
               <wp:posOffset>299720</wp:posOffset>
@@ -1950,7 +1960,7 @@
       </w:pPr>
       <w:bookmarkStart w:id="1" w:name="_Toc42419383"/>
       <w:bookmarkStart w:id="2" w:name="_Toc42419548"/>
-      <w:bookmarkStart w:id="3" w:name="_Toc42531458"/>
+      <w:bookmarkStart w:id="3" w:name="_Toc42597317"/>
       <w:r>
         <w:rPr>
           <w:lang w:val="es-MX"/>
@@ -1990,7 +2000,7 @@
         <mc:AlternateContent>
           <mc:Choice Requires="wps">
             <w:drawing>
-              <wp:anchor distT="0" distB="0" distL="114300" distR="114300" simplePos="0" relativeHeight="251675648" behindDoc="0" locked="0" layoutInCell="1" allowOverlap="1">
+              <wp:anchor distT="0" distB="0" distL="114300" distR="114300" simplePos="0" relativeHeight="251675648" behindDoc="0" locked="0" layoutInCell="1" allowOverlap="1" wp14:anchorId="4290191C" wp14:editId="2D201F84">
                 <wp:simplePos x="0" y="0"/>
                 <wp:positionH relativeFrom="column">
                   <wp:posOffset>1150620</wp:posOffset>
@@ -2101,7 +2111,7 @@
           </mc:Choice>
           <mc:Fallback>
             <w:pict>
-              <v:shape w14:anchorId="6950A58B" id="Cuadro de texto 4" o:spid="_x0000_s1029" type="#_x0000_t202" style="position:absolute;margin-left:90.6pt;margin-top:162.3pt;width:286.8pt;height:.05pt;z-index:251675648;visibility:visible;mso-wrap-style:square;mso-wrap-distance-left:9pt;mso-wrap-distance-top:0;mso-wrap-distance-right:9pt;mso-wrap-distance-bottom:0;mso-position-horizontal:absolute;mso-position-horizontal-relative:text;mso-position-vertical:absolute;mso-position-vertical-relative:text;v-text-anchor:top" o:gfxdata="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" stroked="f">
+              <v:shape w14:anchorId="4290191C" id="Cuadro de texto 4" o:spid="_x0000_s1029" type="#_x0000_t202" style="position:absolute;margin-left:90.6pt;margin-top:162.3pt;width:286.8pt;height:.05pt;z-index:251675648;visibility:visible;mso-wrap-style:square;mso-wrap-distance-left:9pt;mso-wrap-distance-top:0;mso-wrap-distance-right:9pt;mso-wrap-distance-bottom:0;mso-position-horizontal:absolute;mso-position-horizontal-relative:text;mso-position-vertical:absolute;mso-position-vertical-relative:text;v-text-anchor:top" o:gfxdata="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" stroked="f">
                 <v:textbox style="mso-fit-shape-to-text:t" inset="0,0,0,0">
                   <w:txbxContent>
                     <w:p>
@@ -2179,7 +2189,7 @@
           <w:lang w:val="es-MX"/>
         </w:rPr>
         <w:drawing>
-          <wp:anchor distT="0" distB="0" distL="114300" distR="114300" simplePos="0" relativeHeight="251673600" behindDoc="0" locked="0" layoutInCell="1" allowOverlap="1">
+          <wp:anchor distT="0" distB="0" distL="114300" distR="114300" simplePos="0" relativeHeight="251673600" behindDoc="0" locked="0" layoutInCell="1" allowOverlap="1" wp14:anchorId="4465C459" wp14:editId="0F2A696B">
             <wp:simplePos x="0" y="0"/>
             <wp:positionH relativeFrom="margin">
               <wp:align>center</wp:align>
@@ -2256,7 +2266,7 @@
         <mc:AlternateContent>
           <mc:Choice Requires="wps">
             <w:drawing>
-              <wp:anchor distT="0" distB="0" distL="114300" distR="114300" simplePos="0" relativeHeight="251678720" behindDoc="0" locked="0" layoutInCell="1" allowOverlap="1">
+              <wp:anchor distT="0" distB="0" distL="114300" distR="114300" simplePos="0" relativeHeight="251678720" behindDoc="0" locked="0" layoutInCell="1" allowOverlap="1" wp14:anchorId="691AF49A" wp14:editId="4A26A3C4">
                 <wp:simplePos x="0" y="0"/>
                 <wp:positionH relativeFrom="column">
                   <wp:posOffset>148590</wp:posOffset>
@@ -2381,7 +2391,7 @@
           </mc:Choice>
           <mc:Fallback>
             <w:pict>
-              <v:shape w14:anchorId="635D17AE" id="Cuadro de texto 19" o:spid="_x0000_s1030" type="#_x0000_t202" style="position:absolute;margin-left:11.7pt;margin-top:264.85pt;width:444.65pt;height:.05pt;z-index:251678720;visibility:visible;mso-wrap-style:square;mso-wrap-distance-left:9pt;mso-wrap-distance-top:0;mso-wrap-distance-right:9pt;mso-wrap-distance-bottom:0;mso-position-horizontal:absolute;mso-position-horizontal-relative:text;mso-position-vertical:absolute;mso-position-vertical-relative:text;v-text-anchor:top" o:gfxdata="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" stroked="f">
+              <v:shape w14:anchorId="691AF49A" id="Cuadro de texto 19" o:spid="_x0000_s1030" type="#_x0000_t202" style="position:absolute;margin-left:11.7pt;margin-top:264.85pt;width:444.65pt;height:.05pt;z-index:251678720;visibility:visible;mso-wrap-style:square;mso-wrap-distance-left:9pt;mso-wrap-distance-top:0;mso-wrap-distance-right:9pt;mso-wrap-distance-bottom:0;mso-position-horizontal:absolute;mso-position-horizontal-relative:text;mso-position-vertical:absolute;mso-position-vertical-relative:text;v-text-anchor:top" o:gfxdata="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" stroked="f">
                 <v:textbox style="mso-fit-shape-to-text:t" inset="0,0,0,0">
                   <w:txbxContent>
                     <w:p>
@@ -2473,7 +2483,7 @@
           <w:lang w:val="es-MX"/>
         </w:rPr>
         <w:drawing>
-          <wp:anchor distT="0" distB="0" distL="114300" distR="114300" simplePos="0" relativeHeight="251676672" behindDoc="0" locked="0" layoutInCell="1" allowOverlap="1">
+          <wp:anchor distT="0" distB="0" distL="114300" distR="114300" simplePos="0" relativeHeight="251676672" behindDoc="0" locked="0" layoutInCell="1" allowOverlap="1" wp14:anchorId="47657EA7" wp14:editId="1BB8AE74">
             <wp:simplePos x="0" y="0"/>
             <wp:positionH relativeFrom="margin">
               <wp:align>center</wp:align>
@@ -2553,7 +2563,13 @@
         <w:rPr>
           <w:lang w:val="es-MX"/>
         </w:rPr>
-        <w:t>Explicación:</w:t>
+        <w:t>Observaciones</w:t>
+      </w:r>
+      <w:r>
+        <w:rPr>
+          <w:lang w:val="es-MX"/>
+        </w:rPr>
+        <w:t>:</w:t>
       </w:r>
     </w:p>
     <w:p>
@@ -2608,16 +2624,44 @@
           <w:lang w:val="es-MX"/>
         </w:rPr>
       </w:pPr>
-      <w:bookmarkStart w:id="6" w:name="_Toc42531459"/>
+      <w:bookmarkStart w:id="6" w:name="_Toc42597318"/>
       <w:r>
         <w:rPr>
           <w:lang w:val="es-MX"/>
         </w:rPr>
         <w:lastRenderedPageBreak/>
-        <w:t>Patrón de diseño: Factory</w:t>
+        <w:t xml:space="preserve">Patrón de diseño: </w:t>
+      </w:r>
+      <w:proofErr w:type="spellStart"/>
+      <w:r>
+        <w:rPr>
+          <w:lang w:val="es-MX"/>
+        </w:rPr>
+        <w:t>Abstract</w:t>
+      </w:r>
+      <w:proofErr w:type="spellEnd"/>
+      <w:r>
+        <w:rPr>
+          <w:lang w:val="es-MX"/>
+        </w:rPr>
+        <w:t xml:space="preserve"> </w:t>
+      </w:r>
+      <w:proofErr w:type="spellStart"/>
+      <w:r>
+        <w:rPr>
+          <w:lang w:val="es-MX"/>
+        </w:rPr>
+        <w:t>f</w:t>
+      </w:r>
+      <w:r>
+        <w:rPr>
+          <w:lang w:val="es-MX"/>
+        </w:rPr>
+        <w:t>actory</w:t>
       </w:r>
       <w:bookmarkEnd w:id="4"/>
       <w:bookmarkEnd w:id="5"/>
+      <w:proofErr w:type="spellEnd"/>
       <w:r>
         <w:rPr>
           <w:lang w:val="es-MX"/>
@@ -2636,19 +2680,245 @@
       <w:r>
         <w:rPr>
           <w:noProof/>
+        </w:rPr>
+        <mc:AlternateContent>
+          <mc:Choice Requires="wps">
+            <w:drawing>
+              <wp:anchor distT="0" distB="0" distL="114300" distR="114300" simplePos="0" relativeHeight="251682816" behindDoc="0" locked="0" layoutInCell="1" allowOverlap="1" wp14:anchorId="3F478091" wp14:editId="77C9E360">
+                <wp:simplePos x="0" y="0"/>
+                <wp:positionH relativeFrom="column">
+                  <wp:posOffset>1178560</wp:posOffset>
+                </wp:positionH>
+                <wp:positionV relativeFrom="paragraph">
+                  <wp:posOffset>2995295</wp:posOffset>
+                </wp:positionV>
+                <wp:extent cx="3585845" cy="635"/>
+                <wp:effectExtent l="0" t="0" r="0" b="0"/>
+                <wp:wrapTopAndBottom/>
+                <wp:docPr id="20" name="Cuadro de texto 20"/>
+                <wp:cNvGraphicFramePr/>
+                <a:graphic xmlns:a="http://schemas.openxmlformats.org/drawingml/2006/main">
+                  <a:graphicData uri="http://schemas.microsoft.com/office/word/2010/wordprocessingShape">
+                    <wps:wsp>
+                      <wps:cNvSpPr txBox="1"/>
+                      <wps:spPr>
+                        <a:xfrm>
+                          <a:off x="0" y="0"/>
+                          <a:ext cx="3585845" cy="635"/>
+                        </a:xfrm>
+                        <a:prstGeom prst="rect">
+                          <a:avLst/>
+                        </a:prstGeom>
+                        <a:solidFill>
+                          <a:prstClr val="white"/>
+                        </a:solidFill>
+                        <a:ln>
+                          <a:noFill/>
+                        </a:ln>
+                      </wps:spPr>
+                      <wps:txbx>
+                        <w:txbxContent>
+                          <w:p>
+                            <w:pPr>
+                              <w:pStyle w:val="Descripcin"/>
+                              <w:rPr>
+                                <w:noProof/>
+                                <w:color w:val="5A5A5A" w:themeColor="text1" w:themeTint="A5"/>
+                                <w:spacing w:val="15"/>
+                                <w:lang w:val="es-MX"/>
+                              </w:rPr>
+                            </w:pPr>
+                            <w:r>
+                              <w:rPr>
+                                <w:lang w:val="es-MX"/>
+                              </w:rPr>
+                              <w:t xml:space="preserve">Ilustración </w:t>
+                            </w:r>
+                            <w:r>
+                              <w:fldChar w:fldCharType="begin"/>
+                            </w:r>
+                            <w:r>
+                              <w:rPr>
+                                <w:lang w:val="es-MX"/>
+                              </w:rPr>
+                              <w:instrText xml:space="preserve"> SEQ Ilustración \* ARABIC </w:instrText>
+                            </w:r>
+                            <w:r>
+                              <w:fldChar w:fldCharType="separate"/>
+                            </w:r>
+                            <w:r>
+                              <w:rPr>
+                                <w:noProof/>
+                                <w:lang w:val="es-MX"/>
+                              </w:rPr>
+                              <w:t>5</w:t>
+                            </w:r>
+                            <w:r>
+                              <w:fldChar w:fldCharType="end"/>
+                            </w:r>
+                            <w:r>
+                              <w:rPr>
+                                <w:lang w:val="es-MX"/>
+                              </w:rPr>
+                              <w:t xml:space="preserve">. Diagrama de clases para el patrón de diseño </w:t>
+                            </w:r>
+                            <w:proofErr w:type="spellStart"/>
+                            <w:r>
+                              <w:rPr>
+                                <w:b/>
+                                <w:bCs/>
+                                <w:lang w:val="es-MX"/>
+                              </w:rPr>
+                              <w:t>Abstract</w:t>
+                            </w:r>
+                            <w:proofErr w:type="spellEnd"/>
+                            <w:r>
+                              <w:rPr>
+                                <w:b/>
+                                <w:bCs/>
+                                <w:lang w:val="es-MX"/>
+                              </w:rPr>
+                              <w:t xml:space="preserve"> </w:t>
+                            </w:r>
+                            <w:proofErr w:type="spellStart"/>
+                            <w:r>
+                              <w:rPr>
+                                <w:b/>
+                                <w:bCs/>
+                                <w:lang w:val="es-MX"/>
+                              </w:rPr>
+                              <w:t>factory</w:t>
+                            </w:r>
+                            <w:proofErr w:type="spellEnd"/>
+                            <w:r>
+                              <w:rPr>
+                                <w:lang w:val="es-MX"/>
+                              </w:rPr>
+                              <w:t>.</w:t>
+                            </w:r>
+                          </w:p>
+                        </w:txbxContent>
+                      </wps:txbx>
+                      <wps:bodyPr rot="0" spcFirstLastPara="0" vertOverflow="overflow" horzOverflow="overflow" vert="horz" wrap="square" lIns="0" tIns="0" rIns="0" bIns="0" numCol="1" spcCol="0" rtlCol="0" fromWordArt="0" anchor="t" anchorCtr="0" forceAA="0" compatLnSpc="1">
+                        <a:prstTxWarp prst="textNoShape">
+                          <a:avLst/>
+                        </a:prstTxWarp>
+                        <a:spAutoFit/>
+                      </wps:bodyPr>
+                    </wps:wsp>
+                  </a:graphicData>
+                </a:graphic>
+              </wp:anchor>
+            </w:drawing>
+          </mc:Choice>
+          <mc:Fallback>
+            <w:pict>
+              <v:shape w14:anchorId="3F478091" id="Cuadro de texto 20" o:spid="_x0000_s1031" type="#_x0000_t202" style="position:absolute;margin-left:92.8pt;margin-top:235.85pt;width:282.35pt;height:.05pt;z-index:251682816;visibility:visible;mso-wrap-style:square;mso-wrap-distance-left:9pt;mso-wrap-distance-top:0;mso-wrap-distance-right:9pt;mso-wrap-distance-bottom:0;mso-position-horizontal:absolute;mso-position-horizontal-relative:text;mso-position-vertical:absolute;mso-position-vertical-relative:text;v-text-anchor:top" o:gfxdata="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" stroked="f">
+                <v:textbox style="mso-fit-shape-to-text:t" inset="0,0,0,0">
+                  <w:txbxContent>
+                    <w:p>
+                      <w:pPr>
+                        <w:pStyle w:val="Descripcin"/>
+                        <w:rPr>
+                          <w:noProof/>
+                          <w:color w:val="5A5A5A" w:themeColor="text1" w:themeTint="A5"/>
+                          <w:spacing w:val="15"/>
+                          <w:lang w:val="es-MX"/>
+                        </w:rPr>
+                      </w:pPr>
+                      <w:r>
+                        <w:rPr>
+                          <w:lang w:val="es-MX"/>
+                        </w:rPr>
+                        <w:t xml:space="preserve">Ilustración </w:t>
+                      </w:r>
+                      <w:r>
+                        <w:fldChar w:fldCharType="begin"/>
+                      </w:r>
+                      <w:r>
+                        <w:rPr>
+                          <w:lang w:val="es-MX"/>
+                        </w:rPr>
+                        <w:instrText xml:space="preserve"> SEQ Ilustración \* ARABIC </w:instrText>
+                      </w:r>
+                      <w:r>
+                        <w:fldChar w:fldCharType="separate"/>
+                      </w:r>
+                      <w:r>
+                        <w:rPr>
+                          <w:noProof/>
+                          <w:lang w:val="es-MX"/>
+                        </w:rPr>
+                        <w:t>5</w:t>
+                      </w:r>
+                      <w:r>
+                        <w:fldChar w:fldCharType="end"/>
+                      </w:r>
+                      <w:r>
+                        <w:rPr>
+                          <w:lang w:val="es-MX"/>
+                        </w:rPr>
+                        <w:t xml:space="preserve">. Diagrama de clases para el patrón de diseño </w:t>
+                      </w:r>
+                      <w:proofErr w:type="spellStart"/>
+                      <w:r>
+                        <w:rPr>
+                          <w:b/>
+                          <w:bCs/>
+                          <w:lang w:val="es-MX"/>
+                        </w:rPr>
+                        <w:t>Abstract</w:t>
+                      </w:r>
+                      <w:proofErr w:type="spellEnd"/>
+                      <w:r>
+                        <w:rPr>
+                          <w:b/>
+                          <w:bCs/>
+                          <w:lang w:val="es-MX"/>
+                        </w:rPr>
+                        <w:t xml:space="preserve"> </w:t>
+                      </w:r>
+                      <w:proofErr w:type="spellStart"/>
+                      <w:r>
+                        <w:rPr>
+                          <w:b/>
+                          <w:bCs/>
+                          <w:lang w:val="es-MX"/>
+                        </w:rPr>
+                        <w:t>factory</w:t>
+                      </w:r>
+                      <w:proofErr w:type="spellEnd"/>
+                      <w:r>
+                        <w:rPr>
+                          <w:lang w:val="es-MX"/>
+                        </w:rPr>
+                        <w:t>.</w:t>
+                      </w:r>
+                    </w:p>
+                  </w:txbxContent>
+                </v:textbox>
+                <w10:wrap type="topAndBottom"/>
+              </v:shape>
+            </w:pict>
+          </mc:Fallback>
+        </mc:AlternateContent>
+      </w:r>
+      <w:r>
+        <w:rPr>
+          <w:noProof/>
           <w:lang w:val="es-MX"/>
         </w:rPr>
         <w:drawing>
-          <wp:anchor distT="0" distB="0" distL="114300" distR="114300" simplePos="0" relativeHeight="251662336" behindDoc="0" locked="0" layoutInCell="1" allowOverlap="1">
+          <wp:anchor distT="0" distB="0" distL="114300" distR="114300" simplePos="0" relativeHeight="251662336" behindDoc="0" locked="0" layoutInCell="1" allowOverlap="1" wp14:anchorId="17094D31" wp14:editId="06F91B77">
             <wp:simplePos x="0" y="0"/>
             <wp:positionH relativeFrom="margin">
               <wp:align>center</wp:align>
             </wp:positionH>
             <wp:positionV relativeFrom="paragraph">
-              <wp:posOffset>331495</wp:posOffset>
+              <wp:posOffset>261289</wp:posOffset>
             </wp:positionV>
-            <wp:extent cx="2533015" cy="2355215"/>
-            <wp:effectExtent l="0" t="0" r="635" b="6985"/>
+            <wp:extent cx="3585845" cy="2677160"/>
+            <wp:effectExtent l="0" t="0" r="0" b="8890"/>
             <wp:wrapTopAndBottom/>
             <wp:docPr id="14" name="Imagen 14"/>
             <wp:cNvGraphicFramePr>
@@ -2676,7 +2946,7 @@
                   <pic:spPr>
                     <a:xfrm>
                       <a:off x="0" y="0"/>
-                      <a:ext cx="2533015" cy="2355215"/>
+                      <a:ext cx="3585845" cy="2677160"/>
                     </a:xfrm>
                     <a:prstGeom prst="rect">
                       <a:avLst/>
@@ -2718,26 +2988,21 @@
       </w:pPr>
       <w:r>
         <w:rPr>
-          <w:lang w:val="es-MX"/>
-        </w:rPr>
-        <w:t>Diagrama de secuencia:</w:t>
-      </w:r>
-    </w:p>
-    <w:p>
-      <w:pPr>
-        <w:rPr>
-          <w:lang w:val="es-MX"/>
-        </w:rPr>
-      </w:pPr>
-      <w:r>
-        <w:rPr>
           <w:noProof/>
           <w:lang w:val="es-MX"/>
         </w:rPr>
         <w:drawing>
-          <wp:inline distT="0" distB="0" distL="0" distR="0">
-            <wp:extent cx="4553559" cy="4408098"/>
-            <wp:effectExtent l="0" t="0" r="0" b="0"/>
+          <wp:anchor distT="0" distB="0" distL="114300" distR="114300" simplePos="0" relativeHeight="251679744" behindDoc="0" locked="0" layoutInCell="1" allowOverlap="1" wp14:anchorId="559D41A2" wp14:editId="5FC6B871">
+            <wp:simplePos x="0" y="0"/>
+            <wp:positionH relativeFrom="margin">
+              <wp:posOffset>786765</wp:posOffset>
+            </wp:positionH>
+            <wp:positionV relativeFrom="paragraph">
+              <wp:posOffset>196850</wp:posOffset>
+            </wp:positionV>
+            <wp:extent cx="4245610" cy="3921760"/>
+            <wp:effectExtent l="0" t="0" r="2540" b="2540"/>
+            <wp:wrapTopAndBottom/>
             <wp:docPr id="8" name="Imagen 8"/>
             <wp:cNvGraphicFramePr>
               <a:graphicFrameLocks xmlns:a="http://schemas.openxmlformats.org/drawingml/2006/main" noChangeAspect="1"/>
@@ -2759,7 +3024,6 @@
                         </a:ext>
                       </a:extLst>
                     </a:blip>
-                    <a:srcRect/>
                     <a:stretch>
                       <a:fillRect/>
                     </a:stretch>
@@ -2767,7 +3031,7 @@
                   <pic:spPr bwMode="auto">
                     <a:xfrm>
                       <a:off x="0" y="0"/>
-                      <a:ext cx="4557124" cy="4411550"/>
+                      <a:ext cx="4245610" cy="3921760"/>
                     </a:xfrm>
                     <a:prstGeom prst="rect">
                       <a:avLst/>
@@ -2780,131 +3044,273 @@
                 </pic:pic>
               </a:graphicData>
             </a:graphic>
-          </wp:inline>
+            <wp14:sizeRelH relativeFrom="margin">
+              <wp14:pctWidth>0</wp14:pctWidth>
+            </wp14:sizeRelH>
+            <wp14:sizeRelV relativeFrom="margin">
+              <wp14:pctHeight>0</wp14:pctHeight>
+            </wp14:sizeRelV>
+          </wp:anchor>
         </w:drawing>
+      </w:r>
+      <w:r>
+        <w:rPr>
+          <w:noProof/>
+        </w:rPr>
+        <mc:AlternateContent>
+          <mc:Choice Requires="wps">
+            <w:drawing>
+              <wp:anchor distT="0" distB="0" distL="114300" distR="114300" simplePos="0" relativeHeight="251684864" behindDoc="0" locked="0" layoutInCell="1" allowOverlap="1" wp14:anchorId="3D962666" wp14:editId="5BFC306E">
+                <wp:simplePos x="0" y="0"/>
+                <wp:positionH relativeFrom="column">
+                  <wp:posOffset>790575</wp:posOffset>
+                </wp:positionH>
+                <wp:positionV relativeFrom="paragraph">
+                  <wp:posOffset>4074795</wp:posOffset>
+                </wp:positionV>
+                <wp:extent cx="4356735" cy="635"/>
+                <wp:effectExtent l="0" t="0" r="0" b="0"/>
+                <wp:wrapTopAndBottom/>
+                <wp:docPr id="6" name="Cuadro de texto 6"/>
+                <wp:cNvGraphicFramePr/>
+                <a:graphic xmlns:a="http://schemas.openxmlformats.org/drawingml/2006/main">
+                  <a:graphicData uri="http://schemas.microsoft.com/office/word/2010/wordprocessingShape">
+                    <wps:wsp>
+                      <wps:cNvSpPr txBox="1"/>
+                      <wps:spPr>
+                        <a:xfrm>
+                          <a:off x="0" y="0"/>
+                          <a:ext cx="4356735" cy="635"/>
+                        </a:xfrm>
+                        <a:prstGeom prst="rect">
+                          <a:avLst/>
+                        </a:prstGeom>
+                        <a:solidFill>
+                          <a:prstClr val="white"/>
+                        </a:solidFill>
+                        <a:ln>
+                          <a:noFill/>
+                        </a:ln>
+                      </wps:spPr>
+                      <wps:txbx>
+                        <w:txbxContent>
+                          <w:p>
+                            <w:pPr>
+                              <w:pStyle w:val="Descripcin"/>
+                              <w:rPr>
+                                <w:noProof/>
+                                <w:color w:val="5A5A5A" w:themeColor="text1" w:themeTint="A5"/>
+                                <w:spacing w:val="15"/>
+                                <w:lang w:val="es-MX"/>
+                              </w:rPr>
+                            </w:pPr>
+                            <w:r>
+                              <w:rPr>
+                                <w:lang w:val="es-MX"/>
+                              </w:rPr>
+                              <w:t xml:space="preserve">Ilustración </w:t>
+                            </w:r>
+                            <w:r>
+                              <w:fldChar w:fldCharType="begin"/>
+                            </w:r>
+                            <w:r>
+                              <w:rPr>
+                                <w:lang w:val="es-MX"/>
+                              </w:rPr>
+                              <w:instrText xml:space="preserve"> SEQ Ilustración \* ARABIC </w:instrText>
+                            </w:r>
+                            <w:r>
+                              <w:fldChar w:fldCharType="separate"/>
+                            </w:r>
+                            <w:r>
+                              <w:rPr>
+                                <w:noProof/>
+                                <w:lang w:val="es-MX"/>
+                              </w:rPr>
+                              <w:t>6</w:t>
+                            </w:r>
+                            <w:r>
+                              <w:fldChar w:fldCharType="end"/>
+                            </w:r>
+                            <w:r>
+                              <w:rPr>
+                                <w:lang w:val="es-MX"/>
+                              </w:rPr>
+                              <w:t>. Diagrama de secuencia para la creación de</w:t>
+                            </w:r>
+                            <w:r>
+                              <w:rPr>
+                                <w:lang w:val="es-MX"/>
+                              </w:rPr>
+                              <w:t xml:space="preserve"> las tiendas en el sistema</w:t>
+                            </w:r>
+                            <w:r>
+                              <w:rPr>
+                                <w:lang w:val="es-MX"/>
+                              </w:rPr>
+                              <w:t>.</w:t>
+                            </w:r>
+                          </w:p>
+                        </w:txbxContent>
+                      </wps:txbx>
+                      <wps:bodyPr rot="0" spcFirstLastPara="0" vertOverflow="overflow" horzOverflow="overflow" vert="horz" wrap="square" lIns="0" tIns="0" rIns="0" bIns="0" numCol="1" spcCol="0" rtlCol="0" fromWordArt="0" anchor="t" anchorCtr="0" forceAA="0" compatLnSpc="1">
+                        <a:prstTxWarp prst="textNoShape">
+                          <a:avLst/>
+                        </a:prstTxWarp>
+                        <a:spAutoFit/>
+                      </wps:bodyPr>
+                    </wps:wsp>
+                  </a:graphicData>
+                </a:graphic>
+              </wp:anchor>
+            </w:drawing>
+          </mc:Choice>
+          <mc:Fallback>
+            <w:pict>
+              <v:shape w14:anchorId="3D962666" id="Cuadro de texto 6" o:spid="_x0000_s1032" type="#_x0000_t202" style="position:absolute;margin-left:62.25pt;margin-top:320.85pt;width:343.05pt;height:.05pt;z-index:251684864;visibility:visible;mso-wrap-style:square;mso-wrap-distance-left:9pt;mso-wrap-distance-top:0;mso-wrap-distance-right:9pt;mso-wrap-distance-bottom:0;mso-position-horizontal:absolute;mso-position-horizontal-relative:text;mso-position-vertical:absolute;mso-position-vertical-relative:text;v-text-anchor:top" o:gfxdata="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" stroked="f">
+                <v:textbox style="mso-fit-shape-to-text:t" inset="0,0,0,0">
+                  <w:txbxContent>
+                    <w:p>
+                      <w:pPr>
+                        <w:pStyle w:val="Descripcin"/>
+                        <w:rPr>
+                          <w:noProof/>
+                          <w:color w:val="5A5A5A" w:themeColor="text1" w:themeTint="A5"/>
+                          <w:spacing w:val="15"/>
+                          <w:lang w:val="es-MX"/>
+                        </w:rPr>
+                      </w:pPr>
+                      <w:r>
+                        <w:rPr>
+                          <w:lang w:val="es-MX"/>
+                        </w:rPr>
+                        <w:t xml:space="preserve">Ilustración </w:t>
+                      </w:r>
+                      <w:r>
+                        <w:fldChar w:fldCharType="begin"/>
+                      </w:r>
+                      <w:r>
+                        <w:rPr>
+                          <w:lang w:val="es-MX"/>
+                        </w:rPr>
+                        <w:instrText xml:space="preserve"> SEQ Ilustración \* ARABIC </w:instrText>
+                      </w:r>
+                      <w:r>
+                        <w:fldChar w:fldCharType="separate"/>
+                      </w:r>
+                      <w:r>
+                        <w:rPr>
+                          <w:noProof/>
+                          <w:lang w:val="es-MX"/>
+                        </w:rPr>
+                        <w:t>6</w:t>
+                      </w:r>
+                      <w:r>
+                        <w:fldChar w:fldCharType="end"/>
+                      </w:r>
+                      <w:r>
+                        <w:rPr>
+                          <w:lang w:val="es-MX"/>
+                        </w:rPr>
+                        <w:t>. Diagrama de secuencia para la creación de</w:t>
+                      </w:r>
+                      <w:r>
+                        <w:rPr>
+                          <w:lang w:val="es-MX"/>
+                        </w:rPr>
+                        <w:t xml:space="preserve"> las tiendas en el sistema</w:t>
+                      </w:r>
+                      <w:r>
+                        <w:rPr>
+                          <w:lang w:val="es-MX"/>
+                        </w:rPr>
+                        <w:t>.</w:t>
+                      </w:r>
+                    </w:p>
+                  </w:txbxContent>
+                </v:textbox>
+                <w10:wrap type="topAndBottom"/>
+              </v:shape>
+            </w:pict>
+          </mc:Fallback>
+        </mc:AlternateContent>
+      </w:r>
+      <w:r>
+        <w:rPr>
+          <w:lang w:val="es-MX"/>
+        </w:rPr>
+        <w:t>Diagrama de secuencia:</w:t>
       </w:r>
     </w:p>
     <w:p>
       <w:pPr>
-        <w:pStyle w:val="Subttulo"/>
-        <w:rPr>
-          <w:lang w:val="es-MX"/>
-        </w:rPr>
-      </w:pPr>
-      <w:r>
-        <w:rPr>
-          <w:lang w:val="es-MX"/>
-        </w:rPr>
-        <w:lastRenderedPageBreak/>
-        <w:t>Explicación:</w:t>
-      </w:r>
+        <w:rPr>
+          <w:lang w:val="es-MX"/>
+        </w:rPr>
+      </w:pPr>
     </w:p>
     <w:p>
       <w:pPr>
-        <w:rPr>
-          <w:lang w:val="es-MX"/>
-        </w:rPr>
-      </w:pPr>
-      <w:r>
-        <w:rPr>
-          <w:lang w:val="es-MX"/>
-        </w:rPr>
-        <w:t xml:space="preserve">Por razones de practicidad este patrón es utilizado en el método </w:t>
-      </w:r>
-      <w:proofErr w:type="spellStart"/>
-      <w:r>
-        <w:rPr>
-          <w:lang w:val="es-MX"/>
-        </w:rPr>
-        <w:t>main</w:t>
-      </w:r>
-      <w:proofErr w:type="spellEnd"/>
-      <w:r>
-        <w:rPr>
-          <w:lang w:val="es-MX"/>
-        </w:rPr>
-        <w:t>.</w:t>
+        <w:pStyle w:val="Subttulo"/>
+        <w:rPr>
+          <w:lang w:val="es-MX"/>
+        </w:rPr>
+      </w:pPr>
+      <w:r>
+        <w:rPr>
+          <w:lang w:val="es-MX"/>
+        </w:rPr>
+        <w:t>Observaciones</w:t>
+      </w:r>
+      <w:r>
+        <w:rPr>
+          <w:lang w:val="es-MX"/>
+        </w:rPr>
+        <w:t>:</w:t>
       </w:r>
     </w:p>
     <w:p>
       <w:pPr>
-        <w:rPr>
-          <w:lang w:val="es-MX"/>
-        </w:rPr>
-      </w:pPr>
-      <w:r>
-        <w:rPr>
-          <w:lang w:val="es-MX"/>
-        </w:rPr>
-        <w:t xml:space="preserve">La clase </w:t>
-      </w:r>
-      <w:proofErr w:type="spellStart"/>
-      <w:r>
-        <w:rPr>
-          <w:lang w:val="es-MX"/>
-        </w:rPr>
-        <w:t>CFactoryTienda</w:t>
-      </w:r>
-      <w:proofErr w:type="spellEnd"/>
-      <w:r>
-        <w:rPr>
-          <w:lang w:val="es-MX"/>
-        </w:rPr>
-        <w:t xml:space="preserve"> nos permite generar tiendas sin necesidad de conocer cosas innecesarias, solo importa pasarle un identificador de alguna tienda, y este se encargará de crearla.</w:t>
+        <w:jc w:val="both"/>
+        <w:rPr>
+          <w:lang w:val="es-MX"/>
+        </w:rPr>
+      </w:pPr>
+      <w:bookmarkStart w:id="7" w:name="_Toc42419385"/>
+      <w:bookmarkStart w:id="8" w:name="_Toc42419550"/>
+      <w:r>
+        <w:rPr>
+          <w:lang w:val="es-MX"/>
+        </w:rPr>
+        <w:t xml:space="preserve">Este patrón de diseño nos facilita mucho la creación de familias de objectos. Para esta situación en particular en la que tenemos objetos que no dependen entre sí, la creación de este conjunto de tiendas </w:t>
+      </w:r>
+      <w:r>
+        <w:rPr>
+          <w:lang w:val="es-MX"/>
+        </w:rPr>
+        <w:t>es muy sencilla.</w:t>
       </w:r>
     </w:p>
     <w:p>
       <w:pPr>
-        <w:rPr>
-          <w:lang w:val="es-MX"/>
-        </w:rPr>
-      </w:pPr>
-      <w:r>
-        <w:rPr>
-          <w:lang w:val="es-MX"/>
-        </w:rPr>
-        <w:t>Esté patrón solo es utilizado en esos momentos, aunque en un futuro si se requiriera agregar nuevas tiendas, se podría agregar muy fácilmente.</w:t>
-      </w:r>
+        <w:jc w:val="both"/>
+        <w:rPr>
+          <w:lang w:val="es-MX"/>
+        </w:rPr>
+      </w:pPr>
     </w:p>
     <w:p>
       <w:pPr>
-        <w:rPr>
-          <w:lang w:val="es-MX"/>
-        </w:rPr>
-      </w:pPr>
-    </w:p>
-    <w:p>
-      <w:pPr>
-        <w:rPr>
-          <w:rFonts w:asciiTheme="majorHAnsi" w:eastAsiaTheme="majorEastAsia" w:hAnsiTheme="majorHAnsi" w:cstheme="majorBidi"/>
-          <w:color w:val="2F5496" w:themeColor="accent1" w:themeShade="BF"/>
-          <w:sz w:val="32"/>
-          <w:szCs w:val="32"/>
-          <w:lang w:val="es-MX"/>
-        </w:rPr>
-      </w:pPr>
-      <w:bookmarkStart w:id="7" w:name="_Toc42419385"/>
-      <w:bookmarkStart w:id="8" w:name="_Toc42419550"/>
-      <w:r>
-        <w:rPr>
-          <w:lang w:val="es-MX"/>
-        </w:rPr>
-        <w:br w:type="page"/>
-      </w:r>
-    </w:p>
-    <w:p>
-      <w:pPr>
         <w:pStyle w:val="Ttulo1"/>
         <w:rPr>
           <w:lang w:val="es-MX"/>
         </w:rPr>
       </w:pPr>
-      <w:bookmarkStart w:id="9" w:name="_Toc42531460"/>
-      <w:r>
-        <w:rPr>
-          <w:lang w:val="es-MX"/>
-        </w:rPr>
-        <w:lastRenderedPageBreak/>
+      <w:bookmarkStart w:id="9" w:name="_Toc42597319"/>
+      <w:r>
+        <w:rPr>
+          <w:lang w:val="es-MX"/>
+        </w:rPr>
         <w:t xml:space="preserve">Patrón de diseño: </w:t>
       </w:r>
       <w:proofErr w:type="spellStart"/>
@@ -2934,137 +3340,218 @@
       </w:pPr>
       <w:r>
         <w:rPr>
-          <w:lang w:val="es-MX"/>
-        </w:rPr>
-        <w:t>Diagrama de clases:</w:t>
-      </w:r>
-    </w:p>
-    <w:p>
-      <w:pPr>
-        <w:rPr>
-          <w:lang w:val="es-MX"/>
-        </w:rPr>
-      </w:pPr>
-    </w:p>
-    <w:p>
-      <w:pPr>
-        <w:pStyle w:val="Subttulo"/>
-        <w:rPr>
-          <w:lang w:val="es-MX"/>
-        </w:rPr>
-      </w:pPr>
-      <w:r>
-        <w:rPr>
-          <w:lang w:val="es-MX"/>
-        </w:rPr>
-        <w:t>Diagrama de secuencia:</w:t>
-      </w:r>
-    </w:p>
-    <w:p>
-      <w:pPr>
-        <w:rPr>
-          <w:lang w:val="es-MX"/>
-        </w:rPr>
-      </w:pPr>
-    </w:p>
-    <w:p>
-      <w:pPr>
-        <w:pStyle w:val="Subttulo"/>
-        <w:rPr>
-          <w:lang w:val="es-MX"/>
-        </w:rPr>
-      </w:pPr>
-      <w:r>
-        <w:rPr>
-          <w:lang w:val="es-MX"/>
-        </w:rPr>
-        <w:t>Explicación:</w:t>
-      </w:r>
-    </w:p>
-    <w:p>
-      <w:pPr>
-        <w:rPr>
-          <w:lang w:val="es-MX"/>
-        </w:rPr>
-      </w:pPr>
-    </w:p>
-    <w:p>
-      <w:pPr>
-        <w:rPr>
-          <w:rFonts w:asciiTheme="majorHAnsi" w:eastAsiaTheme="majorEastAsia" w:hAnsiTheme="majorHAnsi" w:cstheme="majorBidi"/>
-          <w:color w:val="2F5496" w:themeColor="accent1" w:themeShade="BF"/>
-          <w:sz w:val="32"/>
-          <w:szCs w:val="32"/>
-          <w:lang w:val="es-MX"/>
-        </w:rPr>
-      </w:pPr>
-      <w:bookmarkStart w:id="10" w:name="_Toc42419386"/>
-      <w:bookmarkStart w:id="11" w:name="_Toc42419551"/>
-      <w:r>
-        <w:rPr>
-          <w:lang w:val="es-MX"/>
-        </w:rPr>
-        <w:br w:type="page"/>
-      </w:r>
-    </w:p>
-    <w:p>
-      <w:pPr>
-        <w:pStyle w:val="Ttulo1"/>
-        <w:rPr>
-          <w:lang w:val="es-MX"/>
-        </w:rPr>
-      </w:pPr>
-      <w:bookmarkStart w:id="12" w:name="_Toc42531461"/>
-      <w:r>
-        <w:rPr>
-          <w:lang w:val="es-MX"/>
-        </w:rPr>
-        <w:lastRenderedPageBreak/>
-        <w:t xml:space="preserve">Patrón de diseño: </w:t>
-      </w:r>
-      <w:proofErr w:type="spellStart"/>
-      <w:r>
-        <w:rPr>
-          <w:lang w:val="es-MX"/>
-        </w:rPr>
-        <w:t>State</w:t>
-      </w:r>
-      <w:bookmarkEnd w:id="10"/>
-      <w:bookmarkEnd w:id="11"/>
-      <w:proofErr w:type="spellEnd"/>
-      <w:r>
-        <w:rPr>
-          <w:lang w:val="es-MX"/>
-        </w:rPr>
-        <w:t>.</w:t>
-      </w:r>
-      <w:bookmarkEnd w:id="12"/>
-    </w:p>
-    <w:p>
-      <w:pPr>
-        <w:pStyle w:val="Subttulo"/>
-        <w:rPr>
-          <w:lang w:val="es-MX"/>
-        </w:rPr>
-      </w:pPr>
-      <w:r>
-        <w:rPr>
           <w:noProof/>
+        </w:rPr>
+        <mc:AlternateContent>
+          <mc:Choice Requires="wps">
+            <w:drawing>
+              <wp:anchor distT="0" distB="0" distL="114300" distR="114300" simplePos="0" relativeHeight="251687936" behindDoc="0" locked="0" layoutInCell="1" allowOverlap="1" wp14:anchorId="617E56BE" wp14:editId="2BCADA0E">
+                <wp:simplePos x="0" y="0"/>
+                <wp:positionH relativeFrom="column">
+                  <wp:posOffset>1406856</wp:posOffset>
+                </wp:positionH>
+                <wp:positionV relativeFrom="paragraph">
+                  <wp:posOffset>2258115</wp:posOffset>
+                </wp:positionV>
+                <wp:extent cx="3203575" cy="250190"/>
+                <wp:effectExtent l="0" t="0" r="0" b="0"/>
+                <wp:wrapTopAndBottom/>
+                <wp:docPr id="18" name="Cuadro de texto 18"/>
+                <wp:cNvGraphicFramePr/>
+                <a:graphic xmlns:a="http://schemas.openxmlformats.org/drawingml/2006/main">
+                  <a:graphicData uri="http://schemas.microsoft.com/office/word/2010/wordprocessingShape">
+                    <wps:wsp>
+                      <wps:cNvSpPr txBox="1"/>
+                      <wps:spPr>
+                        <a:xfrm>
+                          <a:off x="0" y="0"/>
+                          <a:ext cx="3203575" cy="250190"/>
+                        </a:xfrm>
+                        <a:prstGeom prst="rect">
+                          <a:avLst/>
+                        </a:prstGeom>
+                        <a:solidFill>
+                          <a:prstClr val="white"/>
+                        </a:solidFill>
+                        <a:ln>
+                          <a:noFill/>
+                        </a:ln>
+                      </wps:spPr>
+                      <wps:txbx>
+                        <w:txbxContent>
+                          <w:p>
+                            <w:pPr>
+                              <w:pStyle w:val="Descripcin"/>
+                              <w:rPr>
+                                <w:noProof/>
+                                <w:color w:val="5A5A5A" w:themeColor="text1" w:themeTint="A5"/>
+                                <w:spacing w:val="15"/>
+                                <w:lang w:val="es-MX"/>
+                              </w:rPr>
+                            </w:pPr>
+                            <w:r>
+                              <w:rPr>
+                                <w:lang w:val="es-MX"/>
+                              </w:rPr>
+                              <w:t xml:space="preserve">Ilustración </w:t>
+                            </w:r>
+                            <w:r>
+                              <w:fldChar w:fldCharType="begin"/>
+                            </w:r>
+                            <w:r>
+                              <w:rPr>
+                                <w:lang w:val="es-MX"/>
+                              </w:rPr>
+                              <w:instrText xml:space="preserve"> SEQ Ilustración \* ARABIC </w:instrText>
+                            </w:r>
+                            <w:r>
+                              <w:fldChar w:fldCharType="separate"/>
+                            </w:r>
+                            <w:r>
+                              <w:rPr>
+                                <w:noProof/>
+                                <w:lang w:val="es-MX"/>
+                              </w:rPr>
+                              <w:t>7</w:t>
+                            </w:r>
+                            <w:r>
+                              <w:fldChar w:fldCharType="end"/>
+                            </w:r>
+                            <w:r>
+                              <w:rPr>
+                                <w:lang w:val="es-MX"/>
+                              </w:rPr>
+                              <w:t xml:space="preserve">. Diagrama de clases para el patrón de diseño </w:t>
+                            </w:r>
+                            <w:proofErr w:type="spellStart"/>
+                            <w:r>
+                              <w:rPr>
+                                <w:b/>
+                                <w:bCs/>
+                                <w:lang w:val="es-MX"/>
+                              </w:rPr>
+                              <w:t>Singleton</w:t>
+                            </w:r>
+                            <w:proofErr w:type="spellEnd"/>
+                            <w:r>
+                              <w:rPr>
+                                <w:lang w:val="es-MX"/>
+                              </w:rPr>
+                              <w:t>.</w:t>
+                            </w:r>
+                          </w:p>
+                        </w:txbxContent>
+                      </wps:txbx>
+                      <wps:bodyPr rot="0" spcFirstLastPara="0" vertOverflow="overflow" horzOverflow="overflow" vert="horz" wrap="square" lIns="0" tIns="0" rIns="0" bIns="0" numCol="1" spcCol="0" rtlCol="0" fromWordArt="0" anchor="t" anchorCtr="0" forceAA="0" compatLnSpc="1">
+                        <a:prstTxWarp prst="textNoShape">
+                          <a:avLst/>
+                        </a:prstTxWarp>
+                        <a:noAutofit/>
+                      </wps:bodyPr>
+                    </wps:wsp>
+                  </a:graphicData>
+                </a:graphic>
+                <wp14:sizeRelH relativeFrom="margin">
+                  <wp14:pctWidth>0</wp14:pctWidth>
+                </wp14:sizeRelH>
+                <wp14:sizeRelV relativeFrom="margin">
+                  <wp14:pctHeight>0</wp14:pctHeight>
+                </wp14:sizeRelV>
+              </wp:anchor>
+            </w:drawing>
+          </mc:Choice>
+          <mc:Fallback>
+            <w:pict>
+              <v:shape w14:anchorId="617E56BE" id="Cuadro de texto 18" o:spid="_x0000_s1033" type="#_x0000_t202" style="position:absolute;margin-left:110.8pt;margin-top:177.8pt;width:252.25pt;height:19.7pt;z-index:251687936;visibility:visible;mso-wrap-style:square;mso-width-percent:0;mso-height-percent:0;mso-wrap-distance-left:9pt;mso-wrap-distance-top:0;mso-wrap-distance-right:9pt;mso-wrap-distance-bottom:0;mso-position-horizontal:absolute;mso-position-horizontal-relative:text;mso-position-vertical:absolute;mso-position-vertical-relative:text;mso-width-percent:0;mso-height-percent:0;mso-width-relative:margin;mso-height-relative:margin;v-text-anchor:top" o:gfxdata="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" stroked="f">
+                <v:textbox inset="0,0,0,0">
+                  <w:txbxContent>
+                    <w:p>
+                      <w:pPr>
+                        <w:pStyle w:val="Descripcin"/>
+                        <w:rPr>
+                          <w:noProof/>
+                          <w:color w:val="5A5A5A" w:themeColor="text1" w:themeTint="A5"/>
+                          <w:spacing w:val="15"/>
+                          <w:lang w:val="es-MX"/>
+                        </w:rPr>
+                      </w:pPr>
+                      <w:r>
+                        <w:rPr>
+                          <w:lang w:val="es-MX"/>
+                        </w:rPr>
+                        <w:t xml:space="preserve">Ilustración </w:t>
+                      </w:r>
+                      <w:r>
+                        <w:fldChar w:fldCharType="begin"/>
+                      </w:r>
+                      <w:r>
+                        <w:rPr>
+                          <w:lang w:val="es-MX"/>
+                        </w:rPr>
+                        <w:instrText xml:space="preserve"> SEQ Ilustración \* ARABIC </w:instrText>
+                      </w:r>
+                      <w:r>
+                        <w:fldChar w:fldCharType="separate"/>
+                      </w:r>
+                      <w:r>
+                        <w:rPr>
+                          <w:noProof/>
+                          <w:lang w:val="es-MX"/>
+                        </w:rPr>
+                        <w:t>7</w:t>
+                      </w:r>
+                      <w:r>
+                        <w:fldChar w:fldCharType="end"/>
+                      </w:r>
+                      <w:r>
+                        <w:rPr>
+                          <w:lang w:val="es-MX"/>
+                        </w:rPr>
+                        <w:t xml:space="preserve">. Diagrama de clases para el patrón de diseño </w:t>
+                      </w:r>
+                      <w:proofErr w:type="spellStart"/>
+                      <w:r>
+                        <w:rPr>
+                          <w:b/>
+                          <w:bCs/>
+                          <w:lang w:val="es-MX"/>
+                        </w:rPr>
+                        <w:t>Singleton</w:t>
+                      </w:r>
+                      <w:proofErr w:type="spellEnd"/>
+                      <w:r>
+                        <w:rPr>
+                          <w:lang w:val="es-MX"/>
+                        </w:rPr>
+                        <w:t>.</w:t>
+                      </w:r>
+                    </w:p>
+                  </w:txbxContent>
+                </v:textbox>
+                <w10:wrap type="topAndBottom"/>
+              </v:shape>
+            </w:pict>
+          </mc:Fallback>
+        </mc:AlternateContent>
+      </w:r>
+      <w:r>
+        <w:rPr>
+          <w:noProof/>
           <w:lang w:val="es-MX"/>
         </w:rPr>
         <w:drawing>
-          <wp:anchor distT="0" distB="0" distL="114300" distR="114300" simplePos="0" relativeHeight="251663360" behindDoc="0" locked="0" layoutInCell="1" allowOverlap="1">
+          <wp:anchor distT="0" distB="0" distL="114300" distR="114300" simplePos="0" relativeHeight="251685888" behindDoc="0" locked="0" layoutInCell="1" allowOverlap="1" wp14:anchorId="18C9B03C" wp14:editId="1A338D70">
             <wp:simplePos x="0" y="0"/>
             <wp:positionH relativeFrom="margin">
               <wp:align>center</wp:align>
             </wp:positionH>
             <wp:positionV relativeFrom="paragraph">
-              <wp:posOffset>265583</wp:posOffset>
+              <wp:posOffset>285557</wp:posOffset>
             </wp:positionV>
-            <wp:extent cx="4194175" cy="3020695"/>
-            <wp:effectExtent l="0" t="0" r="0" b="8255"/>
+            <wp:extent cx="2989580" cy="1915160"/>
+            <wp:effectExtent l="0" t="0" r="1270" b="8890"/>
             <wp:wrapTopAndBottom/>
-            <wp:docPr id="15" name="Imagen 15"/>
+            <wp:docPr id="9" name="Imagen 9"/>
             <wp:cNvGraphicFramePr>
               <a:graphicFrameLocks xmlns:a="http://schemas.openxmlformats.org/drawingml/2006/main" noChangeAspect="1"/>
             </wp:cNvGraphicFramePr>
@@ -3072,7 +3559,7 @@
               <a:graphicData uri="http://schemas.openxmlformats.org/drawingml/2006/picture">
                 <pic:pic xmlns:pic="http://schemas.openxmlformats.org/drawingml/2006/picture">
                   <pic:nvPicPr>
-                    <pic:cNvPr id="15" name="DiagramaClases.png"/>
+                    <pic:cNvPr id="9" name="DiagramaClases.png"/>
                     <pic:cNvPicPr/>
                   </pic:nvPicPr>
                   <pic:blipFill>
@@ -3090,7 +3577,7 @@
                   <pic:spPr>
                     <a:xfrm>
                       <a:off x="0" y="0"/>
-                      <a:ext cx="4194175" cy="3020695"/>
+                      <a:ext cx="2989580" cy="1915160"/>
                     </a:xfrm>
                     <a:prstGeom prst="rect">
                       <a:avLst/>
@@ -3131,116 +3618,22 @@
       </w:pPr>
       <w:r>
         <w:rPr>
-          <w:lang w:val="es-MX"/>
-        </w:rPr>
-        <w:t>Diagrama de secuencia:</w:t>
-      </w:r>
-    </w:p>
-    <w:p>
-      <w:pPr>
-        <w:rPr>
-          <w:lang w:val="es-MX"/>
-        </w:rPr>
-      </w:pPr>
-    </w:p>
-    <w:p>
-      <w:pPr>
-        <w:pStyle w:val="Subttulo"/>
-        <w:rPr>
-          <w:lang w:val="es-MX"/>
-        </w:rPr>
-      </w:pPr>
-      <w:r>
-        <w:rPr>
-          <w:lang w:val="es-MX"/>
-        </w:rPr>
-        <w:t>Explicación:</w:t>
-      </w:r>
-    </w:p>
-    <w:p>
-      <w:pPr>
-        <w:rPr>
-          <w:lang w:val="es-MX"/>
-        </w:rPr>
-      </w:pPr>
-    </w:p>
-    <w:p>
-      <w:pPr>
-        <w:rPr>
-          <w:rFonts w:asciiTheme="majorHAnsi" w:eastAsiaTheme="majorEastAsia" w:hAnsiTheme="majorHAnsi" w:cstheme="majorBidi"/>
-          <w:color w:val="2F5496" w:themeColor="accent1" w:themeShade="BF"/>
-          <w:sz w:val="32"/>
-          <w:szCs w:val="32"/>
-          <w:lang w:val="es-MX"/>
-        </w:rPr>
-      </w:pPr>
-      <w:bookmarkStart w:id="13" w:name="_Toc42419387"/>
-      <w:bookmarkStart w:id="14" w:name="_Toc42419552"/>
-      <w:r>
-        <w:rPr>
-          <w:lang w:val="es-MX"/>
-        </w:rPr>
-        <w:br w:type="page"/>
-      </w:r>
-    </w:p>
-    <w:p>
-      <w:pPr>
-        <w:pStyle w:val="Ttulo1"/>
-        <w:rPr>
-          <w:lang w:val="es-MX"/>
-        </w:rPr>
-      </w:pPr>
-      <w:bookmarkStart w:id="15" w:name="_Toc42531462"/>
-      <w:r>
-        <w:rPr>
-          <w:lang w:val="es-MX"/>
-        </w:rPr>
-        <w:lastRenderedPageBreak/>
-        <w:t xml:space="preserve">Patrón de diseño: </w:t>
-      </w:r>
-      <w:proofErr w:type="spellStart"/>
-      <w:r>
-        <w:rPr>
-          <w:lang w:val="es-MX"/>
-        </w:rPr>
-        <w:t>Observer</w:t>
-      </w:r>
-      <w:bookmarkEnd w:id="13"/>
-      <w:bookmarkEnd w:id="14"/>
-      <w:proofErr w:type="spellEnd"/>
-      <w:r>
-        <w:rPr>
-          <w:lang w:val="es-MX"/>
-        </w:rPr>
-        <w:t>.</w:t>
-      </w:r>
-      <w:bookmarkEnd w:id="15"/>
-    </w:p>
-    <w:p>
-      <w:pPr>
-        <w:pStyle w:val="Subttulo"/>
-        <w:rPr>
-          <w:lang w:val="es-MX"/>
-        </w:rPr>
-      </w:pPr>
-      <w:r>
-        <w:rPr>
           <w:noProof/>
           <w:lang w:val="es-MX"/>
         </w:rPr>
         <w:drawing>
-          <wp:anchor distT="0" distB="0" distL="114300" distR="114300" simplePos="0" relativeHeight="251664384" behindDoc="0" locked="0" layoutInCell="1" allowOverlap="1">
+          <wp:anchor distT="0" distB="0" distL="114300" distR="114300" simplePos="0" relativeHeight="251688960" behindDoc="0" locked="0" layoutInCell="1" allowOverlap="1" wp14:anchorId="1F066F5F" wp14:editId="47A71FE3">
             <wp:simplePos x="0" y="0"/>
             <wp:positionH relativeFrom="margin">
               <wp:align>center</wp:align>
             </wp:positionH>
             <wp:positionV relativeFrom="paragraph">
-              <wp:posOffset>243764</wp:posOffset>
+              <wp:posOffset>220345</wp:posOffset>
             </wp:positionV>
-            <wp:extent cx="2816173" cy="2684679"/>
-            <wp:effectExtent l="0" t="0" r="3810" b="1905"/>
+            <wp:extent cx="3387090" cy="2334895"/>
+            <wp:effectExtent l="0" t="0" r="3810" b="8255"/>
             <wp:wrapTopAndBottom/>
-            <wp:docPr id="16" name="Imagen 16"/>
+            <wp:docPr id="22" name="Imagen 22"/>
             <wp:cNvGraphicFramePr>
               <a:graphicFrameLocks xmlns:a="http://schemas.openxmlformats.org/drawingml/2006/main" noChangeAspect="1"/>
             </wp:cNvGraphicFramePr>
@@ -3248,7 +3641,7 @@
               <a:graphicData uri="http://schemas.openxmlformats.org/drawingml/2006/picture">
                 <pic:pic xmlns:pic="http://schemas.openxmlformats.org/drawingml/2006/picture">
                   <pic:nvPicPr>
-                    <pic:cNvPr id="16" name="DiagramaClases.png"/>
+                    <pic:cNvPr id="22" name="DiagramaSecuencia.png"/>
                     <pic:cNvPicPr/>
                   </pic:nvPicPr>
                   <pic:blipFill>
@@ -3266,7 +3659,7 @@
                   <pic:spPr>
                     <a:xfrm>
                       <a:off x="0" y="0"/>
-                      <a:ext cx="2816173" cy="2684679"/>
+                      <a:ext cx="3387090" cy="2335502"/>
                     </a:xfrm>
                     <a:prstGeom prst="rect">
                       <a:avLst/>
@@ -3275,22 +3668,220 @@
                 </pic:pic>
               </a:graphicData>
             </a:graphic>
+            <wp14:sizeRelH relativeFrom="margin">
+              <wp14:pctWidth>0</wp14:pctWidth>
+            </wp14:sizeRelH>
+            <wp14:sizeRelV relativeFrom="margin">
+              <wp14:pctHeight>0</wp14:pctHeight>
+            </wp14:sizeRelV>
           </wp:anchor>
         </w:drawing>
       </w:r>
       <w:r>
         <w:rPr>
-          <w:lang w:val="es-MX"/>
-        </w:rPr>
-        <w:t>Diagrama de clases:</w:t>
+          <w:noProof/>
+        </w:rPr>
+        <mc:AlternateContent>
+          <mc:Choice Requires="wps">
+            <w:drawing>
+              <wp:anchor distT="0" distB="0" distL="114300" distR="114300" simplePos="0" relativeHeight="251691008" behindDoc="0" locked="0" layoutInCell="1" allowOverlap="1" wp14:anchorId="22AD0F1C" wp14:editId="12BF1BF5">
+                <wp:simplePos x="0" y="0"/>
+                <wp:positionH relativeFrom="column">
+                  <wp:posOffset>1276350</wp:posOffset>
+                </wp:positionH>
+                <wp:positionV relativeFrom="paragraph">
+                  <wp:posOffset>2613025</wp:posOffset>
+                </wp:positionV>
+                <wp:extent cx="3387090" cy="635"/>
+                <wp:effectExtent l="0" t="0" r="0" b="0"/>
+                <wp:wrapTopAndBottom/>
+                <wp:docPr id="23" name="Cuadro de texto 23"/>
+                <wp:cNvGraphicFramePr/>
+                <a:graphic xmlns:a="http://schemas.openxmlformats.org/drawingml/2006/main">
+                  <a:graphicData uri="http://schemas.microsoft.com/office/word/2010/wordprocessingShape">
+                    <wps:wsp>
+                      <wps:cNvSpPr txBox="1"/>
+                      <wps:spPr>
+                        <a:xfrm>
+                          <a:off x="0" y="0"/>
+                          <a:ext cx="3387090" cy="635"/>
+                        </a:xfrm>
+                        <a:prstGeom prst="rect">
+                          <a:avLst/>
+                        </a:prstGeom>
+                        <a:solidFill>
+                          <a:prstClr val="white"/>
+                        </a:solidFill>
+                        <a:ln>
+                          <a:noFill/>
+                        </a:ln>
+                      </wps:spPr>
+                      <wps:txbx>
+                        <w:txbxContent>
+                          <w:p>
+                            <w:pPr>
+                              <w:pStyle w:val="Descripcin"/>
+                              <w:rPr>
+                                <w:noProof/>
+                                <w:color w:val="5A5A5A" w:themeColor="text1" w:themeTint="A5"/>
+                                <w:spacing w:val="15"/>
+                                <w:lang w:val="es-MX"/>
+                              </w:rPr>
+                            </w:pPr>
+                            <w:r>
+                              <w:rPr>
+                                <w:lang w:val="es-MX"/>
+                              </w:rPr>
+                              <w:t xml:space="preserve">Ilustración </w:t>
+                            </w:r>
+                            <w:r>
+                              <w:fldChar w:fldCharType="begin"/>
+                            </w:r>
+                            <w:r>
+                              <w:rPr>
+                                <w:lang w:val="es-MX"/>
+                              </w:rPr>
+                              <w:instrText xml:space="preserve"> SEQ Ilustración \* ARABIC </w:instrText>
+                            </w:r>
+                            <w:r>
+                              <w:fldChar w:fldCharType="separate"/>
+                            </w:r>
+                            <w:r>
+                              <w:rPr>
+                                <w:noProof/>
+                                <w:lang w:val="es-MX"/>
+                              </w:rPr>
+                              <w:t>8</w:t>
+                            </w:r>
+                            <w:r>
+                              <w:fldChar w:fldCharType="end"/>
+                            </w:r>
+                            <w:r>
+                              <w:rPr>
+                                <w:lang w:val="es-MX"/>
+                              </w:rPr>
+                              <w:t>. Diagrama de secuencia para la obtención de la instancia de la factoría de las tiendas.</w:t>
+                            </w:r>
+                          </w:p>
+                        </w:txbxContent>
+                      </wps:txbx>
+                      <wps:bodyPr rot="0" spcFirstLastPara="0" vertOverflow="overflow" horzOverflow="overflow" vert="horz" wrap="square" lIns="0" tIns="0" rIns="0" bIns="0" numCol="1" spcCol="0" rtlCol="0" fromWordArt="0" anchor="t" anchorCtr="0" forceAA="0" compatLnSpc="1">
+                        <a:prstTxWarp prst="textNoShape">
+                          <a:avLst/>
+                        </a:prstTxWarp>
+                        <a:spAutoFit/>
+                      </wps:bodyPr>
+                    </wps:wsp>
+                  </a:graphicData>
+                </a:graphic>
+              </wp:anchor>
+            </w:drawing>
+          </mc:Choice>
+          <mc:Fallback>
+            <w:pict>
+              <v:shape w14:anchorId="22AD0F1C" id="Cuadro de texto 23" o:spid="_x0000_s1034" type="#_x0000_t202" style="position:absolute;margin-left:100.5pt;margin-top:205.75pt;width:266.7pt;height:.05pt;z-index:251691008;visibility:visible;mso-wrap-style:square;mso-wrap-distance-left:9pt;mso-wrap-distance-top:0;mso-wrap-distance-right:9pt;mso-wrap-distance-bottom:0;mso-position-horizontal:absolute;mso-position-horizontal-relative:text;mso-position-vertical:absolute;mso-position-vertical-relative:text;v-text-anchor:top" o:gfxdata="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" stroked="f">
+                <v:textbox style="mso-fit-shape-to-text:t" inset="0,0,0,0">
+                  <w:txbxContent>
+                    <w:p>
+                      <w:pPr>
+                        <w:pStyle w:val="Descripcin"/>
+                        <w:rPr>
+                          <w:noProof/>
+                          <w:color w:val="5A5A5A" w:themeColor="text1" w:themeTint="A5"/>
+                          <w:spacing w:val="15"/>
+                          <w:lang w:val="es-MX"/>
+                        </w:rPr>
+                      </w:pPr>
+                      <w:r>
+                        <w:rPr>
+                          <w:lang w:val="es-MX"/>
+                        </w:rPr>
+                        <w:t xml:space="preserve">Ilustración </w:t>
+                      </w:r>
+                      <w:r>
+                        <w:fldChar w:fldCharType="begin"/>
+                      </w:r>
+                      <w:r>
+                        <w:rPr>
+                          <w:lang w:val="es-MX"/>
+                        </w:rPr>
+                        <w:instrText xml:space="preserve"> SEQ Ilustración \* ARABIC </w:instrText>
+                      </w:r>
+                      <w:r>
+                        <w:fldChar w:fldCharType="separate"/>
+                      </w:r>
+                      <w:r>
+                        <w:rPr>
+                          <w:noProof/>
+                          <w:lang w:val="es-MX"/>
+                        </w:rPr>
+                        <w:t>8</w:t>
+                      </w:r>
+                      <w:r>
+                        <w:fldChar w:fldCharType="end"/>
+                      </w:r>
+                      <w:r>
+                        <w:rPr>
+                          <w:lang w:val="es-MX"/>
+                        </w:rPr>
+                        <w:t>. Diagrama de secuencia para la obtención de la instancia de la factoría de las tiendas.</w:t>
+                      </w:r>
+                    </w:p>
+                  </w:txbxContent>
+                </v:textbox>
+                <w10:wrap type="topAndBottom"/>
+              </v:shape>
+            </w:pict>
+          </mc:Fallback>
+        </mc:AlternateContent>
+      </w:r>
+      <w:r>
+        <w:rPr>
+          <w:lang w:val="es-MX"/>
+        </w:rPr>
+        <w:t>Diagrama de secuencia:</w:t>
+      </w:r>
+      <w:bookmarkStart w:id="10" w:name="_Toc42419386"/>
+      <w:bookmarkStart w:id="11" w:name="_Toc42419551"/>
+      <w:r>
+        <w:rPr>
+          <w:lang w:val="es-MX"/>
+        </w:rPr>
+        <w:br w:type="page"/>
       </w:r>
     </w:p>
     <w:p>
       <w:pPr>
-        <w:rPr>
-          <w:lang w:val="es-MX"/>
-        </w:rPr>
-      </w:pPr>
+        <w:pStyle w:val="Ttulo1"/>
+        <w:rPr>
+          <w:lang w:val="es-MX"/>
+        </w:rPr>
+      </w:pPr>
+      <w:bookmarkStart w:id="12" w:name="_Toc42597320"/>
+      <w:r>
+        <w:rPr>
+          <w:lang w:val="es-MX"/>
+        </w:rPr>
+        <w:lastRenderedPageBreak/>
+        <w:t xml:space="preserve">Patrón de diseño: </w:t>
+      </w:r>
+      <w:proofErr w:type="spellStart"/>
+      <w:r>
+        <w:rPr>
+          <w:lang w:val="es-MX"/>
+        </w:rPr>
+        <w:t>State</w:t>
+      </w:r>
+      <w:bookmarkEnd w:id="10"/>
+      <w:bookmarkEnd w:id="11"/>
+      <w:proofErr w:type="spellEnd"/>
+      <w:r>
+        <w:rPr>
+          <w:lang w:val="es-MX"/>
+        </w:rPr>
+        <w:t>.</w:t>
+      </w:r>
+      <w:bookmarkEnd w:id="12"/>
     </w:p>
     <w:p>
       <w:pPr>
@@ -3301,27 +3892,212 @@
       </w:pPr>
       <w:r>
         <w:rPr>
-          <w:lang w:val="es-MX"/>
-        </w:rPr>
-        <w:t>Diagrama de secuencia:</w:t>
-      </w:r>
-    </w:p>
-    <w:p>
-      <w:pPr>
-        <w:rPr>
-          <w:lang w:val="es-MX"/>
-        </w:rPr>
-      </w:pPr>
-      <w:r>
-        <w:rPr>
           <w:noProof/>
+        </w:rPr>
+        <mc:AlternateContent>
+          <mc:Choice Requires="wps">
+            <w:drawing>
+              <wp:anchor distT="0" distB="0" distL="114300" distR="114300" simplePos="0" relativeHeight="251693056" behindDoc="0" locked="0" layoutInCell="1" allowOverlap="1" wp14:anchorId="6C8D51E3" wp14:editId="0D73281F">
+                <wp:simplePos x="0" y="0"/>
+                <wp:positionH relativeFrom="column">
+                  <wp:posOffset>1047750</wp:posOffset>
+                </wp:positionH>
+                <wp:positionV relativeFrom="paragraph">
+                  <wp:posOffset>3068320</wp:posOffset>
+                </wp:positionV>
+                <wp:extent cx="3848100" cy="635"/>
+                <wp:effectExtent l="0" t="0" r="0" b="0"/>
+                <wp:wrapTopAndBottom/>
+                <wp:docPr id="24" name="Cuadro de texto 24"/>
+                <wp:cNvGraphicFramePr/>
+                <a:graphic xmlns:a="http://schemas.openxmlformats.org/drawingml/2006/main">
+                  <a:graphicData uri="http://schemas.microsoft.com/office/word/2010/wordprocessingShape">
+                    <wps:wsp>
+                      <wps:cNvSpPr txBox="1"/>
+                      <wps:spPr>
+                        <a:xfrm>
+                          <a:off x="0" y="0"/>
+                          <a:ext cx="3848100" cy="635"/>
+                        </a:xfrm>
+                        <a:prstGeom prst="rect">
+                          <a:avLst/>
+                        </a:prstGeom>
+                        <a:solidFill>
+                          <a:prstClr val="white"/>
+                        </a:solidFill>
+                        <a:ln>
+                          <a:noFill/>
+                        </a:ln>
+                      </wps:spPr>
+                      <wps:txbx>
+                        <w:txbxContent>
+                          <w:p>
+                            <w:pPr>
+                              <w:pStyle w:val="Descripcin"/>
+                              <w:rPr>
+                                <w:noProof/>
+                                <w:color w:val="5A5A5A" w:themeColor="text1" w:themeTint="A5"/>
+                                <w:spacing w:val="15"/>
+                                <w:lang w:val="es-MX"/>
+                              </w:rPr>
+                            </w:pPr>
+                            <w:r>
+                              <w:rPr>
+                                <w:lang w:val="es-MX"/>
+                              </w:rPr>
+                              <w:t xml:space="preserve">Ilustración </w:t>
+                            </w:r>
+                            <w:r>
+                              <w:fldChar w:fldCharType="begin"/>
+                            </w:r>
+                            <w:r>
+                              <w:rPr>
+                                <w:lang w:val="es-MX"/>
+                              </w:rPr>
+                              <w:instrText xml:space="preserve"> SEQ Ilustración \* ARABIC </w:instrText>
+                            </w:r>
+                            <w:r>
+                              <w:fldChar w:fldCharType="separate"/>
+                            </w:r>
+                            <w:r>
+                              <w:rPr>
+                                <w:noProof/>
+                                <w:lang w:val="es-MX"/>
+                              </w:rPr>
+                              <w:t>9</w:t>
+                            </w:r>
+                            <w:r>
+                              <w:fldChar w:fldCharType="end"/>
+                            </w:r>
+                            <w:r>
+                              <w:rPr>
+                                <w:lang w:val="es-MX"/>
+                              </w:rPr>
+                              <w:t xml:space="preserve">. Diagrama de clases para el patrón de diseño </w:t>
+                            </w:r>
+                            <w:proofErr w:type="spellStart"/>
+                            <w:r>
+                              <w:rPr>
+                                <w:b/>
+                                <w:bCs/>
+                                <w:lang w:val="es-MX"/>
+                              </w:rPr>
+                              <w:t>State</w:t>
+                            </w:r>
+                            <w:proofErr w:type="spellEnd"/>
+                            <w:r>
+                              <w:rPr>
+                                <w:lang w:val="es-MX"/>
+                              </w:rPr>
+                              <w:t>.</w:t>
+                            </w:r>
+                          </w:p>
+                        </w:txbxContent>
+                      </wps:txbx>
+                      <wps:bodyPr rot="0" spcFirstLastPara="0" vertOverflow="overflow" horzOverflow="overflow" vert="horz" wrap="square" lIns="0" tIns="0" rIns="0" bIns="0" numCol="1" spcCol="0" rtlCol="0" fromWordArt="0" anchor="t" anchorCtr="0" forceAA="0" compatLnSpc="1">
+                        <a:prstTxWarp prst="textNoShape">
+                          <a:avLst/>
+                        </a:prstTxWarp>
+                        <a:spAutoFit/>
+                      </wps:bodyPr>
+                    </wps:wsp>
+                  </a:graphicData>
+                </a:graphic>
+              </wp:anchor>
+            </w:drawing>
+          </mc:Choice>
+          <mc:Fallback>
+            <w:pict>
+              <v:shape w14:anchorId="6C8D51E3" id="Cuadro de texto 24" o:spid="_x0000_s1035" type="#_x0000_t202" style="position:absolute;margin-left:82.5pt;margin-top:241.6pt;width:303pt;height:.05pt;z-index:251693056;visibility:visible;mso-wrap-style:square;mso-wrap-distance-left:9pt;mso-wrap-distance-top:0;mso-wrap-distance-right:9pt;mso-wrap-distance-bottom:0;mso-position-horizontal:absolute;mso-position-horizontal-relative:text;mso-position-vertical:absolute;mso-position-vertical-relative:text;v-text-anchor:top" o:gfxdata="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" stroked="f">
+                <v:textbox style="mso-fit-shape-to-text:t" inset="0,0,0,0">
+                  <w:txbxContent>
+                    <w:p>
+                      <w:pPr>
+                        <w:pStyle w:val="Descripcin"/>
+                        <w:rPr>
+                          <w:noProof/>
+                          <w:color w:val="5A5A5A" w:themeColor="text1" w:themeTint="A5"/>
+                          <w:spacing w:val="15"/>
+                          <w:lang w:val="es-MX"/>
+                        </w:rPr>
+                      </w:pPr>
+                      <w:r>
+                        <w:rPr>
+                          <w:lang w:val="es-MX"/>
+                        </w:rPr>
+                        <w:t xml:space="preserve">Ilustración </w:t>
+                      </w:r>
+                      <w:r>
+                        <w:fldChar w:fldCharType="begin"/>
+                      </w:r>
+                      <w:r>
+                        <w:rPr>
+                          <w:lang w:val="es-MX"/>
+                        </w:rPr>
+                        <w:instrText xml:space="preserve"> SEQ Ilustración \* ARABIC </w:instrText>
+                      </w:r>
+                      <w:r>
+                        <w:fldChar w:fldCharType="separate"/>
+                      </w:r>
+                      <w:r>
+                        <w:rPr>
+                          <w:noProof/>
+                          <w:lang w:val="es-MX"/>
+                        </w:rPr>
+                        <w:t>9</w:t>
+                      </w:r>
+                      <w:r>
+                        <w:fldChar w:fldCharType="end"/>
+                      </w:r>
+                      <w:r>
+                        <w:rPr>
+                          <w:lang w:val="es-MX"/>
+                        </w:rPr>
+                        <w:t xml:space="preserve">. Diagrama de clases para el patrón de diseño </w:t>
+                      </w:r>
+                      <w:proofErr w:type="spellStart"/>
+                      <w:r>
+                        <w:rPr>
+                          <w:b/>
+                          <w:bCs/>
+                          <w:lang w:val="es-MX"/>
+                        </w:rPr>
+                        <w:t>State</w:t>
+                      </w:r>
+                      <w:proofErr w:type="spellEnd"/>
+                      <w:r>
+                        <w:rPr>
+                          <w:lang w:val="es-MX"/>
+                        </w:rPr>
+                        <w:t>.</w:t>
+                      </w:r>
+                    </w:p>
+                  </w:txbxContent>
+                </v:textbox>
+                <w10:wrap type="topAndBottom"/>
+              </v:shape>
+            </w:pict>
+          </mc:Fallback>
+        </mc:AlternateContent>
+      </w:r>
+      <w:r>
+        <w:rPr>
+          <w:noProof/>
           <w:lang w:val="es-MX"/>
         </w:rPr>
         <w:drawing>
-          <wp:inline distT="0" distB="0" distL="0" distR="0">
-            <wp:extent cx="5598543" cy="4363394"/>
-            <wp:effectExtent l="0" t="0" r="2540" b="0"/>
-            <wp:docPr id="6" name="Imagen 6"/>
+          <wp:anchor distT="0" distB="0" distL="114300" distR="114300" simplePos="0" relativeHeight="251663360" behindDoc="0" locked="0" layoutInCell="1" allowOverlap="1" wp14:anchorId="4A494770" wp14:editId="7AE1274D">
+            <wp:simplePos x="0" y="0"/>
+            <wp:positionH relativeFrom="margin">
+              <wp:align>center</wp:align>
+            </wp:positionH>
+            <wp:positionV relativeFrom="paragraph">
+              <wp:posOffset>240306</wp:posOffset>
+            </wp:positionV>
+            <wp:extent cx="3848100" cy="2771140"/>
+            <wp:effectExtent l="0" t="0" r="0" b="0"/>
+            <wp:wrapTopAndBottom/>
+            <wp:docPr id="15" name="Imagen 15"/>
             <wp:cNvGraphicFramePr>
               <a:graphicFrameLocks xmlns:a="http://schemas.openxmlformats.org/drawingml/2006/main" noChangeAspect="1"/>
             </wp:cNvGraphicFramePr>
@@ -3329,10 +4105,8 @@
               <a:graphicData uri="http://schemas.openxmlformats.org/drawingml/2006/picture">
                 <pic:pic xmlns:pic="http://schemas.openxmlformats.org/drawingml/2006/picture">
                   <pic:nvPicPr>
-                    <pic:cNvPr id="0" name="Picture 2"/>
-                    <pic:cNvPicPr>
-                      <a:picLocks noChangeAspect="1" noChangeArrowheads="1"/>
-                    </pic:cNvPicPr>
+                    <pic:cNvPr id="15" name="DiagramaClases.png"/>
+                    <pic:cNvPicPr/>
                   </pic:nvPicPr>
                   <pic:blipFill>
                     <a:blip r:embed="rId18">
@@ -3342,75 +4116,57 @@
                         </a:ext>
                       </a:extLst>
                     </a:blip>
-                    <a:srcRect/>
                     <a:stretch>
                       <a:fillRect/>
                     </a:stretch>
                   </pic:blipFill>
-                  <pic:spPr bwMode="auto">
+                  <pic:spPr>
                     <a:xfrm>
                       <a:off x="0" y="0"/>
-                      <a:ext cx="5599478" cy="4364123"/>
+                      <a:ext cx="3848100" cy="2771140"/>
                     </a:xfrm>
                     <a:prstGeom prst="rect">
                       <a:avLst/>
                     </a:prstGeom>
-                    <a:noFill/>
-                    <a:ln>
-                      <a:noFill/>
-                    </a:ln>
                   </pic:spPr>
                 </pic:pic>
               </a:graphicData>
             </a:graphic>
-          </wp:inline>
+            <wp14:sizeRelH relativeFrom="margin">
+              <wp14:pctWidth>0</wp14:pctWidth>
+            </wp14:sizeRelH>
+            <wp14:sizeRelV relativeFrom="margin">
+              <wp14:pctHeight>0</wp14:pctHeight>
+            </wp14:sizeRelV>
+          </wp:anchor>
         </w:drawing>
+      </w:r>
+      <w:r>
+        <w:rPr>
+          <w:lang w:val="es-MX"/>
+        </w:rPr>
+        <w:t>Diagrama de clases:</w:t>
       </w:r>
     </w:p>
     <w:p>
       <w:pPr>
-        <w:pStyle w:val="Subttulo"/>
-        <w:rPr>
-          <w:lang w:val="es-MX"/>
-        </w:rPr>
-      </w:pPr>
-      <w:r>
-        <w:rPr>
-          <w:lang w:val="es-MX"/>
-        </w:rPr>
-        <w:lastRenderedPageBreak/>
-        <w:t>Explicación:</w:t>
-      </w:r>
+        <w:rPr>
+          <w:lang w:val="es-MX"/>
+        </w:rPr>
+      </w:pPr>
     </w:p>
     <w:p>
       <w:pPr>
-        <w:rPr>
-          <w:lang w:val="es-MX"/>
-        </w:rPr>
-      </w:pPr>
-      <w:r>
-        <w:rPr>
-          <w:lang w:val="es-MX"/>
-        </w:rPr>
-        <w:t xml:space="preserve">La manera de implementar este patrón es muy </w:t>
-      </w:r>
-      <w:r>
-        <w:rPr>
-          <w:lang w:val="es-MX"/>
-        </w:rPr>
-        <w:t>sencilla</w:t>
-      </w:r>
-      <w:r>
-        <w:rPr>
-          <w:lang w:val="es-MX"/>
-        </w:rPr>
-        <w:t>, debemos tener dos clases que estarán mutuamente relacionadas</w:t>
-      </w:r>
-      <w:r>
-        <w:rPr>
-          <w:lang w:val="es-MX"/>
-        </w:rPr>
-        <w:t xml:space="preserve"> Observador y Observado</w:t>
+        <w:pStyle w:val="Subttulo"/>
+        <w:rPr>
+          <w:lang w:val="es-MX"/>
+        </w:rPr>
+      </w:pPr>
+      <w:r>
+        <w:rPr>
+          <w:lang w:val="es-MX"/>
+        </w:rPr>
+        <w:t>Diagrama de secuencia:</w:t>
       </w:r>
     </w:p>
     <w:p>
@@ -3419,24 +4175,19 @@
           <w:lang w:val="es-MX"/>
         </w:rPr>
       </w:pPr>
-      <w:r>
-        <w:rPr>
-          <w:lang w:val="es-MX"/>
-        </w:rPr>
-        <w:t>Observador es una interfaz que definirá métodos, los cuales se enfocarán en mostrar como una clase reaccionará ante las acciones de un Observado.</w:t>
-      </w:r>
     </w:p>
     <w:p>
       <w:pPr>
-        <w:rPr>
-          <w:lang w:val="es-MX"/>
-        </w:rPr>
-      </w:pPr>
-      <w:r>
-        <w:rPr>
-          <w:lang w:val="es-MX"/>
-        </w:rPr>
-        <w:t>Observado es una clase abstracta que contiene objetos Observadores dentro de él, ya que mediante el un método notificara a los Observadores de algún cambio dentro de él.</w:t>
+        <w:pStyle w:val="Subttulo"/>
+        <w:rPr>
+          <w:lang w:val="es-MX"/>
+        </w:rPr>
+      </w:pPr>
+      <w:r>
+        <w:rPr>
+          <w:lang w:val="es-MX"/>
+        </w:rPr>
+        <w:t>Explicación:</w:t>
       </w:r>
     </w:p>
     <w:p>
@@ -3449,9 +4200,549 @@
     <w:p>
       <w:pPr>
         <w:rPr>
-          <w:lang w:val="es-MX"/>
-        </w:rPr>
-      </w:pPr>
+          <w:rFonts w:asciiTheme="majorHAnsi" w:eastAsiaTheme="majorEastAsia" w:hAnsiTheme="majorHAnsi" w:cstheme="majorBidi"/>
+          <w:color w:val="2F5496" w:themeColor="accent1" w:themeShade="BF"/>
+          <w:sz w:val="32"/>
+          <w:szCs w:val="32"/>
+          <w:lang w:val="es-MX"/>
+        </w:rPr>
+      </w:pPr>
+      <w:bookmarkStart w:id="13" w:name="_Toc42419387"/>
+      <w:bookmarkStart w:id="14" w:name="_Toc42419552"/>
+      <w:r>
+        <w:rPr>
+          <w:lang w:val="es-MX"/>
+        </w:rPr>
+        <w:br w:type="page"/>
+      </w:r>
+    </w:p>
+    <w:p>
+      <w:pPr>
+        <w:pStyle w:val="Ttulo1"/>
+        <w:rPr>
+          <w:lang w:val="es-MX"/>
+        </w:rPr>
+      </w:pPr>
+      <w:bookmarkStart w:id="15" w:name="_Toc42597321"/>
+      <w:r>
+        <w:rPr>
+          <w:lang w:val="es-MX"/>
+        </w:rPr>
+        <w:lastRenderedPageBreak/>
+        <w:t xml:space="preserve">Patrón de diseño: </w:t>
+      </w:r>
+      <w:proofErr w:type="spellStart"/>
+      <w:r>
+        <w:rPr>
+          <w:lang w:val="es-MX"/>
+        </w:rPr>
+        <w:t>Observer</w:t>
+      </w:r>
+      <w:bookmarkEnd w:id="13"/>
+      <w:bookmarkEnd w:id="14"/>
+      <w:proofErr w:type="spellEnd"/>
+      <w:r>
+        <w:rPr>
+          <w:lang w:val="es-MX"/>
+        </w:rPr>
+        <w:t>.</w:t>
+      </w:r>
+      <w:bookmarkEnd w:id="15"/>
+    </w:p>
+    <w:p>
+      <w:pPr>
+        <w:pStyle w:val="Subttulo"/>
+        <w:rPr>
+          <w:lang w:val="es-MX"/>
+        </w:rPr>
+      </w:pPr>
+      <w:r>
+        <w:rPr>
+          <w:noProof/>
+        </w:rPr>
+        <mc:AlternateContent>
+          <mc:Choice Requires="wps">
+            <w:drawing>
+              <wp:anchor distT="0" distB="0" distL="114300" distR="114300" simplePos="0" relativeHeight="251699200" behindDoc="0" locked="0" layoutInCell="1" allowOverlap="1" wp14:anchorId="40F2014C" wp14:editId="4CCE2EA1">
+                <wp:simplePos x="0" y="0"/>
+                <wp:positionH relativeFrom="column">
+                  <wp:posOffset>1113155</wp:posOffset>
+                </wp:positionH>
+                <wp:positionV relativeFrom="paragraph">
+                  <wp:posOffset>3048000</wp:posOffset>
+                </wp:positionV>
+                <wp:extent cx="3816350" cy="635"/>
+                <wp:effectExtent l="0" t="0" r="0" b="0"/>
+                <wp:wrapTopAndBottom/>
+                <wp:docPr id="29" name="Cuadro de texto 29"/>
+                <wp:cNvGraphicFramePr/>
+                <a:graphic xmlns:a="http://schemas.openxmlformats.org/drawingml/2006/main">
+                  <a:graphicData uri="http://schemas.microsoft.com/office/word/2010/wordprocessingShape">
+                    <wps:wsp>
+                      <wps:cNvSpPr txBox="1"/>
+                      <wps:spPr>
+                        <a:xfrm>
+                          <a:off x="0" y="0"/>
+                          <a:ext cx="3816350" cy="635"/>
+                        </a:xfrm>
+                        <a:prstGeom prst="rect">
+                          <a:avLst/>
+                        </a:prstGeom>
+                        <a:solidFill>
+                          <a:prstClr val="white"/>
+                        </a:solidFill>
+                        <a:ln>
+                          <a:noFill/>
+                        </a:ln>
+                      </wps:spPr>
+                      <wps:txbx>
+                        <w:txbxContent>
+                          <w:p>
+                            <w:pPr>
+                              <w:pStyle w:val="Descripcin"/>
+                              <w:rPr>
+                                <w:noProof/>
+                                <w:color w:val="5A5A5A" w:themeColor="text1" w:themeTint="A5"/>
+                                <w:spacing w:val="15"/>
+                                <w:lang w:val="es-MX"/>
+                              </w:rPr>
+                            </w:pPr>
+                            <w:r>
+                              <w:rPr>
+                                <w:lang w:val="es-MX"/>
+                              </w:rPr>
+                              <w:t>Ilustración</w:t>
+                            </w:r>
+                            <w:r>
+                              <w:rPr>
+                                <w:lang w:val="es-MX"/>
+                              </w:rPr>
+                              <w:t xml:space="preserve"> 11</w:t>
+                            </w:r>
+                            <w:r>
+                              <w:rPr>
+                                <w:lang w:val="es-MX"/>
+                              </w:rPr>
+                              <w:t xml:space="preserve">. Diagrama de clases para el patrón de diseño </w:t>
+                            </w:r>
+                            <w:proofErr w:type="spellStart"/>
+                            <w:r>
+                              <w:rPr>
+                                <w:b/>
+                                <w:bCs/>
+                                <w:lang w:val="es-MX"/>
+                              </w:rPr>
+                              <w:t>Observer</w:t>
+                            </w:r>
+                            <w:proofErr w:type="spellEnd"/>
+                            <w:r>
+                              <w:rPr>
+                                <w:lang w:val="es-MX"/>
+                              </w:rPr>
+                              <w:t>.</w:t>
+                            </w:r>
+                          </w:p>
+                        </w:txbxContent>
+                      </wps:txbx>
+                      <wps:bodyPr rot="0" spcFirstLastPara="0" vertOverflow="overflow" horzOverflow="overflow" vert="horz" wrap="square" lIns="0" tIns="0" rIns="0" bIns="0" numCol="1" spcCol="0" rtlCol="0" fromWordArt="0" anchor="t" anchorCtr="0" forceAA="0" compatLnSpc="1">
+                        <a:prstTxWarp prst="textNoShape">
+                          <a:avLst/>
+                        </a:prstTxWarp>
+                        <a:spAutoFit/>
+                      </wps:bodyPr>
+                    </wps:wsp>
+                  </a:graphicData>
+                </a:graphic>
+              </wp:anchor>
+            </w:drawing>
+          </mc:Choice>
+          <mc:Fallback>
+            <w:pict>
+              <v:shape w14:anchorId="40F2014C" id="Cuadro de texto 29" o:spid="_x0000_s1036" type="#_x0000_t202" style="position:absolute;margin-left:87.65pt;margin-top:240pt;width:300.5pt;height:.05pt;z-index:251699200;visibility:visible;mso-wrap-style:square;mso-wrap-distance-left:9pt;mso-wrap-distance-top:0;mso-wrap-distance-right:9pt;mso-wrap-distance-bottom:0;mso-position-horizontal:absolute;mso-position-horizontal-relative:text;mso-position-vertical:absolute;mso-position-vertical-relative:text;v-text-anchor:top" o:gfxdata="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" stroked="f">
+                <v:textbox style="mso-fit-shape-to-text:t" inset="0,0,0,0">
+                  <w:txbxContent>
+                    <w:p>
+                      <w:pPr>
+                        <w:pStyle w:val="Descripcin"/>
+                        <w:rPr>
+                          <w:noProof/>
+                          <w:color w:val="5A5A5A" w:themeColor="text1" w:themeTint="A5"/>
+                          <w:spacing w:val="15"/>
+                          <w:lang w:val="es-MX"/>
+                        </w:rPr>
+                      </w:pPr>
+                      <w:r>
+                        <w:rPr>
+                          <w:lang w:val="es-MX"/>
+                        </w:rPr>
+                        <w:t>Ilustración</w:t>
+                      </w:r>
+                      <w:r>
+                        <w:rPr>
+                          <w:lang w:val="es-MX"/>
+                        </w:rPr>
+                        <w:t xml:space="preserve"> 11</w:t>
+                      </w:r>
+                      <w:r>
+                        <w:rPr>
+                          <w:lang w:val="es-MX"/>
+                        </w:rPr>
+                        <w:t xml:space="preserve">. Diagrama de clases para el patrón de diseño </w:t>
+                      </w:r>
+                      <w:proofErr w:type="spellStart"/>
+                      <w:r>
+                        <w:rPr>
+                          <w:b/>
+                          <w:bCs/>
+                          <w:lang w:val="es-MX"/>
+                        </w:rPr>
+                        <w:t>Observer</w:t>
+                      </w:r>
+                      <w:proofErr w:type="spellEnd"/>
+                      <w:r>
+                        <w:rPr>
+                          <w:lang w:val="es-MX"/>
+                        </w:rPr>
+                        <w:t>.</w:t>
+                      </w:r>
+                    </w:p>
+                  </w:txbxContent>
+                </v:textbox>
+                <w10:wrap type="topAndBottom"/>
+              </v:shape>
+            </w:pict>
+          </mc:Fallback>
+        </mc:AlternateContent>
+      </w:r>
+      <w:r>
+        <w:rPr>
+          <w:noProof/>
+          <w:lang w:val="es-MX"/>
+        </w:rPr>
+        <w:drawing>
+          <wp:anchor distT="0" distB="0" distL="114300" distR="114300" simplePos="0" relativeHeight="251664384" behindDoc="0" locked="0" layoutInCell="1" allowOverlap="1" wp14:anchorId="42F58DEB" wp14:editId="27176A84">
+            <wp:simplePos x="0" y="0"/>
+            <wp:positionH relativeFrom="margin">
+              <wp:posOffset>1113155</wp:posOffset>
+            </wp:positionH>
+            <wp:positionV relativeFrom="paragraph">
+              <wp:posOffset>232410</wp:posOffset>
+            </wp:positionV>
+            <wp:extent cx="3816350" cy="2758440"/>
+            <wp:effectExtent l="0" t="0" r="0" b="3810"/>
+            <wp:wrapTopAndBottom/>
+            <wp:docPr id="16" name="Imagen 16"/>
+            <wp:cNvGraphicFramePr>
+              <a:graphicFrameLocks xmlns:a="http://schemas.openxmlformats.org/drawingml/2006/main" noChangeAspect="1"/>
+            </wp:cNvGraphicFramePr>
+            <a:graphic xmlns:a="http://schemas.openxmlformats.org/drawingml/2006/main">
+              <a:graphicData uri="http://schemas.openxmlformats.org/drawingml/2006/picture">
+                <pic:pic xmlns:pic="http://schemas.openxmlformats.org/drawingml/2006/picture">
+                  <pic:nvPicPr>
+                    <pic:cNvPr id="16" name="DiagramaClases.png"/>
+                    <pic:cNvPicPr/>
+                  </pic:nvPicPr>
+                  <pic:blipFill>
+                    <a:blip r:embed="rId19">
+                      <a:extLst>
+                        <a:ext uri="{28A0092B-C50C-407E-A947-70E740481C1C}">
+                          <a14:useLocalDpi xmlns:a14="http://schemas.microsoft.com/office/drawing/2010/main" val="0"/>
+                        </a:ext>
+                      </a:extLst>
+                    </a:blip>
+                    <a:stretch>
+                      <a:fillRect/>
+                    </a:stretch>
+                  </pic:blipFill>
+                  <pic:spPr>
+                    <a:xfrm>
+                      <a:off x="0" y="0"/>
+                      <a:ext cx="3816350" cy="2758440"/>
+                    </a:xfrm>
+                    <a:prstGeom prst="rect">
+                      <a:avLst/>
+                    </a:prstGeom>
+                  </pic:spPr>
+                </pic:pic>
+              </a:graphicData>
+            </a:graphic>
+            <wp14:sizeRelH relativeFrom="margin">
+              <wp14:pctWidth>0</wp14:pctWidth>
+            </wp14:sizeRelH>
+            <wp14:sizeRelV relativeFrom="margin">
+              <wp14:pctHeight>0</wp14:pctHeight>
+            </wp14:sizeRelV>
+          </wp:anchor>
+        </w:drawing>
+      </w:r>
+      <w:r>
+        <w:rPr>
+          <w:lang w:val="es-MX"/>
+        </w:rPr>
+        <w:t>Diagrama de clases:</w:t>
+      </w:r>
+    </w:p>
+    <w:p>
+      <w:pPr>
+        <w:rPr>
+          <w:lang w:val="es-MX"/>
+        </w:rPr>
+      </w:pPr>
+    </w:p>
+    <w:p>
+      <w:pPr>
+        <w:pStyle w:val="Subttulo"/>
+        <w:rPr>
+          <w:lang w:val="es-MX"/>
+        </w:rPr>
+      </w:pPr>
+      <w:r>
+        <w:rPr>
+          <w:noProof/>
+        </w:rPr>
+        <mc:AlternateContent>
+          <mc:Choice Requires="wps">
+            <w:drawing>
+              <wp:anchor distT="0" distB="0" distL="114300" distR="114300" simplePos="0" relativeHeight="251697152" behindDoc="0" locked="0" layoutInCell="1" allowOverlap="1" wp14:anchorId="6CB6710C" wp14:editId="19057C5C">
+                <wp:simplePos x="0" y="0"/>
+                <wp:positionH relativeFrom="column">
+                  <wp:posOffset>866775</wp:posOffset>
+                </wp:positionH>
+                <wp:positionV relativeFrom="paragraph">
+                  <wp:posOffset>2613025</wp:posOffset>
+                </wp:positionV>
+                <wp:extent cx="4206240" cy="635"/>
+                <wp:effectExtent l="0" t="0" r="0" b="0"/>
+                <wp:wrapTopAndBottom/>
+                <wp:docPr id="27" name="Cuadro de texto 27"/>
+                <wp:cNvGraphicFramePr/>
+                <a:graphic xmlns:a="http://schemas.openxmlformats.org/drawingml/2006/main">
+                  <a:graphicData uri="http://schemas.microsoft.com/office/word/2010/wordprocessingShape">
+                    <wps:wsp>
+                      <wps:cNvSpPr txBox="1"/>
+                      <wps:spPr>
+                        <a:xfrm>
+                          <a:off x="0" y="0"/>
+                          <a:ext cx="4206240" cy="635"/>
+                        </a:xfrm>
+                        <a:prstGeom prst="rect">
+                          <a:avLst/>
+                        </a:prstGeom>
+                        <a:solidFill>
+                          <a:prstClr val="white"/>
+                        </a:solidFill>
+                        <a:ln>
+                          <a:noFill/>
+                        </a:ln>
+                      </wps:spPr>
+                      <wps:txbx>
+                        <w:txbxContent>
+                          <w:p>
+                            <w:pPr>
+                              <w:pStyle w:val="Descripcin"/>
+                              <w:rPr>
+                                <w:noProof/>
+                                <w:color w:val="5A5A5A" w:themeColor="text1" w:themeTint="A5"/>
+                                <w:spacing w:val="15"/>
+                                <w:lang w:val="es-MX"/>
+                              </w:rPr>
+                            </w:pPr>
+                            <w:r>
+                              <w:rPr>
+                                <w:lang w:val="es-MX"/>
+                              </w:rPr>
+                              <w:t>Ilustración</w:t>
+                            </w:r>
+                            <w:r>
+                              <w:rPr>
+                                <w:lang w:val="es-MX"/>
+                              </w:rPr>
+                              <w:t xml:space="preserve"> </w:t>
+                            </w:r>
+                            <w:r>
+                              <w:t>12</w:t>
+                            </w:r>
+                            <w:r>
+                              <w:rPr>
+                                <w:lang w:val="es-MX"/>
+                              </w:rPr>
+                              <w:t>. Diagrama de clases para un uso concreto del patrón dentro del sistema.</w:t>
+                            </w:r>
+                          </w:p>
+                        </w:txbxContent>
+                      </wps:txbx>
+                      <wps:bodyPr rot="0" spcFirstLastPara="0" vertOverflow="overflow" horzOverflow="overflow" vert="horz" wrap="square" lIns="0" tIns="0" rIns="0" bIns="0" numCol="1" spcCol="0" rtlCol="0" fromWordArt="0" anchor="t" anchorCtr="0" forceAA="0" compatLnSpc="1">
+                        <a:prstTxWarp prst="textNoShape">
+                          <a:avLst/>
+                        </a:prstTxWarp>
+                        <a:spAutoFit/>
+                      </wps:bodyPr>
+                    </wps:wsp>
+                  </a:graphicData>
+                </a:graphic>
+              </wp:anchor>
+            </w:drawing>
+          </mc:Choice>
+          <mc:Fallback>
+            <w:pict>
+              <v:shape w14:anchorId="6CB6710C" id="Cuadro de texto 27" o:spid="_x0000_s1037" type="#_x0000_t202" style="position:absolute;margin-left:68.25pt;margin-top:205.75pt;width:331.2pt;height:.05pt;z-index:251697152;visibility:visible;mso-wrap-style:square;mso-wrap-distance-left:9pt;mso-wrap-distance-top:0;mso-wrap-distance-right:9pt;mso-wrap-distance-bottom:0;mso-position-horizontal:absolute;mso-position-horizontal-relative:text;mso-position-vertical:absolute;mso-position-vertical-relative:text;v-text-anchor:top" o:gfxdata="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" stroked="f">
+                <v:textbox style="mso-fit-shape-to-text:t" inset="0,0,0,0">
+                  <w:txbxContent>
+                    <w:p>
+                      <w:pPr>
+                        <w:pStyle w:val="Descripcin"/>
+                        <w:rPr>
+                          <w:noProof/>
+                          <w:color w:val="5A5A5A" w:themeColor="text1" w:themeTint="A5"/>
+                          <w:spacing w:val="15"/>
+                          <w:lang w:val="es-MX"/>
+                        </w:rPr>
+                      </w:pPr>
+                      <w:r>
+                        <w:rPr>
+                          <w:lang w:val="es-MX"/>
+                        </w:rPr>
+                        <w:t>Ilustración</w:t>
+                      </w:r>
+                      <w:r>
+                        <w:rPr>
+                          <w:lang w:val="es-MX"/>
+                        </w:rPr>
+                        <w:t xml:space="preserve"> </w:t>
+                      </w:r>
+                      <w:r>
+                        <w:t>12</w:t>
+                      </w:r>
+                      <w:r>
+                        <w:rPr>
+                          <w:lang w:val="es-MX"/>
+                        </w:rPr>
+                        <w:t>. Diagrama de clases para un uso concreto del patrón dentro del sistema.</w:t>
+                      </w:r>
+                    </w:p>
+                  </w:txbxContent>
+                </v:textbox>
+                <w10:wrap type="topAndBottom"/>
+              </v:shape>
+            </w:pict>
+          </mc:Fallback>
+        </mc:AlternateContent>
+      </w:r>
+      <w:r>
+        <w:rPr>
+          <w:noProof/>
+          <w:lang w:val="es-MX"/>
+        </w:rPr>
+        <w:drawing>
+          <wp:anchor distT="0" distB="0" distL="114300" distR="114300" simplePos="0" relativeHeight="251680768" behindDoc="0" locked="0" layoutInCell="1" allowOverlap="1" wp14:anchorId="717DE51F" wp14:editId="6BC902B9">
+            <wp:simplePos x="0" y="0"/>
+            <wp:positionH relativeFrom="margin">
+              <wp:align>center</wp:align>
+            </wp:positionH>
+            <wp:positionV relativeFrom="paragraph">
+              <wp:posOffset>199031</wp:posOffset>
+            </wp:positionV>
+            <wp:extent cx="4206240" cy="2357120"/>
+            <wp:effectExtent l="0" t="0" r="3810" b="5080"/>
+            <wp:wrapTopAndBottom/>
+            <wp:docPr id="10" name="Imagen 10"/>
+            <wp:cNvGraphicFramePr>
+              <a:graphicFrameLocks xmlns:a="http://schemas.openxmlformats.org/drawingml/2006/main" noChangeAspect="1"/>
+            </wp:cNvGraphicFramePr>
+            <a:graphic xmlns:a="http://schemas.openxmlformats.org/drawingml/2006/main">
+              <a:graphicData uri="http://schemas.openxmlformats.org/drawingml/2006/picture">
+                <pic:pic xmlns:pic="http://schemas.openxmlformats.org/drawingml/2006/picture">
+                  <pic:nvPicPr>
+                    <pic:cNvPr id="10" name="AñadirArtículo.png"/>
+                    <pic:cNvPicPr/>
+                  </pic:nvPicPr>
+                  <pic:blipFill>
+                    <a:blip r:embed="rId20">
+                      <a:extLst>
+                        <a:ext uri="{28A0092B-C50C-407E-A947-70E740481C1C}">
+                          <a14:useLocalDpi xmlns:a14="http://schemas.microsoft.com/office/drawing/2010/main" val="0"/>
+                        </a:ext>
+                      </a:extLst>
+                    </a:blip>
+                    <a:stretch>
+                      <a:fillRect/>
+                    </a:stretch>
+                  </pic:blipFill>
+                  <pic:spPr>
+                    <a:xfrm>
+                      <a:off x="0" y="0"/>
+                      <a:ext cx="4206240" cy="2357120"/>
+                    </a:xfrm>
+                    <a:prstGeom prst="rect">
+                      <a:avLst/>
+                    </a:prstGeom>
+                  </pic:spPr>
+                </pic:pic>
+              </a:graphicData>
+            </a:graphic>
+            <wp14:sizeRelH relativeFrom="margin">
+              <wp14:pctWidth>0</wp14:pctWidth>
+            </wp14:sizeRelH>
+            <wp14:sizeRelV relativeFrom="margin">
+              <wp14:pctHeight>0</wp14:pctHeight>
+            </wp14:sizeRelV>
+          </wp:anchor>
+        </w:drawing>
+      </w:r>
+      <w:r>
+        <w:rPr>
+          <w:lang w:val="es-MX"/>
+        </w:rPr>
+        <w:t>Diagrama de secuencia:</w:t>
+      </w:r>
+    </w:p>
+    <w:p>
+      <w:pPr>
+        <w:pStyle w:val="Subttulo"/>
+        <w:rPr>
+          <w:lang w:val="es-MX"/>
+        </w:rPr>
+      </w:pPr>
+    </w:p>
+    <w:p>
+      <w:pPr>
+        <w:pStyle w:val="Subttulo"/>
+        <w:rPr>
+          <w:lang w:val="es-MX"/>
+        </w:rPr>
+      </w:pPr>
+      <w:r>
+        <w:rPr>
+          <w:lang w:val="es-MX"/>
+        </w:rPr>
+        <w:t>Observaciones</w:t>
+      </w:r>
+      <w:r>
+        <w:rPr>
+          <w:lang w:val="es-MX"/>
+        </w:rPr>
+        <w:t>:</w:t>
+      </w:r>
+    </w:p>
+    <w:p>
+      <w:pPr>
+        <w:jc w:val="both"/>
+        <w:rPr>
+          <w:lang w:val="es-MX"/>
+        </w:rPr>
+      </w:pPr>
+      <w:r>
+        <w:rPr>
+          <w:lang w:val="es-MX"/>
+        </w:rPr>
+        <w:t xml:space="preserve">Este patrón de diseño no solo se usa en este contexto específico del sistema, </w:t>
+      </w:r>
+      <w:r>
+        <w:rPr>
+          <w:lang w:val="es-MX"/>
+        </w:rPr>
+        <w:t xml:space="preserve">sino también para mandar notificaciones entre ventanas para responder de cierta manera ante las acciones del usuario; dibujar el estado del carrito en pantalla según los cambios que se hagan dentro de él, o simples acciones internas que se realizan dentro de las tablas para actualizar los datos. </w:t>
+      </w:r>
     </w:p>
     <w:sectPr>
       <w:pgSz w:w="12240" w:h="15840"/>

</xml_diff>

<commit_message>
muchos ajustes a los docs
</commit_message>
<xml_diff>
--- a/Patrones _Dis.docx
+++ b/Patrones _Dis.docx
@@ -279,47 +279,16 @@
                                     </w:p>
                                   </w:sdtContent>
                                 </w:sdt>
-                                <w:sdt>
-                                  <w:sdtPr>
+                                <w:p>
+                                  <w:pPr>
+                                    <w:pStyle w:val="Sinespaciado"/>
                                     <w:rPr>
-                                      <w:rFonts w:ascii="Calibri" w:hAnsi="Calibri" w:cs="Calibri"/>
                                       <w:color w:val="ED7D31" w:themeColor="accent2"/>
                                       <w:sz w:val="26"/>
                                       <w:szCs w:val="26"/>
                                     </w:rPr>
-                                    <w:alias w:val="Autor"/>
-                                    <w:tag w:val=""/>
-                                    <w:id w:val="-279026076"/>
-                                    <w:dataBinding w:prefixMappings="xmlns:ns0='http://purl.org/dc/elements/1.1/' xmlns:ns1='http://schemas.openxmlformats.org/package/2006/metadata/core-properties' " w:xpath="/ns1:coreProperties[1]/ns0:creator[1]" w:storeItemID="{6C3C8BC8-F283-45AE-878A-BAB7291924A1}"/>
-                                    <w:text/>
-                                  </w:sdtPr>
-                                  <w:sdtEndPr/>
-                                  <w:sdtContent>
-                                    <w:p>
-                                      <w:pPr>
-                                        <w:pStyle w:val="Sinespaciado"/>
-                                        <w:numPr>
-                                          <w:ilvl w:val="0"/>
-                                          <w:numId w:val="1"/>
-                                        </w:numPr>
-                                        <w:rPr>
-                                          <w:color w:val="ED7D31" w:themeColor="accent2"/>
-                                          <w:sz w:val="26"/>
-                                          <w:szCs w:val="26"/>
-                                        </w:rPr>
-                                      </w:pPr>
-                                      <w:r>
-                                        <w:rPr>
-                                          <w:rFonts w:ascii="Calibri" w:hAnsi="Calibri" w:cs="Calibri"/>
-                                          <w:color w:val="ED7D31" w:themeColor="accent2"/>
-                                          <w:sz w:val="26"/>
-                                          <w:szCs w:val="26"/>
-                                        </w:rPr>
-                                        <w:t>Eusebio Ajax Santos.</w:t>
-                                      </w:r>
-                                    </w:p>
-                                  </w:sdtContent>
-                                </w:sdt>
+                                  </w:pPr>
+                                </w:p>
                                 <w:p>
                                   <w:pPr>
                                     <w:pStyle w:val="Sinespaciado"/>
@@ -645,47 +614,16 @@
                               </w:p>
                             </w:sdtContent>
                           </w:sdt>
-                          <w:sdt>
-                            <w:sdtPr>
-                              <w:rPr>
-                                <w:rFonts w:ascii="Calibri" w:hAnsi="Calibri" w:cs="Calibri"/>
+                          <w:p>
+                            <w:pPr>
+                              <w:pStyle w:val="Sinespaciado"/>
+                              <w:rPr>
                                 <w:color w:val="ED7D31" w:themeColor="accent2"/>
                                 <w:sz w:val="26"/>
                                 <w:szCs w:val="26"/>
                               </w:rPr>
-                              <w:alias w:val="Autor"/>
-                              <w:tag w:val=""/>
-                              <w:id w:val="-279026076"/>
-                              <w:dataBinding w:prefixMappings="xmlns:ns0='http://purl.org/dc/elements/1.1/' xmlns:ns1='http://schemas.openxmlformats.org/package/2006/metadata/core-properties' " w:xpath="/ns1:coreProperties[1]/ns0:creator[1]" w:storeItemID="{6C3C8BC8-F283-45AE-878A-BAB7291924A1}"/>
-                              <w:text/>
-                            </w:sdtPr>
-                            <w:sdtEndPr/>
-                            <w:sdtContent>
-                              <w:p>
-                                <w:pPr>
-                                  <w:pStyle w:val="Sinespaciado"/>
-                                  <w:numPr>
-                                    <w:ilvl w:val="0"/>
-                                    <w:numId w:val="1"/>
-                                  </w:numPr>
-                                  <w:rPr>
-                                    <w:color w:val="ED7D31" w:themeColor="accent2"/>
-                                    <w:sz w:val="26"/>
-                                    <w:szCs w:val="26"/>
-                                  </w:rPr>
-                                </w:pPr>
-                                <w:r>
-                                  <w:rPr>
-                                    <w:rFonts w:ascii="Calibri" w:hAnsi="Calibri" w:cs="Calibri"/>
-                                    <w:color w:val="ED7D31" w:themeColor="accent2"/>
-                                    <w:sz w:val="26"/>
-                                    <w:szCs w:val="26"/>
-                                  </w:rPr>
-                                  <w:t>Eusebio Ajax Santos.</w:t>
-                                </w:r>
-                              </w:p>
-                            </w:sdtContent>
-                          </w:sdt>
+                            </w:pPr>
+                          </w:p>
                           <w:p>
                             <w:pPr>
                               <w:pStyle w:val="Sinespaciado"/>
@@ -886,7 +824,7 @@
             </w:rPr>
             <w:fldChar w:fldCharType="separate"/>
           </w:r>
-          <w:hyperlink w:anchor="_Toc42597316" w:history="1">
+          <w:hyperlink w:anchor="_Toc42603604" w:history="1">
             <w:r>
               <w:rPr>
                 <w:rStyle w:val="Hipervnculo"/>
@@ -914,7 +852,7 @@
                 <w:noProof/>
                 <w:webHidden/>
               </w:rPr>
-              <w:instrText xml:space="preserve"> PAGEREF _Toc42597316 \h </w:instrText>
+              <w:instrText xml:space="preserve"> PAGEREF _Toc42603604 \h </w:instrText>
             </w:r>
             <w:r>
               <w:rPr>
@@ -956,7 +894,7 @@
               <w:noProof/>
             </w:rPr>
           </w:pPr>
-          <w:hyperlink w:anchor="_Toc42597317" w:history="1">
+          <w:hyperlink w:anchor="_Toc42603605" w:history="1">
             <w:r>
               <w:rPr>
                 <w:rStyle w:val="Hipervnculo"/>
@@ -984,7 +922,7 @@
                 <w:noProof/>
                 <w:webHidden/>
               </w:rPr>
-              <w:instrText xml:space="preserve"> PAGEREF _Toc42597317 \h </w:instrText>
+              <w:instrText xml:space="preserve"> PAGEREF _Toc42603605 \h </w:instrText>
             </w:r>
             <w:r>
               <w:rPr>
@@ -1026,7 +964,7 @@
               <w:noProof/>
             </w:rPr>
           </w:pPr>
-          <w:hyperlink w:anchor="_Toc42597318" w:history="1">
+          <w:hyperlink w:anchor="_Toc42603606" w:history="1">
             <w:r>
               <w:rPr>
                 <w:rStyle w:val="Hipervnculo"/>
@@ -1054,7 +992,7 @@
                 <w:noProof/>
                 <w:webHidden/>
               </w:rPr>
-              <w:instrText xml:space="preserve"> PAGEREF _Toc42597318 \h </w:instrText>
+              <w:instrText xml:space="preserve"> PAGEREF _Toc42603606 \h </w:instrText>
             </w:r>
             <w:r>
               <w:rPr>
@@ -1096,7 +1034,7 @@
               <w:noProof/>
             </w:rPr>
           </w:pPr>
-          <w:hyperlink w:anchor="_Toc42597319" w:history="1">
+          <w:hyperlink w:anchor="_Toc42603607" w:history="1">
             <w:r>
               <w:rPr>
                 <w:rStyle w:val="Hipervnculo"/>
@@ -1124,7 +1062,7 @@
                 <w:noProof/>
                 <w:webHidden/>
               </w:rPr>
-              <w:instrText xml:space="preserve"> PAGEREF _Toc42597319 \h </w:instrText>
+              <w:instrText xml:space="preserve"> PAGEREF _Toc42603607 \h </w:instrText>
             </w:r>
             <w:r>
               <w:rPr>
@@ -1166,7 +1104,7 @@
               <w:noProof/>
             </w:rPr>
           </w:pPr>
-          <w:hyperlink w:anchor="_Toc42597320" w:history="1">
+          <w:hyperlink w:anchor="_Toc42603608" w:history="1">
             <w:r>
               <w:rPr>
                 <w:rStyle w:val="Hipervnculo"/>
@@ -1194,7 +1132,7 @@
                 <w:noProof/>
                 <w:webHidden/>
               </w:rPr>
-              <w:instrText xml:space="preserve"> PAGEREF _Toc42597320 \h </w:instrText>
+              <w:instrText xml:space="preserve"> PAGEREF _Toc42603608 \h </w:instrText>
             </w:r>
             <w:r>
               <w:rPr>
@@ -1236,7 +1174,7 @@
               <w:noProof/>
             </w:rPr>
           </w:pPr>
-          <w:hyperlink w:anchor="_Toc42597321" w:history="1">
+          <w:hyperlink w:anchor="_Toc42603609" w:history="1">
             <w:r>
               <w:rPr>
                 <w:rStyle w:val="Hipervnculo"/>
@@ -1264,7 +1202,7 @@
                 <w:noProof/>
                 <w:webHidden/>
               </w:rPr>
-              <w:instrText xml:space="preserve"> PAGEREF _Toc42597321 \h </w:instrText>
+              <w:instrText xml:space="preserve"> PAGEREF _Toc42603609 \h </w:instrText>
             </w:r>
             <w:r>
               <w:rPr>
@@ -1284,7 +1222,7 @@
                 <w:noProof/>
                 <w:webHidden/>
               </w:rPr>
-              <w:t>8</w:t>
+              <w:t>9</w:t>
             </w:r>
             <w:r>
               <w:rPr>
@@ -1300,6 +1238,12 @@
             <w:rPr>
               <w:lang w:val="es-MX"/>
             </w:rPr>
+            <w:sectPr>
+              <w:pgSz w:w="12240" w:h="15840"/>
+              <w:pgMar w:top="1440" w:right="1440" w:bottom="1440" w:left="1440" w:header="720" w:footer="720" w:gutter="0"/>
+              <w:cols w:space="720"/>
+              <w:docGrid w:linePitch="360"/>
+            </w:sectPr>
           </w:pPr>
           <w:r>
             <w:rPr>
@@ -1314,32 +1258,12 @@
     </w:sdt>
     <w:p>
       <w:pPr>
-        <w:rPr>
-          <w:lang w:val="es-MX"/>
-        </w:rPr>
-      </w:pPr>
-    </w:p>
-    <w:p>
-      <w:pPr>
-        <w:rPr>
-          <w:lang w:val="es-MX"/>
-        </w:rPr>
-        <w:sectPr>
-          <w:pgSz w:w="12240" w:h="15840"/>
-          <w:pgMar w:top="1440" w:right="1440" w:bottom="1440" w:left="1440" w:header="720" w:footer="720" w:gutter="0"/>
-          <w:cols w:space="720"/>
-          <w:docGrid w:linePitch="360"/>
-        </w:sectPr>
-      </w:pPr>
-    </w:p>
-    <w:p>
-      <w:pPr>
         <w:pStyle w:val="Ttulo1"/>
         <w:rPr>
           <w:lang w:val="es-MX"/>
         </w:rPr>
       </w:pPr>
-      <w:bookmarkStart w:id="0" w:name="_Toc42597316"/>
+      <w:bookmarkStart w:id="0" w:name="_Toc42603604"/>
       <w:r>
         <w:rPr>
           <w:lang w:val="es-MX"/>
@@ -1960,7 +1884,7 @@
       </w:pPr>
       <w:bookmarkStart w:id="1" w:name="_Toc42419383"/>
       <w:bookmarkStart w:id="2" w:name="_Toc42419548"/>
-      <w:bookmarkStart w:id="3" w:name="_Toc42597317"/>
+      <w:bookmarkStart w:id="3" w:name="_Toc42603605"/>
       <w:r>
         <w:rPr>
           <w:lang w:val="es-MX"/>
@@ -2624,7 +2548,7 @@
           <w:lang w:val="es-MX"/>
         </w:rPr>
       </w:pPr>
-      <w:bookmarkStart w:id="6" w:name="_Toc42597318"/>
+      <w:bookmarkStart w:id="6" w:name="_Toc42603606"/>
       <w:r>
         <w:rPr>
           <w:lang w:val="es-MX"/>
@@ -2992,16 +2916,16 @@
           <w:lang w:val="es-MX"/>
         </w:rPr>
         <w:drawing>
-          <wp:anchor distT="0" distB="0" distL="114300" distR="114300" simplePos="0" relativeHeight="251679744" behindDoc="0" locked="0" layoutInCell="1" allowOverlap="1" wp14:anchorId="559D41A2" wp14:editId="5FC6B871">
+          <wp:anchor distT="0" distB="0" distL="114300" distR="114300" simplePos="0" relativeHeight="251679744" behindDoc="0" locked="0" layoutInCell="1" allowOverlap="1" wp14:anchorId="559D41A2" wp14:editId="1C2E92C5">
             <wp:simplePos x="0" y="0"/>
             <wp:positionH relativeFrom="margin">
-              <wp:posOffset>786765</wp:posOffset>
+              <wp:posOffset>1245870</wp:posOffset>
             </wp:positionH>
             <wp:positionV relativeFrom="paragraph">
-              <wp:posOffset>196850</wp:posOffset>
+              <wp:posOffset>194310</wp:posOffset>
             </wp:positionV>
-            <wp:extent cx="4245610" cy="3921760"/>
-            <wp:effectExtent l="0" t="0" r="2540" b="2540"/>
+            <wp:extent cx="3321685" cy="3921760"/>
+            <wp:effectExtent l="0" t="0" r="0" b="2540"/>
             <wp:wrapTopAndBottom/>
             <wp:docPr id="8" name="Imagen 8"/>
             <wp:cNvGraphicFramePr>
@@ -3031,7 +2955,7 @@
                   <pic:spPr bwMode="auto">
                     <a:xfrm>
                       <a:off x="0" y="0"/>
-                      <a:ext cx="4245610" cy="3921760"/>
+                      <a:ext cx="3321685" cy="3921760"/>
                     </a:xfrm>
                     <a:prstGeom prst="rect">
                       <a:avLst/>
@@ -3298,6 +3222,12 @@
           <w:lang w:val="es-MX"/>
         </w:rPr>
       </w:pPr>
+      <w:r>
+        <w:rPr>
+          <w:lang w:val="es-MX"/>
+        </w:rPr>
+        <w:t xml:space="preserve"> </w:t>
+      </w:r>
     </w:p>
     <w:p>
       <w:pPr>
@@ -3306,7 +3236,7 @@
           <w:lang w:val="es-MX"/>
         </w:rPr>
       </w:pPr>
-      <w:bookmarkStart w:id="9" w:name="_Toc42597319"/>
+      <w:bookmarkStart w:id="9" w:name="_Toc42603607"/>
       <w:r>
         <w:rPr>
           <w:lang w:val="es-MX"/>
@@ -3619,19 +3549,177 @@
       <w:r>
         <w:rPr>
           <w:noProof/>
+        </w:rPr>
+        <mc:AlternateContent>
+          <mc:Choice Requires="wps">
+            <w:drawing>
+              <wp:anchor distT="0" distB="0" distL="114300" distR="114300" simplePos="0" relativeHeight="251701248" behindDoc="0" locked="0" layoutInCell="1" allowOverlap="1" wp14:anchorId="09890F61" wp14:editId="6E4067D9">
+                <wp:simplePos x="0" y="0"/>
+                <wp:positionH relativeFrom="column">
+                  <wp:posOffset>371475</wp:posOffset>
+                </wp:positionH>
+                <wp:positionV relativeFrom="paragraph">
+                  <wp:posOffset>2687320</wp:posOffset>
+                </wp:positionV>
+                <wp:extent cx="5193665" cy="635"/>
+                <wp:effectExtent l="0" t="0" r="0" b="0"/>
+                <wp:wrapTopAndBottom/>
+                <wp:docPr id="5" name="Cuadro de texto 5"/>
+                <wp:cNvGraphicFramePr/>
+                <a:graphic xmlns:a="http://schemas.openxmlformats.org/drawingml/2006/main">
+                  <a:graphicData uri="http://schemas.microsoft.com/office/word/2010/wordprocessingShape">
+                    <wps:wsp>
+                      <wps:cNvSpPr txBox="1"/>
+                      <wps:spPr>
+                        <a:xfrm>
+                          <a:off x="0" y="0"/>
+                          <a:ext cx="5193665" cy="635"/>
+                        </a:xfrm>
+                        <a:prstGeom prst="rect">
+                          <a:avLst/>
+                        </a:prstGeom>
+                        <a:solidFill>
+                          <a:prstClr val="white"/>
+                        </a:solidFill>
+                        <a:ln>
+                          <a:noFill/>
+                        </a:ln>
+                      </wps:spPr>
+                      <wps:txbx>
+                        <w:txbxContent>
+                          <w:p>
+                            <w:pPr>
+                              <w:pStyle w:val="Descripcin"/>
+                              <w:rPr>
+                                <w:noProof/>
+                                <w:color w:val="5A5A5A" w:themeColor="text1" w:themeTint="A5"/>
+                                <w:spacing w:val="15"/>
+                                <w:lang w:val="es-MX"/>
+                              </w:rPr>
+                            </w:pPr>
+                            <w:r>
+                              <w:rPr>
+                                <w:lang w:val="es-MX"/>
+                              </w:rPr>
+                              <w:t xml:space="preserve">Ilustración </w:t>
+                            </w:r>
+                            <w:r>
+                              <w:fldChar w:fldCharType="begin"/>
+                            </w:r>
+                            <w:r>
+                              <w:rPr>
+                                <w:lang w:val="es-MX"/>
+                              </w:rPr>
+                              <w:instrText xml:space="preserve"> SEQ Ilustración \* ARABIC </w:instrText>
+                            </w:r>
+                            <w:r>
+                              <w:fldChar w:fldCharType="separate"/>
+                            </w:r>
+                            <w:r>
+                              <w:rPr>
+                                <w:noProof/>
+                                <w:lang w:val="es-MX"/>
+                              </w:rPr>
+                              <w:t>8</w:t>
+                            </w:r>
+                            <w:r>
+                              <w:fldChar w:fldCharType="end"/>
+                            </w:r>
+                            <w:r>
+                              <w:rPr>
+                                <w:lang w:val="es-MX"/>
+                              </w:rPr>
+                              <w:t>. Diagrama de secuencia para la obtención de la instancia de la factoría de las tiendas.</w:t>
+                            </w:r>
+                          </w:p>
+                        </w:txbxContent>
+                      </wps:txbx>
+                      <wps:bodyPr rot="0" spcFirstLastPara="0" vertOverflow="overflow" horzOverflow="overflow" vert="horz" wrap="square" lIns="0" tIns="0" rIns="0" bIns="0" numCol="1" spcCol="0" rtlCol="0" fromWordArt="0" anchor="t" anchorCtr="0" forceAA="0" compatLnSpc="1">
+                        <a:prstTxWarp prst="textNoShape">
+                          <a:avLst/>
+                        </a:prstTxWarp>
+                        <a:spAutoFit/>
+                      </wps:bodyPr>
+                    </wps:wsp>
+                  </a:graphicData>
+                </a:graphic>
+              </wp:anchor>
+            </w:drawing>
+          </mc:Choice>
+          <mc:Fallback>
+            <w:pict>
+              <v:shape w14:anchorId="09890F61" id="Cuadro de texto 5" o:spid="_x0000_s1034" type="#_x0000_t202" style="position:absolute;margin-left:29.25pt;margin-top:211.6pt;width:408.95pt;height:.05pt;z-index:251701248;visibility:visible;mso-wrap-style:square;mso-wrap-distance-left:9pt;mso-wrap-distance-top:0;mso-wrap-distance-right:9pt;mso-wrap-distance-bottom:0;mso-position-horizontal:absolute;mso-position-horizontal-relative:text;mso-position-vertical:absolute;mso-position-vertical-relative:text;v-text-anchor:top" o:gfxdata="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" stroked="f">
+                <v:textbox style="mso-fit-shape-to-text:t" inset="0,0,0,0">
+                  <w:txbxContent>
+                    <w:p>
+                      <w:pPr>
+                        <w:pStyle w:val="Descripcin"/>
+                        <w:rPr>
+                          <w:noProof/>
+                          <w:color w:val="5A5A5A" w:themeColor="text1" w:themeTint="A5"/>
+                          <w:spacing w:val="15"/>
+                          <w:lang w:val="es-MX"/>
+                        </w:rPr>
+                      </w:pPr>
+                      <w:r>
+                        <w:rPr>
+                          <w:lang w:val="es-MX"/>
+                        </w:rPr>
+                        <w:t xml:space="preserve">Ilustración </w:t>
+                      </w:r>
+                      <w:r>
+                        <w:fldChar w:fldCharType="begin"/>
+                      </w:r>
+                      <w:r>
+                        <w:rPr>
+                          <w:lang w:val="es-MX"/>
+                        </w:rPr>
+                        <w:instrText xml:space="preserve"> SEQ Ilustración \* ARABIC </w:instrText>
+                      </w:r>
+                      <w:r>
+                        <w:fldChar w:fldCharType="separate"/>
+                      </w:r>
+                      <w:r>
+                        <w:rPr>
+                          <w:noProof/>
+                          <w:lang w:val="es-MX"/>
+                        </w:rPr>
+                        <w:t>8</w:t>
+                      </w:r>
+                      <w:r>
+                        <w:fldChar w:fldCharType="end"/>
+                      </w:r>
+                      <w:r>
+                        <w:rPr>
+                          <w:lang w:val="es-MX"/>
+                        </w:rPr>
+                        <w:t>. Diagrama de secuencia para la obtención de la instancia de la factoría de las tiendas.</w:t>
+                      </w:r>
+                    </w:p>
+                  </w:txbxContent>
+                </v:textbox>
+                <w10:wrap type="topAndBottom"/>
+              </v:shape>
+            </w:pict>
+          </mc:Fallback>
+        </mc:AlternateContent>
+      </w:r>
+      <w:r>
+        <w:rPr>
+          <w:noProof/>
           <w:lang w:val="es-MX"/>
         </w:rPr>
         <w:drawing>
-          <wp:anchor distT="0" distB="0" distL="114300" distR="114300" simplePos="0" relativeHeight="251688960" behindDoc="0" locked="0" layoutInCell="1" allowOverlap="1" wp14:anchorId="1F066F5F" wp14:editId="47A71FE3">
+          <wp:anchor distT="0" distB="0" distL="114300" distR="114300" simplePos="0" relativeHeight="251688960" behindDoc="0" locked="0" layoutInCell="1" allowOverlap="1" wp14:anchorId="1F066F5F" wp14:editId="0E89EDB1">
             <wp:simplePos x="0" y="0"/>
             <wp:positionH relativeFrom="margin">
               <wp:align>center</wp:align>
             </wp:positionH>
             <wp:positionV relativeFrom="paragraph">
-              <wp:posOffset>220345</wp:posOffset>
+              <wp:posOffset>269562</wp:posOffset>
             </wp:positionV>
-            <wp:extent cx="3387090" cy="2334895"/>
-            <wp:effectExtent l="0" t="0" r="3810" b="8255"/>
+            <wp:extent cx="5193665" cy="2360930"/>
+            <wp:effectExtent l="0" t="0" r="6985" b="1270"/>
             <wp:wrapTopAndBottom/>
             <wp:docPr id="22" name="Imagen 22"/>
             <wp:cNvGraphicFramePr>
@@ -3659,7 +3747,7 @@
                   <pic:spPr>
                     <a:xfrm>
                       <a:off x="0" y="0"/>
-                      <a:ext cx="3387090" cy="2335502"/>
+                      <a:ext cx="5193665" cy="2360930"/>
                     </a:xfrm>
                     <a:prstGeom prst="rect">
                       <a:avLst/>
@@ -3679,164 +3767,6 @@
       </w:r>
       <w:r>
         <w:rPr>
-          <w:noProof/>
-        </w:rPr>
-        <mc:AlternateContent>
-          <mc:Choice Requires="wps">
-            <w:drawing>
-              <wp:anchor distT="0" distB="0" distL="114300" distR="114300" simplePos="0" relativeHeight="251691008" behindDoc="0" locked="0" layoutInCell="1" allowOverlap="1" wp14:anchorId="22AD0F1C" wp14:editId="12BF1BF5">
-                <wp:simplePos x="0" y="0"/>
-                <wp:positionH relativeFrom="column">
-                  <wp:posOffset>1276350</wp:posOffset>
-                </wp:positionH>
-                <wp:positionV relativeFrom="paragraph">
-                  <wp:posOffset>2613025</wp:posOffset>
-                </wp:positionV>
-                <wp:extent cx="3387090" cy="635"/>
-                <wp:effectExtent l="0" t="0" r="0" b="0"/>
-                <wp:wrapTopAndBottom/>
-                <wp:docPr id="23" name="Cuadro de texto 23"/>
-                <wp:cNvGraphicFramePr/>
-                <a:graphic xmlns:a="http://schemas.openxmlformats.org/drawingml/2006/main">
-                  <a:graphicData uri="http://schemas.microsoft.com/office/word/2010/wordprocessingShape">
-                    <wps:wsp>
-                      <wps:cNvSpPr txBox="1"/>
-                      <wps:spPr>
-                        <a:xfrm>
-                          <a:off x="0" y="0"/>
-                          <a:ext cx="3387090" cy="635"/>
-                        </a:xfrm>
-                        <a:prstGeom prst="rect">
-                          <a:avLst/>
-                        </a:prstGeom>
-                        <a:solidFill>
-                          <a:prstClr val="white"/>
-                        </a:solidFill>
-                        <a:ln>
-                          <a:noFill/>
-                        </a:ln>
-                      </wps:spPr>
-                      <wps:txbx>
-                        <w:txbxContent>
-                          <w:p>
-                            <w:pPr>
-                              <w:pStyle w:val="Descripcin"/>
-                              <w:rPr>
-                                <w:noProof/>
-                                <w:color w:val="5A5A5A" w:themeColor="text1" w:themeTint="A5"/>
-                                <w:spacing w:val="15"/>
-                                <w:lang w:val="es-MX"/>
-                              </w:rPr>
-                            </w:pPr>
-                            <w:r>
-                              <w:rPr>
-                                <w:lang w:val="es-MX"/>
-                              </w:rPr>
-                              <w:t xml:space="preserve">Ilustración </w:t>
-                            </w:r>
-                            <w:r>
-                              <w:fldChar w:fldCharType="begin"/>
-                            </w:r>
-                            <w:r>
-                              <w:rPr>
-                                <w:lang w:val="es-MX"/>
-                              </w:rPr>
-                              <w:instrText xml:space="preserve"> SEQ Ilustración \* ARABIC </w:instrText>
-                            </w:r>
-                            <w:r>
-                              <w:fldChar w:fldCharType="separate"/>
-                            </w:r>
-                            <w:r>
-                              <w:rPr>
-                                <w:noProof/>
-                                <w:lang w:val="es-MX"/>
-                              </w:rPr>
-                              <w:t>8</w:t>
-                            </w:r>
-                            <w:r>
-                              <w:fldChar w:fldCharType="end"/>
-                            </w:r>
-                            <w:r>
-                              <w:rPr>
-                                <w:lang w:val="es-MX"/>
-                              </w:rPr>
-                              <w:t>. Diagrama de secuencia para la obtención de la instancia de la factoría de las tiendas.</w:t>
-                            </w:r>
-                          </w:p>
-                        </w:txbxContent>
-                      </wps:txbx>
-                      <wps:bodyPr rot="0" spcFirstLastPara="0" vertOverflow="overflow" horzOverflow="overflow" vert="horz" wrap="square" lIns="0" tIns="0" rIns="0" bIns="0" numCol="1" spcCol="0" rtlCol="0" fromWordArt="0" anchor="t" anchorCtr="0" forceAA="0" compatLnSpc="1">
-                        <a:prstTxWarp prst="textNoShape">
-                          <a:avLst/>
-                        </a:prstTxWarp>
-                        <a:spAutoFit/>
-                      </wps:bodyPr>
-                    </wps:wsp>
-                  </a:graphicData>
-                </a:graphic>
-              </wp:anchor>
-            </w:drawing>
-          </mc:Choice>
-          <mc:Fallback>
-            <w:pict>
-              <v:shape w14:anchorId="22AD0F1C" id="Cuadro de texto 23" o:spid="_x0000_s1034" type="#_x0000_t202" style="position:absolute;margin-left:100.5pt;margin-top:205.75pt;width:266.7pt;height:.05pt;z-index:251691008;visibility:visible;mso-wrap-style:square;mso-wrap-distance-left:9pt;mso-wrap-distance-top:0;mso-wrap-distance-right:9pt;mso-wrap-distance-bottom:0;mso-position-horizontal:absolute;mso-position-horizontal-relative:text;mso-position-vertical:absolute;mso-position-vertical-relative:text;v-text-anchor:top" o:gfxdata="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" stroked="f">
-                <v:textbox style="mso-fit-shape-to-text:t" inset="0,0,0,0">
-                  <w:txbxContent>
-                    <w:p>
-                      <w:pPr>
-                        <w:pStyle w:val="Descripcin"/>
-                        <w:rPr>
-                          <w:noProof/>
-                          <w:color w:val="5A5A5A" w:themeColor="text1" w:themeTint="A5"/>
-                          <w:spacing w:val="15"/>
-                          <w:lang w:val="es-MX"/>
-                        </w:rPr>
-                      </w:pPr>
-                      <w:r>
-                        <w:rPr>
-                          <w:lang w:val="es-MX"/>
-                        </w:rPr>
-                        <w:t xml:space="preserve">Ilustración </w:t>
-                      </w:r>
-                      <w:r>
-                        <w:fldChar w:fldCharType="begin"/>
-                      </w:r>
-                      <w:r>
-                        <w:rPr>
-                          <w:lang w:val="es-MX"/>
-                        </w:rPr>
-                        <w:instrText xml:space="preserve"> SEQ Ilustración \* ARABIC </w:instrText>
-                      </w:r>
-                      <w:r>
-                        <w:fldChar w:fldCharType="separate"/>
-                      </w:r>
-                      <w:r>
-                        <w:rPr>
-                          <w:noProof/>
-                          <w:lang w:val="es-MX"/>
-                        </w:rPr>
-                        <w:t>8</w:t>
-                      </w:r>
-                      <w:r>
-                        <w:fldChar w:fldCharType="end"/>
-                      </w:r>
-                      <w:r>
-                        <w:rPr>
-                          <w:lang w:val="es-MX"/>
-                        </w:rPr>
-                        <w:t>. Diagrama de secuencia para la obtención de la instancia de la factoría de las tiendas.</w:t>
-                      </w:r>
-                    </w:p>
-                  </w:txbxContent>
-                </v:textbox>
-                <w10:wrap type="topAndBottom"/>
-              </v:shape>
-            </w:pict>
-          </mc:Fallback>
-        </mc:AlternateContent>
-      </w:r>
-      <w:r>
-        <w:rPr>
           <w:lang w:val="es-MX"/>
         </w:rPr>
         <w:t>Diagrama de secuencia:</w:t>
@@ -3857,7 +3787,7 @@
           <w:lang w:val="es-MX"/>
         </w:rPr>
       </w:pPr>
-      <w:bookmarkStart w:id="12" w:name="_Toc42597320"/>
+      <w:bookmarkStart w:id="12" w:name="_Toc42603608"/>
       <w:r>
         <w:rPr>
           <w:lang w:val="es-MX"/>
@@ -4171,23 +4101,108 @@
     </w:p>
     <w:p>
       <w:pPr>
-        <w:rPr>
-          <w:lang w:val="es-MX"/>
-        </w:rPr>
-      </w:pPr>
+        <w:keepNext/>
+      </w:pPr>
+      <w:r>
+        <w:rPr>
+          <w:noProof/>
+          <w:lang w:val="es-MX"/>
+        </w:rPr>
+        <w:drawing>
+          <wp:inline distT="0" distB="0" distL="0" distR="0" wp14:anchorId="2EB3D6F4" wp14:editId="07DC1AD6">
+            <wp:extent cx="5943600" cy="3598545"/>
+            <wp:effectExtent l="0" t="0" r="0" b="1905"/>
+            <wp:docPr id="11" name="Imagen 11"/>
+            <wp:cNvGraphicFramePr>
+              <a:graphicFrameLocks xmlns:a="http://schemas.openxmlformats.org/drawingml/2006/main" noChangeAspect="1"/>
+            </wp:cNvGraphicFramePr>
+            <a:graphic xmlns:a="http://schemas.openxmlformats.org/drawingml/2006/main">
+              <a:graphicData uri="http://schemas.openxmlformats.org/drawingml/2006/picture">
+                <pic:pic xmlns:pic="http://schemas.openxmlformats.org/drawingml/2006/picture">
+                  <pic:nvPicPr>
+                    <pic:cNvPr id="11" name="DiagramaSecuencia.png"/>
+                    <pic:cNvPicPr/>
+                  </pic:nvPicPr>
+                  <pic:blipFill>
+                    <a:blip r:embed="rId19">
+                      <a:extLst>
+                        <a:ext uri="{28A0092B-C50C-407E-A947-70E740481C1C}">
+                          <a14:useLocalDpi xmlns:a14="http://schemas.microsoft.com/office/drawing/2010/main" val="0"/>
+                        </a:ext>
+                      </a:extLst>
+                    </a:blip>
+                    <a:stretch>
+                      <a:fillRect/>
+                    </a:stretch>
+                  </pic:blipFill>
+                  <pic:spPr>
+                    <a:xfrm>
+                      <a:off x="0" y="0"/>
+                      <a:ext cx="5943600" cy="3598545"/>
+                    </a:xfrm>
+                    <a:prstGeom prst="rect">
+                      <a:avLst/>
+                    </a:prstGeom>
+                  </pic:spPr>
+                </pic:pic>
+              </a:graphicData>
+            </a:graphic>
+          </wp:inline>
+        </w:drawing>
+      </w:r>
     </w:p>
     <w:p>
       <w:pPr>
-        <w:pStyle w:val="Subttulo"/>
-        <w:rPr>
-          <w:lang w:val="es-MX"/>
-        </w:rPr>
-      </w:pPr>
-      <w:r>
-        <w:rPr>
-          <w:lang w:val="es-MX"/>
-        </w:rPr>
-        <w:t>Explicación:</w:t>
+        <w:pStyle w:val="Descripcin"/>
+        <w:rPr>
+          <w:lang w:val="es-MX"/>
+        </w:rPr>
+      </w:pPr>
+      <w:r>
+        <w:rPr>
+          <w:lang w:val="es-MX"/>
+        </w:rPr>
+        <w:t xml:space="preserve">Ilustración </w:t>
+      </w:r>
+      <w:r>
+        <w:fldChar w:fldCharType="begin"/>
+      </w:r>
+      <w:r>
+        <w:rPr>
+          <w:lang w:val="es-MX"/>
+        </w:rPr>
+        <w:instrText xml:space="preserve"> SEQ Ilustración \* ARABIC </w:instrText>
+      </w:r>
+      <w:r>
+        <w:fldChar w:fldCharType="separate"/>
+      </w:r>
+      <w:r>
+        <w:rPr>
+          <w:noProof/>
+          <w:lang w:val="es-MX"/>
+        </w:rPr>
+        <w:t>10</w:t>
+      </w:r>
+      <w:r>
+        <w:fldChar w:fldCharType="end"/>
+      </w:r>
+      <w:r>
+        <w:rPr>
+          <w:lang w:val="es-MX"/>
+        </w:rPr>
+        <w:t>. Diagrama de secuencia para las acciones que se desencadenan cuando se añade un artículo al carrito</w:t>
+      </w:r>
+      <w:r>
+        <w:rPr>
+          <w:lang w:val="es-MX"/>
+        </w:rPr>
+        <w:t xml:space="preserve"> de compras</w:t>
+      </w:r>
+      <w:r>
+        <w:rPr>
+          <w:lang w:val="es-MX"/>
+        </w:rPr>
+        <w:t>.</w:t>
       </w:r>
     </w:p>
     <w:p>
@@ -4195,15 +4210,259 @@
         <w:rPr>
           <w:lang w:val="es-MX"/>
         </w:rPr>
+        <w:sectPr>
+          <w:pgSz w:w="12240" w:h="15840"/>
+          <w:pgMar w:top="1440" w:right="1440" w:bottom="1440" w:left="1440" w:header="720" w:footer="720" w:gutter="0"/>
+          <w:cols w:space="720"/>
+          <w:docGrid w:linePitch="360"/>
+        </w:sectPr>
       </w:pPr>
     </w:p>
     <w:p>
       <w:pPr>
-        <w:rPr>
-          <w:rFonts w:asciiTheme="majorHAnsi" w:eastAsiaTheme="majorEastAsia" w:hAnsiTheme="majorHAnsi" w:cstheme="majorBidi"/>
-          <w:color w:val="2F5496" w:themeColor="accent1" w:themeShade="BF"/>
-          <w:sz w:val="32"/>
-          <w:szCs w:val="32"/>
+        <w:pStyle w:val="Subttulo"/>
+        <w:rPr>
+          <w:lang w:val="es-MX"/>
+        </w:rPr>
+      </w:pPr>
+      <w:r>
+        <w:rPr>
+          <w:noProof/>
+        </w:rPr>
+        <w:lastRenderedPageBreak/>
+        <mc:AlternateContent>
+          <mc:Choice Requires="wps">
+            <w:drawing>
+              <wp:anchor distT="0" distB="0" distL="114300" distR="114300" simplePos="0" relativeHeight="251705344" behindDoc="0" locked="0" layoutInCell="1" allowOverlap="1" wp14:anchorId="087A9778" wp14:editId="43A41158">
+                <wp:simplePos x="0" y="0"/>
+                <wp:positionH relativeFrom="column">
+                  <wp:posOffset>-496570</wp:posOffset>
+                </wp:positionH>
+                <wp:positionV relativeFrom="paragraph">
+                  <wp:posOffset>3638550</wp:posOffset>
+                </wp:positionV>
+                <wp:extent cx="9223375" cy="635"/>
+                <wp:effectExtent l="0" t="0" r="0" b="0"/>
+                <wp:wrapTopAndBottom/>
+                <wp:docPr id="28" name="Cuadro de texto 28"/>
+                <wp:cNvGraphicFramePr/>
+                <a:graphic xmlns:a="http://schemas.openxmlformats.org/drawingml/2006/main">
+                  <a:graphicData uri="http://schemas.microsoft.com/office/word/2010/wordprocessingShape">
+                    <wps:wsp>
+                      <wps:cNvSpPr txBox="1"/>
+                      <wps:spPr>
+                        <a:xfrm>
+                          <a:off x="0" y="0"/>
+                          <a:ext cx="9223375" cy="635"/>
+                        </a:xfrm>
+                        <a:prstGeom prst="rect">
+                          <a:avLst/>
+                        </a:prstGeom>
+                        <a:solidFill>
+                          <a:prstClr val="white"/>
+                        </a:solidFill>
+                        <a:ln>
+                          <a:noFill/>
+                        </a:ln>
+                      </wps:spPr>
+                      <wps:txbx>
+                        <w:txbxContent>
+                          <w:p>
+                            <w:pPr>
+                              <w:pStyle w:val="Descripcin"/>
+                              <w:rPr>
+                                <w:noProof/>
+                                <w:color w:val="5A5A5A" w:themeColor="text1" w:themeTint="A5"/>
+                                <w:spacing w:val="15"/>
+                                <w:lang w:val="es-MX"/>
+                              </w:rPr>
+                            </w:pPr>
+                            <w:r>
+                              <w:rPr>
+                                <w:lang w:val="es-MX"/>
+                              </w:rPr>
+                              <w:t xml:space="preserve">Ilustración </w:t>
+                            </w:r>
+                            <w:r>
+                              <w:fldChar w:fldCharType="begin"/>
+                            </w:r>
+                            <w:r>
+                              <w:rPr>
+                                <w:lang w:val="es-MX"/>
+                              </w:rPr>
+                              <w:instrText xml:space="preserve"> SEQ Ilustración \* ARABIC </w:instrText>
+                            </w:r>
+                            <w:r>
+                              <w:fldChar w:fldCharType="separate"/>
+                            </w:r>
+                            <w:r>
+                              <w:rPr>
+                                <w:noProof/>
+                                <w:lang w:val="es-MX"/>
+                              </w:rPr>
+                              <w:t>11</w:t>
+                            </w:r>
+                            <w:r>
+                              <w:fldChar w:fldCharType="end"/>
+                            </w:r>
+                            <w:r>
+                              <w:rPr>
+                                <w:lang w:val="es-MX"/>
+                              </w:rPr>
+                              <w:t>. Diagrama de estados del carrito de compras.</w:t>
+                            </w:r>
+                          </w:p>
+                        </w:txbxContent>
+                      </wps:txbx>
+                      <wps:bodyPr rot="0" spcFirstLastPara="0" vertOverflow="overflow" horzOverflow="overflow" vert="horz" wrap="square" lIns="0" tIns="0" rIns="0" bIns="0" numCol="1" spcCol="0" rtlCol="0" fromWordArt="0" anchor="t" anchorCtr="0" forceAA="0" compatLnSpc="1">
+                        <a:prstTxWarp prst="textNoShape">
+                          <a:avLst/>
+                        </a:prstTxWarp>
+                        <a:spAutoFit/>
+                      </wps:bodyPr>
+                    </wps:wsp>
+                  </a:graphicData>
+                </a:graphic>
+              </wp:anchor>
+            </w:drawing>
+          </mc:Choice>
+          <mc:Fallback>
+            <w:pict>
+              <v:shape w14:anchorId="087A9778" id="Cuadro de texto 28" o:spid="_x0000_s1036" type="#_x0000_t202" style="position:absolute;margin-left:-39.1pt;margin-top:286.5pt;width:726.25pt;height:.05pt;z-index:251705344;visibility:visible;mso-wrap-style:square;mso-wrap-distance-left:9pt;mso-wrap-distance-top:0;mso-wrap-distance-right:9pt;mso-wrap-distance-bottom:0;mso-position-horizontal:absolute;mso-position-horizontal-relative:text;mso-position-vertical:absolute;mso-position-vertical-relative:text;v-text-anchor:top" o:gfxdata="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" stroked="f">
+                <v:textbox style="mso-fit-shape-to-text:t" inset="0,0,0,0">
+                  <w:txbxContent>
+                    <w:p>
+                      <w:pPr>
+                        <w:pStyle w:val="Descripcin"/>
+                        <w:rPr>
+                          <w:noProof/>
+                          <w:color w:val="5A5A5A" w:themeColor="text1" w:themeTint="A5"/>
+                          <w:spacing w:val="15"/>
+                          <w:lang w:val="es-MX"/>
+                        </w:rPr>
+                      </w:pPr>
+                      <w:r>
+                        <w:rPr>
+                          <w:lang w:val="es-MX"/>
+                        </w:rPr>
+                        <w:t xml:space="preserve">Ilustración </w:t>
+                      </w:r>
+                      <w:r>
+                        <w:fldChar w:fldCharType="begin"/>
+                      </w:r>
+                      <w:r>
+                        <w:rPr>
+                          <w:lang w:val="es-MX"/>
+                        </w:rPr>
+                        <w:instrText xml:space="preserve"> SEQ Ilustración \* ARABIC </w:instrText>
+                      </w:r>
+                      <w:r>
+                        <w:fldChar w:fldCharType="separate"/>
+                      </w:r>
+                      <w:r>
+                        <w:rPr>
+                          <w:noProof/>
+                          <w:lang w:val="es-MX"/>
+                        </w:rPr>
+                        <w:t>11</w:t>
+                      </w:r>
+                      <w:r>
+                        <w:fldChar w:fldCharType="end"/>
+                      </w:r>
+                      <w:r>
+                        <w:rPr>
+                          <w:lang w:val="es-MX"/>
+                        </w:rPr>
+                        <w:t>. Diagrama de estados del carrito de compras.</w:t>
+                      </w:r>
+                    </w:p>
+                  </w:txbxContent>
+                </v:textbox>
+                <w10:wrap type="topAndBottom"/>
+              </v:shape>
+            </w:pict>
+          </mc:Fallback>
+        </mc:AlternateContent>
+      </w:r>
+      <w:r>
+        <w:rPr>
+          <w:noProof/>
+          <w:lang w:val="es-MX"/>
+        </w:rPr>
+        <w:drawing>
+          <wp:anchor distT="0" distB="0" distL="114300" distR="114300" simplePos="0" relativeHeight="251702272" behindDoc="0" locked="0" layoutInCell="1" allowOverlap="1" wp14:anchorId="395B6983" wp14:editId="44FC6D84">
+            <wp:simplePos x="0" y="0"/>
+            <wp:positionH relativeFrom="margin">
+              <wp:align>center</wp:align>
+            </wp:positionH>
+            <wp:positionV relativeFrom="paragraph">
+              <wp:posOffset>374792</wp:posOffset>
+            </wp:positionV>
+            <wp:extent cx="9223375" cy="3206750"/>
+            <wp:effectExtent l="0" t="0" r="0" b="0"/>
+            <wp:wrapTopAndBottom/>
+            <wp:docPr id="21" name="Imagen 21"/>
+            <wp:cNvGraphicFramePr>
+              <a:graphicFrameLocks xmlns:a="http://schemas.openxmlformats.org/drawingml/2006/main" noChangeAspect="1"/>
+            </wp:cNvGraphicFramePr>
+            <a:graphic xmlns:a="http://schemas.openxmlformats.org/drawingml/2006/main">
+              <a:graphicData uri="http://schemas.openxmlformats.org/drawingml/2006/picture">
+                <pic:pic xmlns:pic="http://schemas.openxmlformats.org/drawingml/2006/picture">
+                  <pic:nvPicPr>
+                    <pic:cNvPr id="21" name="DiagramaEstados.png"/>
+                    <pic:cNvPicPr/>
+                  </pic:nvPicPr>
+                  <pic:blipFill>
+                    <a:blip r:embed="rId20">
+                      <a:extLst>
+                        <a:ext uri="{28A0092B-C50C-407E-A947-70E740481C1C}">
+                          <a14:useLocalDpi xmlns:a14="http://schemas.microsoft.com/office/drawing/2010/main" val="0"/>
+                        </a:ext>
+                      </a:extLst>
+                    </a:blip>
+                    <a:stretch>
+                      <a:fillRect/>
+                    </a:stretch>
+                  </pic:blipFill>
+                  <pic:spPr>
+                    <a:xfrm>
+                      <a:off x="0" y="0"/>
+                      <a:ext cx="9223375" cy="3206750"/>
+                    </a:xfrm>
+                    <a:prstGeom prst="rect">
+                      <a:avLst/>
+                    </a:prstGeom>
+                  </pic:spPr>
+                </pic:pic>
+              </a:graphicData>
+            </a:graphic>
+            <wp14:sizeRelH relativeFrom="margin">
+              <wp14:pctWidth>0</wp14:pctWidth>
+            </wp14:sizeRelH>
+            <wp14:sizeRelV relativeFrom="margin">
+              <wp14:pctHeight>0</wp14:pctHeight>
+            </wp14:sizeRelV>
+          </wp:anchor>
+        </w:drawing>
+      </w:r>
+      <w:r>
+        <w:rPr>
+          <w:lang w:val="es-MX"/>
+        </w:rPr>
+        <w:t>Diagrama de estados:</w:t>
+      </w:r>
+    </w:p>
+    <w:p>
+      <w:pPr>
+        <w:rPr>
+          <w:lang w:val="es-MX"/>
+        </w:rPr>
+      </w:pPr>
+    </w:p>
+    <w:p>
+      <w:pPr>
+        <w:pStyle w:val="Subttulo"/>
+        <w:rPr>
           <w:lang w:val="es-MX"/>
         </w:rPr>
       </w:pPr>
@@ -4213,17 +4472,104 @@
         <w:rPr>
           <w:lang w:val="es-MX"/>
         </w:rPr>
-        <w:br w:type="page"/>
+        <w:t>Explicación:</w:t>
       </w:r>
     </w:p>
     <w:p>
       <w:pPr>
+        <w:jc w:val="both"/>
+        <w:rPr>
+          <w:lang w:val="es-MX"/>
+        </w:rPr>
+      </w:pPr>
+      <w:r>
+        <w:rPr>
+          <w:lang w:val="es-MX"/>
+        </w:rPr>
+        <w:t xml:space="preserve">Este patrón es utilizado para la clase </w:t>
+      </w:r>
+      <w:proofErr w:type="spellStart"/>
+      <w:r>
+        <w:rPr>
+          <w:lang w:val="es-MX"/>
+        </w:rPr>
+        <w:t>CarritoCompras</w:t>
+      </w:r>
+      <w:proofErr w:type="spellEnd"/>
+      <w:r>
+        <w:rPr>
+          <w:lang w:val="es-MX"/>
+        </w:rPr>
+        <w:t xml:space="preserve"> el </w:t>
+      </w:r>
+      <w:r>
+        <w:rPr>
+          <w:lang w:val="es-MX"/>
+        </w:rPr>
+        <w:t>cual</w:t>
+      </w:r>
+      <w:r>
+        <w:rPr>
+          <w:lang w:val="es-MX"/>
+        </w:rPr>
+        <w:t xml:space="preserve"> nos ayuda a procesar los estados que el carrito tiene cuando se ejecuta una acción. Este patrón también es utilizado para la parte gráfica</w:t>
+      </w:r>
+      <w:r>
+        <w:rPr>
+          <w:lang w:val="es-MX"/>
+        </w:rPr>
+        <w:t xml:space="preserve"> y,</w:t>
+      </w:r>
+      <w:r>
+        <w:rPr>
+          <w:lang w:val="es-MX"/>
+        </w:rPr>
+        <w:t xml:space="preserve"> uniéndolo con el patrón </w:t>
+      </w:r>
+      <w:proofErr w:type="spellStart"/>
+      <w:r>
+        <w:rPr>
+          <w:b/>
+          <w:bCs/>
+          <w:lang w:val="es-MX"/>
+        </w:rPr>
+        <w:t>Observer</w:t>
+      </w:r>
+      <w:proofErr w:type="spellEnd"/>
+      <w:r>
+        <w:rPr>
+          <w:lang w:val="es-MX"/>
+        </w:rPr>
+        <w:t>,</w:t>
+      </w:r>
+      <w:r>
+        <w:rPr>
+          <w:lang w:val="es-MX"/>
+        </w:rPr>
+        <w:t xml:space="preserve"> nos permite actualizar elementos visuales que representan al carrito.</w:t>
+      </w:r>
+    </w:p>
+    <w:p>
+      <w:pPr>
+        <w:rPr>
+          <w:lang w:val="es-MX"/>
+        </w:rPr>
+        <w:sectPr>
+          <w:pgSz w:w="15840" w:h="12240" w:orient="landscape"/>
+          <w:pgMar w:top="1440" w:right="1440" w:bottom="1440" w:left="1440" w:header="720" w:footer="720" w:gutter="0"/>
+          <w:cols w:space="720"/>
+          <w:docGrid w:linePitch="360"/>
+        </w:sectPr>
+      </w:pPr>
+    </w:p>
+    <w:p>
+      <w:pPr>
         <w:pStyle w:val="Ttulo1"/>
         <w:rPr>
           <w:lang w:val="es-MX"/>
         </w:rPr>
       </w:pPr>
-      <w:bookmarkStart w:id="15" w:name="_Toc42597321"/>
+      <w:bookmarkStart w:id="15" w:name="_Toc42603609"/>
       <w:r>
         <w:rPr>
           <w:lang w:val="es-MX"/>
@@ -4263,7 +4609,7 @@
         <mc:AlternateContent>
           <mc:Choice Requires="wps">
             <w:drawing>
-              <wp:anchor distT="0" distB="0" distL="114300" distR="114300" simplePos="0" relativeHeight="251699200" behindDoc="0" locked="0" layoutInCell="1" allowOverlap="1" wp14:anchorId="40F2014C" wp14:editId="4CCE2EA1">
+              <wp:anchor distT="0" distB="0" distL="114300" distR="114300" simplePos="0" relativeHeight="251707392" behindDoc="0" locked="0" layoutInCell="1" allowOverlap="1" wp14:anchorId="45A37596" wp14:editId="670DF11E">
                 <wp:simplePos x="0" y="0"/>
                 <wp:positionH relativeFrom="column">
                   <wp:posOffset>1113155</wp:posOffset>
@@ -4274,7 +4620,7 @@
                 <wp:extent cx="3816350" cy="635"/>
                 <wp:effectExtent l="0" t="0" r="0" b="0"/>
                 <wp:wrapTopAndBottom/>
-                <wp:docPr id="29" name="Cuadro de texto 29"/>
+                <wp:docPr id="30" name="Cuadro de texto 30"/>
                 <wp:cNvGraphicFramePr/>
                 <a:graphic xmlns:a="http://schemas.openxmlformats.org/drawingml/2006/main">
                   <a:graphicData uri="http://schemas.microsoft.com/office/word/2010/wordprocessingShape">
@@ -4311,13 +4657,29 @@
                               <w:rPr>
                                 <w:lang w:val="es-MX"/>
                               </w:rPr>
-                              <w:t>Ilustración</w:t>
-                            </w:r>
-                            <w:r>
-                              <w:rPr>
-                                <w:lang w:val="es-MX"/>
-                              </w:rPr>
-                              <w:t xml:space="preserve"> 11</w:t>
+                              <w:t xml:space="preserve">Ilustración </w:t>
+                            </w:r>
+                            <w:r>
+                              <w:fldChar w:fldCharType="begin"/>
+                            </w:r>
+                            <w:r>
+                              <w:rPr>
+                                <w:lang w:val="es-MX"/>
+                              </w:rPr>
+                              <w:instrText xml:space="preserve"> SEQ Ilustración \* ARABIC </w:instrText>
+                            </w:r>
+                            <w:r>
+                              <w:fldChar w:fldCharType="separate"/>
+                            </w:r>
+                            <w:r>
+                              <w:rPr>
+                                <w:noProof/>
+                                <w:lang w:val="es-MX"/>
+                              </w:rPr>
+                              <w:t>12</w:t>
+                            </w:r>
+                            <w:r>
+                              <w:fldChar w:fldCharType="end"/>
                             </w:r>
                             <w:r>
                               <w:rPr>
@@ -4358,7 +4720,7 @@
           </mc:Choice>
           <mc:Fallback>
             <w:pict>
-              <v:shape w14:anchorId="40F2014C" id="Cuadro de texto 29" o:spid="_x0000_s1036" type="#_x0000_t202" style="position:absolute;margin-left:87.65pt;margin-top:240pt;width:300.5pt;height:.05pt;z-index:251699200;visibility:visible;mso-wrap-style:square;mso-wrap-distance-left:9pt;mso-wrap-distance-top:0;mso-wrap-distance-right:9pt;mso-wrap-distance-bottom:0;mso-position-horizontal:absolute;mso-position-horizontal-relative:text;mso-position-vertical:absolute;mso-position-vertical-relative:text;v-text-anchor:top" o:gfxdata="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" stroked="f">
+              <v:shape w14:anchorId="45A37596" id="Cuadro de texto 30" o:spid="_x0000_s1037" type="#_x0000_t202" style="position:absolute;margin-left:87.65pt;margin-top:240pt;width:300.5pt;height:.05pt;z-index:251707392;visibility:visible;mso-wrap-style:square;mso-wrap-distance-left:9pt;mso-wrap-distance-top:0;mso-wrap-distance-right:9pt;mso-wrap-distance-bottom:0;mso-position-horizontal:absolute;mso-position-horizontal-relative:text;mso-position-vertical:absolute;mso-position-vertical-relative:text;v-text-anchor:top" o:gfxdata="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" stroked="f">
                 <v:textbox style="mso-fit-shape-to-text:t" inset="0,0,0,0">
                   <w:txbxContent>
                     <w:p>
@@ -4375,13 +4737,29 @@
                         <w:rPr>
                           <w:lang w:val="es-MX"/>
                         </w:rPr>
-                        <w:t>Ilustración</w:t>
-                      </w:r>
-                      <w:r>
-                        <w:rPr>
-                          <w:lang w:val="es-MX"/>
-                        </w:rPr>
-                        <w:t xml:space="preserve"> 11</w:t>
+                        <w:t xml:space="preserve">Ilustración </w:t>
+                      </w:r>
+                      <w:r>
+                        <w:fldChar w:fldCharType="begin"/>
+                      </w:r>
+                      <w:r>
+                        <w:rPr>
+                          <w:lang w:val="es-MX"/>
+                        </w:rPr>
+                        <w:instrText xml:space="preserve"> SEQ Ilustración \* ARABIC </w:instrText>
+                      </w:r>
+                      <w:r>
+                        <w:fldChar w:fldCharType="separate"/>
+                      </w:r>
+                      <w:r>
+                        <w:rPr>
+                          <w:noProof/>
+                          <w:lang w:val="es-MX"/>
+                        </w:rPr>
+                        <w:t>12</w:t>
+                      </w:r>
+                      <w:r>
+                        <w:fldChar w:fldCharType="end"/>
                       </w:r>
                       <w:r>
                         <w:rPr>
@@ -4420,7 +4798,7 @@
           <w:lang w:val="es-MX"/>
         </w:rPr>
         <w:drawing>
-          <wp:anchor distT="0" distB="0" distL="114300" distR="114300" simplePos="0" relativeHeight="251664384" behindDoc="0" locked="0" layoutInCell="1" allowOverlap="1" wp14:anchorId="42F58DEB" wp14:editId="27176A84">
+          <wp:anchor distT="0" distB="0" distL="114300" distR="114300" simplePos="0" relativeHeight="251664384" behindDoc="0" locked="0" layoutInCell="1" allowOverlap="1" wp14:anchorId="42F58DEB" wp14:editId="3E62F24B">
             <wp:simplePos x="0" y="0"/>
             <wp:positionH relativeFrom="margin">
               <wp:posOffset>1113155</wp:posOffset>
@@ -4443,7 +4821,7 @@
                     <pic:cNvPicPr/>
                   </pic:nvPicPr>
                   <pic:blipFill>
-                    <a:blip r:embed="rId19">
+                    <a:blip r:embed="rId21">
                       <a:extLst>
                         <a:ext uri="{28A0092B-C50C-407E-A947-70E740481C1C}">
                           <a14:useLocalDpi xmlns:a14="http://schemas.microsoft.com/office/drawing/2010/main" val="0"/>
@@ -4503,7 +4881,7 @@
         <mc:AlternateContent>
           <mc:Choice Requires="wps">
             <w:drawing>
-              <wp:anchor distT="0" distB="0" distL="114300" distR="114300" simplePos="0" relativeHeight="251697152" behindDoc="0" locked="0" layoutInCell="1" allowOverlap="1" wp14:anchorId="6CB6710C" wp14:editId="19057C5C">
+              <wp:anchor distT="0" distB="0" distL="114300" distR="114300" simplePos="0" relativeHeight="251709440" behindDoc="0" locked="0" layoutInCell="1" allowOverlap="1" wp14:anchorId="08775CD4" wp14:editId="5DE0A3C2">
                 <wp:simplePos x="0" y="0"/>
                 <wp:positionH relativeFrom="column">
                   <wp:posOffset>866775</wp:posOffset>
@@ -4514,7 +4892,7 @@
                 <wp:extent cx="4206240" cy="635"/>
                 <wp:effectExtent l="0" t="0" r="0" b="0"/>
                 <wp:wrapTopAndBottom/>
-                <wp:docPr id="27" name="Cuadro de texto 27"/>
+                <wp:docPr id="31" name="Cuadro de texto 31"/>
                 <wp:cNvGraphicFramePr/>
                 <a:graphic xmlns:a="http://schemas.openxmlformats.org/drawingml/2006/main">
                   <a:graphicData uri="http://schemas.microsoft.com/office/word/2010/wordprocessingShape">
@@ -4551,16 +4929,29 @@
                               <w:rPr>
                                 <w:lang w:val="es-MX"/>
                               </w:rPr>
-                              <w:t>Ilustración</w:t>
-                            </w:r>
-                            <w:r>
-                              <w:rPr>
-                                <w:lang w:val="es-MX"/>
-                              </w:rPr>
-                              <w:t xml:space="preserve"> </w:t>
-                            </w:r>
-                            <w:r>
-                              <w:t>12</w:t>
+                              <w:t xml:space="preserve">Ilustración </w:t>
+                            </w:r>
+                            <w:r>
+                              <w:fldChar w:fldCharType="begin"/>
+                            </w:r>
+                            <w:r>
+                              <w:rPr>
+                                <w:lang w:val="es-MX"/>
+                              </w:rPr>
+                              <w:instrText xml:space="preserve"> SEQ Ilustración \* ARABIC </w:instrText>
+                            </w:r>
+                            <w:r>
+                              <w:fldChar w:fldCharType="separate"/>
+                            </w:r>
+                            <w:r>
+                              <w:rPr>
+                                <w:noProof/>
+                                <w:lang w:val="es-MX"/>
+                              </w:rPr>
+                              <w:t>13</w:t>
+                            </w:r>
+                            <w:r>
+                              <w:fldChar w:fldCharType="end"/>
                             </w:r>
                             <w:r>
                               <w:rPr>
@@ -4585,7 +4976,7 @@
           </mc:Choice>
           <mc:Fallback>
             <w:pict>
-              <v:shape w14:anchorId="6CB6710C" id="Cuadro de texto 27" o:spid="_x0000_s1037" type="#_x0000_t202" style="position:absolute;margin-left:68.25pt;margin-top:205.75pt;width:331.2pt;height:.05pt;z-index:251697152;visibility:visible;mso-wrap-style:square;mso-wrap-distance-left:9pt;mso-wrap-distance-top:0;mso-wrap-distance-right:9pt;mso-wrap-distance-bottom:0;mso-position-horizontal:absolute;mso-position-horizontal-relative:text;mso-position-vertical:absolute;mso-position-vertical-relative:text;v-text-anchor:top" o:gfxdata="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" stroked="f">
+              <v:shape w14:anchorId="08775CD4" id="Cuadro de texto 31" o:spid="_x0000_s1038" type="#_x0000_t202" style="position:absolute;margin-left:68.25pt;margin-top:205.75pt;width:331.2pt;height:.05pt;z-index:251709440;visibility:visible;mso-wrap-style:square;mso-wrap-distance-left:9pt;mso-wrap-distance-top:0;mso-wrap-distance-right:9pt;mso-wrap-distance-bottom:0;mso-position-horizontal:absolute;mso-position-horizontal-relative:text;mso-position-vertical:absolute;mso-position-vertical-relative:text;v-text-anchor:top" o:gfxdata="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" stroked="f">
                 <v:textbox style="mso-fit-shape-to-text:t" inset="0,0,0,0">
                   <w:txbxContent>
                     <w:p>
@@ -4602,16 +4993,29 @@
                         <w:rPr>
                           <w:lang w:val="es-MX"/>
                         </w:rPr>
-                        <w:t>Ilustración</w:t>
-                      </w:r>
-                      <w:r>
-                        <w:rPr>
-                          <w:lang w:val="es-MX"/>
-                        </w:rPr>
-                        <w:t xml:space="preserve"> </w:t>
-                      </w:r>
-                      <w:r>
-                        <w:t>12</w:t>
+                        <w:t xml:space="preserve">Ilustración </w:t>
+                      </w:r>
+                      <w:r>
+                        <w:fldChar w:fldCharType="begin"/>
+                      </w:r>
+                      <w:r>
+                        <w:rPr>
+                          <w:lang w:val="es-MX"/>
+                        </w:rPr>
+                        <w:instrText xml:space="preserve"> SEQ Ilustración \* ARABIC </w:instrText>
+                      </w:r>
+                      <w:r>
+                        <w:fldChar w:fldCharType="separate"/>
+                      </w:r>
+                      <w:r>
+                        <w:rPr>
+                          <w:noProof/>
+                          <w:lang w:val="es-MX"/>
+                        </w:rPr>
+                        <w:t>13</w:t>
+                      </w:r>
+                      <w:r>
+                        <w:fldChar w:fldCharType="end"/>
                       </w:r>
                       <w:r>
                         <w:rPr>
@@ -4634,7 +5038,7 @@
           <w:lang w:val="es-MX"/>
         </w:rPr>
         <w:drawing>
-          <wp:anchor distT="0" distB="0" distL="114300" distR="114300" simplePos="0" relativeHeight="251680768" behindDoc="0" locked="0" layoutInCell="1" allowOverlap="1" wp14:anchorId="717DE51F" wp14:editId="6BC902B9">
+          <wp:anchor distT="0" distB="0" distL="114300" distR="114300" simplePos="0" relativeHeight="251680768" behindDoc="0" locked="0" layoutInCell="1" allowOverlap="1" wp14:anchorId="717DE51F" wp14:editId="2C7EF75B">
             <wp:simplePos x="0" y="0"/>
             <wp:positionH relativeFrom="margin">
               <wp:align>center</wp:align>
@@ -4657,7 +5061,7 @@
                     <pic:cNvPicPr/>
                   </pic:nvPicPr>
                   <pic:blipFill>
-                    <a:blip r:embed="rId20">
+                    <a:blip r:embed="rId22">
                       <a:extLst>
                         <a:ext uri="{28A0092B-C50C-407E-A947-70E740481C1C}">
                           <a14:useLocalDpi xmlns:a14="http://schemas.microsoft.com/office/drawing/2010/main" val="0"/>

</xml_diff>